<commit_message>
Projektmappe IT II WIP 2.1
Fixed page sorting and indexes
</commit_message>
<xml_diff>
--- a/Dokumentation/Projektmappe IT II.docx
+++ b/Dokumentation/Projektmappe IT II.docx
@@ -268,6 +268,8 @@
           <w:r>
             <w:t>Inhaltsverzeichnis</w:t>
           </w:r>
+          <w:bookmarkStart w:id="0" w:name="_GoBack"/>
+          <w:bookmarkEnd w:id="0"/>
         </w:p>
         <w:p>
           <w:pPr>
@@ -338,7 +340,7 @@
                 <w:noProof/>
                 <w:webHidden/>
               </w:rPr>
-              <w:t>2</w:t>
+              <w:t>3</w:t>
             </w:r>
             <w:r>
               <w:rPr>
@@ -1038,7 +1040,7 @@
                 <w:noProof/>
                 <w:webHidden/>
               </w:rPr>
-              <w:t>32</w:t>
+              <w:t>34</w:t>
             </w:r>
             <w:r>
               <w:rPr>
@@ -1108,7 +1110,7 @@
                 <w:noProof/>
                 <w:webHidden/>
               </w:rPr>
-              <w:t>33</w:t>
+              <w:t>35</w:t>
             </w:r>
             <w:r>
               <w:rPr>
@@ -1178,7 +1180,7 @@
                 <w:noProof/>
                 <w:webHidden/>
               </w:rPr>
-              <w:t>34</w:t>
+              <w:t>36</w:t>
             </w:r>
             <w:r>
               <w:rPr>
@@ -1248,7 +1250,7 @@
                 <w:noProof/>
                 <w:webHidden/>
               </w:rPr>
-              <w:t>34</w:t>
+              <w:t>36</w:t>
             </w:r>
             <w:r>
               <w:rPr>
@@ -1318,7 +1320,7 @@
                 <w:noProof/>
                 <w:webHidden/>
               </w:rPr>
-              <w:t>34</w:t>
+              <w:t>36</w:t>
             </w:r>
             <w:r>
               <w:rPr>
@@ -1388,7 +1390,7 @@
                 <w:noProof/>
                 <w:webHidden/>
               </w:rPr>
-              <w:t>34</w:t>
+              <w:t>36</w:t>
             </w:r>
             <w:r>
               <w:rPr>
@@ -1458,7 +1460,7 @@
                 <w:noProof/>
                 <w:webHidden/>
               </w:rPr>
-              <w:t>34</w:t>
+              <w:t>36</w:t>
             </w:r>
             <w:r>
               <w:rPr>
@@ -1528,7 +1530,7 @@
                 <w:noProof/>
                 <w:webHidden/>
               </w:rPr>
-              <w:t>34</w:t>
+              <w:t>36</w:t>
             </w:r>
             <w:r>
               <w:rPr>
@@ -1598,7 +1600,7 @@
                 <w:noProof/>
                 <w:webHidden/>
               </w:rPr>
-              <w:t>34</w:t>
+              <w:t>36</w:t>
             </w:r>
             <w:r>
               <w:rPr>
@@ -1668,7 +1670,7 @@
                 <w:noProof/>
                 <w:webHidden/>
               </w:rPr>
-              <w:t>36</w:t>
+              <w:t>38</w:t>
             </w:r>
             <w:r>
               <w:rPr>
@@ -1738,7 +1740,7 @@
                 <w:noProof/>
                 <w:webHidden/>
               </w:rPr>
-              <w:t>36</w:t>
+              <w:t>38</w:t>
             </w:r>
             <w:r>
               <w:rPr>
@@ -1808,7 +1810,7 @@
                 <w:noProof/>
                 <w:webHidden/>
               </w:rPr>
-              <w:t>36</w:t>
+              <w:t>38</w:t>
             </w:r>
             <w:r>
               <w:rPr>
@@ -1878,7 +1880,7 @@
                 <w:noProof/>
                 <w:webHidden/>
               </w:rPr>
-              <w:t>36</w:t>
+              <w:t>38</w:t>
             </w:r>
             <w:r>
               <w:rPr>
@@ -1900,13 +1902,24 @@
         </w:p>
       </w:sdtContent>
     </w:sdt>
-    <w:p/>
-    <w:p/>
-    <w:p/>
-    <w:p/>
-    <w:p/>
-    <w:p/>
-    <w:p/>
+    <w:p>
+      <w:pPr>
+        <w:rPr>
+          <w:rFonts w:asciiTheme="majorHAnsi" w:eastAsiaTheme="majorEastAsia" w:hAnsiTheme="majorHAnsi" w:cs="Times New Roman"/>
+          <w:sz w:val="40"/>
+          <w:szCs w:val="40"/>
+        </w:rPr>
+      </w:pPr>
+      <w:bookmarkStart w:id="1" w:name="_Toc513952264"/>
+      <w:r>
+        <w:rPr>
+          <w:rFonts w:cs="Times New Roman"/>
+          <w:sz w:val="40"/>
+          <w:szCs w:val="40"/>
+        </w:rPr>
+        <w:br w:type="page"/>
+      </w:r>
+    </w:p>
     <w:p>
       <w:pPr>
         <w:pStyle w:val="berschrift2"/>
@@ -1920,7 +1933,6 @@
           <w:lang w:eastAsia="de-DE"/>
         </w:rPr>
       </w:pPr>
-      <w:bookmarkStart w:id="0" w:name="_Toc513952264"/>
       <w:r>
         <w:rPr>
           <w:rFonts w:cs="Times New Roman"/>
@@ -1928,9 +1940,10 @@
           <w:sz w:val="40"/>
           <w:szCs w:val="40"/>
         </w:rPr>
+        <w:lastRenderedPageBreak/>
         <w:t>Projektbeschreibung</w:t>
       </w:r>
-      <w:bookmarkEnd w:id="0"/>
+      <w:bookmarkEnd w:id="1"/>
     </w:p>
     <w:p>
       <w:pPr>
@@ -1947,7 +1960,6 @@
     </w:p>
     <w:p>
       <w:r>
-        <w:lastRenderedPageBreak/>
         <w:t xml:space="preserve">In dem zu entwickelnden Spiel sollen bis zu fünf Spieler gegeneinander spielen können, indem jeweils ein Spieler ein Team aus bewaffneten Würmern steuern. Das Ziel jedes Teams ist es dabei, alle anderen Teamgegner zu besiegen. Ein Team ist besiegt, wenn alle Würmer des Teams kampfunfähig sind, entweder weil sie zu viel Beschuss einstecken mussten, oder weil sie aus der Spielkarte herausgefallen sind. Das Spielgeschehen soll zweidimensional von der Seite gezeigt werden. Außerdem soll das Spiel an einem Computer gespielt werden, an dem die Spieler nacheinander jeweils eine Spielrunde spielen. In einer Spielrunde kann der Spieler, der am Zug ist, einen seiner Würmer bewegen und einmal eine Waffe mit diesem Wurm benutzen. </w:t>
       </w:r>
     </w:p>
@@ -2015,11 +2027,8 @@
     </w:p>
     <w:p>
       <w:r>
-        <w:t xml:space="preserve">Sonderaktionen, die jeder Spieler pro Spiel ausführen darf, soll dabei begrenzt sein. Die möglichen Sonderaktionen sind einen Wurm Teleportieren, eine Miene legen, einen Luftschlag anfordern und ein Standgeschütz aufstellen. Das Standgeschütz soll in jeder Runde automatisch auf andere Teams </w:t>
-      </w:r>
-      <w:r>
         <w:lastRenderedPageBreak/>
-        <w:t>feuern. Zuletzt soll die bearbeitende Gruppe sich selber drei weitere Features für das Spiel ausdenken. Diese Features sollen zum Thema der Aufgabenstellung passen, und vor der Umsetzung mit dem Gruppenbetreuer abgesprochen werden.</w:t>
+        <w:t>Sonderaktionen, die jeder Spieler pro Spiel ausführen darf, soll dabei begrenzt sein. Die möglichen Sonderaktionen sind einen Wurm Teleportieren, eine Miene legen, einen Luftschlag anfordern und ein Standgeschütz aufstellen. Das Standgeschütz soll in jeder Runde automatisch auf andere Teams feuern. Zuletzt soll die bearbeitende Gruppe sich selber drei weitere Features für das Spiel ausdenken. Diese Features sollen zum Thema der Aufgabenstellung passen, und vor der Umsetzung mit dem Gruppenbetreuer abgesprochen werden.</w:t>
       </w:r>
     </w:p>
     <w:p/>
@@ -2054,7 +2063,7 @@
         <w:pStyle w:val="berschrift1"/>
         <w:jc w:val="center"/>
       </w:pPr>
-      <w:bookmarkStart w:id="1" w:name="_Toc513952265"/>
+      <w:bookmarkStart w:id="2" w:name="_Toc513952265"/>
       <w:r>
         <w:rPr>
           <w:color w:val="auto"/>
@@ -2064,7 +2073,7 @@
         <w:lastRenderedPageBreak/>
         <w:t>Iteration I</w:t>
       </w:r>
-      <w:bookmarkEnd w:id="1"/>
+      <w:bookmarkEnd w:id="2"/>
     </w:p>
     <w:p>
       <w:r>
@@ -5428,7 +5437,7 @@
       <w:pPr>
         <w:pStyle w:val="berschrift2"/>
       </w:pPr>
-      <w:bookmarkStart w:id="2" w:name="_Toc513952266"/>
+      <w:bookmarkStart w:id="3" w:name="_Toc513952266"/>
       <w:r>
         <w:rPr>
           <w:color w:val="auto"/>
@@ -5438,7 +5447,7 @@
         <w:lastRenderedPageBreak/>
         <w:t>MSCs</w:t>
       </w:r>
-      <w:bookmarkEnd w:id="2"/>
+      <w:bookmarkEnd w:id="3"/>
     </w:p>
     <w:p>
       <w:r>
@@ -6108,7 +6117,7 @@
           <w:szCs w:val="32"/>
         </w:rPr>
       </w:pPr>
-      <w:bookmarkStart w:id="3" w:name="_Toc513952267"/>
+      <w:bookmarkStart w:id="4" w:name="_Toc513952267"/>
       <w:r>
         <w:rPr>
           <w:color w:val="auto"/>
@@ -6117,7 +6126,7 @@
         </w:rPr>
         <w:t>UML Klassendiagramm</w:t>
       </w:r>
-      <w:bookmarkEnd w:id="3"/>
+      <w:bookmarkEnd w:id="4"/>
     </w:p>
     <w:p>
       <w:r>
@@ -6188,7 +6197,7 @@
           <w:szCs w:val="32"/>
         </w:rPr>
       </w:pPr>
-      <w:bookmarkStart w:id="4" w:name="_Toc513952268"/>
+      <w:bookmarkStart w:id="5" w:name="_Toc513952268"/>
       <w:r>
         <w:rPr>
           <w:color w:val="auto"/>
@@ -6197,7 +6206,7 @@
         </w:rPr>
         <w:t>Funktionalitätsplanung</w:t>
       </w:r>
-      <w:bookmarkEnd w:id="4"/>
+      <w:bookmarkEnd w:id="5"/>
     </w:p>
     <w:tbl>
       <w:tblPr>
@@ -9315,7 +9324,7 @@
           <w:szCs w:val="40"/>
         </w:rPr>
       </w:pPr>
-      <w:bookmarkStart w:id="5" w:name="_Toc513952269"/>
+      <w:bookmarkStart w:id="6" w:name="_Toc513952269"/>
       <w:r>
         <w:rPr>
           <w:color w:val="auto"/>
@@ -9324,7 +9333,7 @@
         </w:rPr>
         <w:t>Iteration II</w:t>
       </w:r>
-      <w:bookmarkEnd w:id="5"/>
+      <w:bookmarkEnd w:id="6"/>
     </w:p>
     <w:p>
       <w:pPr>
@@ -9335,7 +9344,7 @@
           <w:szCs w:val="32"/>
         </w:rPr>
       </w:pPr>
-      <w:bookmarkStart w:id="6" w:name="_Toc513952270"/>
+      <w:bookmarkStart w:id="7" w:name="_Toc513952270"/>
       <w:r>
         <w:rPr>
           <w:color w:val="auto"/>
@@ -9344,7 +9353,7 @@
         </w:rPr>
         <w:t>User-Stories</w:t>
       </w:r>
-      <w:bookmarkEnd w:id="6"/>
+      <w:bookmarkEnd w:id="7"/>
     </w:p>
     <w:tbl>
       <w:tblPr>
@@ -11943,7 +11952,7 @@
           <w:szCs w:val="32"/>
         </w:rPr>
       </w:pPr>
-      <w:bookmarkStart w:id="7" w:name="_Toc513952271"/>
+      <w:bookmarkStart w:id="8" w:name="_Toc513952271"/>
       <w:r>
         <w:rPr>
           <w:color w:val="auto"/>
@@ -11953,7 +11962,7 @@
         <w:lastRenderedPageBreak/>
         <w:t>MSCs</w:t>
       </w:r>
-      <w:bookmarkEnd w:id="7"/>
+      <w:bookmarkEnd w:id="8"/>
     </w:p>
     <w:p>
       <w:r>
@@ -12426,7 +12435,7 @@
           <w:szCs w:val="32"/>
         </w:rPr>
       </w:pPr>
-      <w:bookmarkStart w:id="8" w:name="_Toc513952272"/>
+      <w:bookmarkStart w:id="9" w:name="_Toc513952272"/>
       <w:r>
         <w:rPr>
           <w:sz w:val="32"/>
@@ -12545,7 +12554,7 @@
         <w:lastRenderedPageBreak/>
         <w:t>UML Klassendiagramm</w:t>
       </w:r>
-      <w:bookmarkEnd w:id="8"/>
+      <w:bookmarkEnd w:id="9"/>
     </w:p>
     <w:p>
       <w:r>
@@ -12560,7 +12569,7 @@
           <w:szCs w:val="32"/>
         </w:rPr>
       </w:pPr>
-      <w:bookmarkStart w:id="9" w:name="_Toc513952273"/>
+      <w:bookmarkStart w:id="10" w:name="_Toc513952273"/>
       <w:r>
         <w:rPr>
           <w:sz w:val="32"/>
@@ -12587,7 +12596,7 @@
         <w:lastRenderedPageBreak/>
         <w:t>Funktionalitätsplanung</w:t>
       </w:r>
-      <w:bookmarkEnd w:id="9"/>
+      <w:bookmarkEnd w:id="10"/>
     </w:p>
     <w:tbl>
       <w:tblPr>
@@ -12621,7 +12630,7 @@
                 <w:b/>
               </w:rPr>
             </w:pPr>
-            <w:bookmarkStart w:id="10" w:name="_Hlk479777204"/>
+            <w:bookmarkStart w:id="11" w:name="_Hlk479777204"/>
             <w:proofErr w:type="spellStart"/>
             <w:r>
               <w:rPr>
@@ -17210,8 +17219,6 @@
             <w:r>
               <w:t>1</w:t>
             </w:r>
-            <w:bookmarkStart w:id="11" w:name="_GoBack"/>
-            <w:bookmarkEnd w:id="11"/>
             <w:r>
               <w:t xml:space="preserve"> Tage</w:t>
             </w:r>
@@ -17701,7 +17708,7 @@
           </w:p>
         </w:tc>
       </w:tr>
-      <w:bookmarkEnd w:id="10"/>
+      <w:bookmarkEnd w:id="11"/>
     </w:tbl>
     <w:p/>
     <w:p>
@@ -23116,7 +23123,7 @@
 </file>
 
 <file path=customXml/itemProps1.xml><?xml version="1.0" encoding="utf-8"?>
-<ds:datastoreItem xmlns:ds="http://schemas.openxmlformats.org/officeDocument/2006/customXml" ds:itemID="{2A3DE855-F181-4856-B75B-256D3B41DF2A}">
+<ds:datastoreItem xmlns:ds="http://schemas.openxmlformats.org/officeDocument/2006/customXml" ds:itemID="{E5053F53-2822-485A-B312-8E512D12B492}">
   <ds:schemaRefs>
     <ds:schemaRef ds:uri="http://schemas.openxmlformats.org/officeDocument/2006/bibliography"/>
   </ds:schemaRefs>

</xml_diff>

<commit_message>
Iteration 2: Projektmappe & PowerPoint
</commit_message>
<xml_diff>
--- a/Dokumentation/Projektmappe IT II.docx
+++ b/Dokumentation/Projektmappe IT II.docx
@@ -2,7 +2,10 @@
 <file path=word/document.xml><?xml version="1.0" encoding="utf-8"?>
 <w:document xmlns:wpc="http://schemas.microsoft.com/office/word/2010/wordprocessingCanvas" xmlns:cx="http://schemas.microsoft.com/office/drawing/2014/chartex" xmlns:cx1="http://schemas.microsoft.com/office/drawing/2015/9/8/chartex" xmlns:cx2="http://schemas.microsoft.com/office/drawing/2015/10/21/chartex" xmlns:cx3="http://schemas.microsoft.com/office/drawing/2016/5/9/chartex" xmlns:cx4="http://schemas.microsoft.com/office/drawing/2016/5/10/chartex" xmlns:cx5="http://schemas.microsoft.com/office/drawing/2016/5/11/chartex" xmlns:cx6="http://schemas.microsoft.com/office/drawing/2016/5/12/chartex" xmlns:cx7="http://schemas.microsoft.com/office/drawing/2016/5/13/chartex" xmlns:cx8="http://schemas.microsoft.com/office/drawing/2016/5/14/chartex" xmlns:mc="http://schemas.openxmlformats.org/markup-compatibility/2006" xmlns:aink="http://schemas.microsoft.com/office/drawing/2016/ink" xmlns:am3d="http://schemas.microsoft.com/office/drawing/2017/model3d" xmlns:o="urn:schemas-microsoft-com:office:office" xmlns:r="http://schemas.openxmlformats.org/officeDocument/2006/relationships" xmlns:m="http://schemas.openxmlformats.org/officeDocument/2006/math" xmlns:v="urn:schemas-microsoft-com:vml" xmlns:wp14="http://schemas.microsoft.com/office/word/2010/wordprocessingDrawing" xmlns:wp="http://schemas.openxmlformats.org/drawingml/2006/wordprocessingDrawing" xmlns:w10="urn:schemas-microsoft-com:office:word" xmlns:w="http://schemas.openxmlformats.org/wordprocessingml/2006/main" xmlns:w14="http://schemas.microsoft.com/office/word/2010/wordml" xmlns:w15="http://schemas.microsoft.com/office/word/2012/wordml" xmlns:w16cid="http://schemas.microsoft.com/office/word/2016/wordml/cid" xmlns:w16se="http://schemas.microsoft.com/office/word/2015/wordml/symex" xmlns:wpg="http://schemas.microsoft.com/office/word/2010/wordprocessingGroup" xmlns:wpi="http://schemas.microsoft.com/office/word/2010/wordprocessingInk" xmlns:wne="http://schemas.microsoft.com/office/word/2006/wordml" xmlns:wps="http://schemas.microsoft.com/office/word/2010/wordprocessingShape" mc:Ignorable="w14 w15 w16se w16cid wp14">
   <w:body>
-    <w:p/>
+    <w:p>
+      <w:bookmarkStart w:id="0" w:name="_GoBack"/>
+      <w:bookmarkEnd w:id="0"/>
+    </w:p>
     <w:p/>
     <w:p>
       <w:pPr>
@@ -1892,7 +1895,7 @@
           <w:szCs w:val="40"/>
         </w:rPr>
       </w:pPr>
-      <w:bookmarkStart w:id="0" w:name="_Toc513952264"/>
+      <w:bookmarkStart w:id="1" w:name="_Toc513952264"/>
       <w:r>
         <w:rPr>
           <w:rFonts w:cs="Times New Roman"/>
@@ -1925,7 +1928,7 @@
         <w:lastRenderedPageBreak/>
         <w:t>Projektbeschreibung</w:t>
       </w:r>
-      <w:bookmarkEnd w:id="0"/>
+      <w:bookmarkEnd w:id="1"/>
     </w:p>
     <w:p>
       <w:pPr>
@@ -2045,7 +2048,7 @@
         <w:pStyle w:val="berschrift1"/>
         <w:jc w:val="center"/>
       </w:pPr>
-      <w:bookmarkStart w:id="1" w:name="_Toc513952265"/>
+      <w:bookmarkStart w:id="2" w:name="_Toc513952265"/>
       <w:r>
         <w:rPr>
           <w:color w:val="auto"/>
@@ -2055,7 +2058,7 @@
         <w:lastRenderedPageBreak/>
         <w:t>Iteration I</w:t>
       </w:r>
-      <w:bookmarkEnd w:id="1"/>
+      <w:bookmarkEnd w:id="2"/>
     </w:p>
     <w:p>
       <w:r>
@@ -5419,7 +5422,7 @@
       <w:pPr>
         <w:pStyle w:val="berschrift2"/>
       </w:pPr>
-      <w:bookmarkStart w:id="2" w:name="_Toc513952266"/>
+      <w:bookmarkStart w:id="3" w:name="_Toc513952266"/>
       <w:r>
         <w:rPr>
           <w:color w:val="auto"/>
@@ -5429,7 +5432,7 @@
         <w:lastRenderedPageBreak/>
         <w:t>MSCs</w:t>
       </w:r>
-      <w:bookmarkEnd w:id="2"/>
+      <w:bookmarkEnd w:id="3"/>
     </w:p>
     <w:p>
       <w:r>
@@ -6091,7 +6094,7 @@
           <w:szCs w:val="32"/>
         </w:rPr>
       </w:pPr>
-      <w:bookmarkStart w:id="3" w:name="_Toc513952267"/>
+      <w:bookmarkStart w:id="4" w:name="_Toc513952267"/>
       <w:r>
         <w:rPr>
           <w:color w:val="auto"/>
@@ -6100,7 +6103,7 @@
         </w:rPr>
         <w:t>UML Klassendiagramm</w:t>
       </w:r>
-      <w:bookmarkEnd w:id="3"/>
+      <w:bookmarkEnd w:id="4"/>
     </w:p>
     <w:p>
       <w:r>
@@ -6171,7 +6174,7 @@
           <w:szCs w:val="32"/>
         </w:rPr>
       </w:pPr>
-      <w:bookmarkStart w:id="4" w:name="_Toc513952268"/>
+      <w:bookmarkStart w:id="5" w:name="_Toc513952268"/>
       <w:r>
         <w:rPr>
           <w:color w:val="auto"/>
@@ -6180,7 +6183,7 @@
         </w:rPr>
         <w:t>Funktionalitätsplanung</w:t>
       </w:r>
-      <w:bookmarkEnd w:id="4"/>
+      <w:bookmarkEnd w:id="5"/>
     </w:p>
     <w:tbl>
       <w:tblPr>
@@ -9264,7 +9267,7 @@
           <w:szCs w:val="40"/>
         </w:rPr>
       </w:pPr>
-      <w:bookmarkStart w:id="5" w:name="_Toc513952269"/>
+      <w:bookmarkStart w:id="6" w:name="_Toc513952269"/>
       <w:r>
         <w:rPr>
           <w:color w:val="auto"/>
@@ -9274,7 +9277,7 @@
         <w:lastRenderedPageBreak/>
         <w:t>Iteration II</w:t>
       </w:r>
-      <w:bookmarkEnd w:id="5"/>
+      <w:bookmarkEnd w:id="6"/>
     </w:p>
     <w:p>
       <w:pPr>
@@ -9285,7 +9288,7 @@
           <w:szCs w:val="32"/>
         </w:rPr>
       </w:pPr>
-      <w:bookmarkStart w:id="6" w:name="_Toc513952270"/>
+      <w:bookmarkStart w:id="7" w:name="_Toc513952270"/>
       <w:r>
         <w:rPr>
           <w:color w:val="auto"/>
@@ -9294,7 +9297,7 @@
         </w:rPr>
         <w:t>User-Stories</w:t>
       </w:r>
-      <w:bookmarkEnd w:id="6"/>
+      <w:bookmarkEnd w:id="7"/>
     </w:p>
     <w:tbl>
       <w:tblPr>
@@ -11873,7 +11876,7 @@
           <w:szCs w:val="32"/>
         </w:rPr>
       </w:pPr>
-      <w:bookmarkStart w:id="7" w:name="_Toc513952271"/>
+      <w:bookmarkStart w:id="8" w:name="_Toc513952271"/>
       <w:r>
         <w:rPr>
           <w:color w:val="auto"/>
@@ -11883,7 +11886,7 @@
         <w:lastRenderedPageBreak/>
         <w:t>MSCs</w:t>
       </w:r>
-      <w:bookmarkEnd w:id="7"/>
+      <w:bookmarkEnd w:id="8"/>
     </w:p>
     <w:p>
       <w:r>
@@ -12356,7 +12359,7 @@
           <w:szCs w:val="32"/>
         </w:rPr>
       </w:pPr>
-      <w:bookmarkStart w:id="8" w:name="_Toc513952272"/>
+      <w:bookmarkStart w:id="9" w:name="_Toc513952272"/>
       <w:r>
         <w:rPr>
           <w:sz w:val="32"/>
@@ -12473,11 +12476,17 @@
         <w:lastRenderedPageBreak/>
         <w:t>UML Klassendiagramm</w:t>
       </w:r>
-      <w:bookmarkEnd w:id="8"/>
+      <w:bookmarkEnd w:id="9"/>
     </w:p>
     <w:p>
       <w:r>
         <w:t>Erläuterung des Klassendiagramms:</w:t>
+      </w:r>
+      <w:r>
+        <w:rPr>
+          <w:noProof/>
+        </w:rPr>
+        <w:t xml:space="preserve"> </w:t>
       </w:r>
     </w:p>
     <w:p>
@@ -12488,7 +12497,74 @@
           <w:szCs w:val="32"/>
         </w:rPr>
       </w:pPr>
-      <w:bookmarkStart w:id="9" w:name="_Toc513952273"/>
+      <w:bookmarkStart w:id="10" w:name="_Toc513952273"/>
+      <w:r>
+        <w:rPr>
+          <w:noProof/>
+        </w:rPr>
+        <w:drawing>
+          <wp:anchor distT="0" distB="0" distL="114300" distR="114300" simplePos="0" relativeHeight="251657216" behindDoc="0" locked="0" layoutInCell="1" allowOverlap="1" wp14:anchorId="7388C661" wp14:editId="7B2A54BD">
+            <wp:simplePos x="0" y="0"/>
+            <wp:positionH relativeFrom="column">
+              <wp:posOffset>-507365</wp:posOffset>
+            </wp:positionH>
+            <wp:positionV relativeFrom="paragraph">
+              <wp:posOffset>1016495</wp:posOffset>
+            </wp:positionV>
+            <wp:extent cx="6769052" cy="5082012"/>
+            <wp:effectExtent l="0" t="0" r="0" b="4445"/>
+            <wp:wrapNone/>
+            <wp:docPr id="9" name="Grafik 9"/>
+            <wp:cNvGraphicFramePr>
+              <a:graphicFrameLocks xmlns:a="http://schemas.openxmlformats.org/drawingml/2006/main" noChangeAspect="1"/>
+            </wp:cNvGraphicFramePr>
+            <a:graphic xmlns:a="http://schemas.openxmlformats.org/drawingml/2006/main">
+              <a:graphicData uri="http://schemas.openxmlformats.org/drawingml/2006/picture">
+                <pic:pic xmlns:pic="http://schemas.openxmlformats.org/drawingml/2006/picture">
+                  <pic:nvPicPr>
+                    <pic:cNvPr id="0" name="Picture 2"/>
+                    <pic:cNvPicPr>
+                      <a:picLocks noChangeAspect="1" noChangeArrowheads="1"/>
+                    </pic:cNvPicPr>
+                  </pic:nvPicPr>
+                  <pic:blipFill>
+                    <a:blip r:embed="rId24" cstate="print">
+                      <a:extLst>
+                        <a:ext uri="{28A0092B-C50C-407E-A947-70E740481C1C}">
+                          <a14:useLocalDpi xmlns:a14="http://schemas.microsoft.com/office/drawing/2010/main" val="0"/>
+                        </a:ext>
+                      </a:extLst>
+                    </a:blip>
+                    <a:srcRect/>
+                    <a:stretch>
+                      <a:fillRect/>
+                    </a:stretch>
+                  </pic:blipFill>
+                  <pic:spPr bwMode="auto">
+                    <a:xfrm>
+                      <a:off x="0" y="0"/>
+                      <a:ext cx="6769052" cy="5082012"/>
+                    </a:xfrm>
+                    <a:prstGeom prst="rect">
+                      <a:avLst/>
+                    </a:prstGeom>
+                    <a:noFill/>
+                    <a:ln>
+                      <a:noFill/>
+                    </a:ln>
+                  </pic:spPr>
+                </pic:pic>
+              </a:graphicData>
+            </a:graphic>
+            <wp14:sizeRelH relativeFrom="page">
+              <wp14:pctWidth>0</wp14:pctWidth>
+            </wp14:sizeRelH>
+            <wp14:sizeRelV relativeFrom="page">
+              <wp14:pctHeight>0</wp14:pctHeight>
+            </wp14:sizeRelV>
+          </wp:anchor>
+        </w:drawing>
+      </w:r>
       <w:r>
         <w:rPr>
           <w:sz w:val="32"/>
@@ -12515,7 +12591,7 @@
         <w:lastRenderedPageBreak/>
         <w:t>Funktionalitätsplanung</w:t>
       </w:r>
-      <w:bookmarkEnd w:id="9"/>
+      <w:bookmarkEnd w:id="10"/>
     </w:p>
     <w:tbl>
       <w:tblPr>
@@ -12549,7 +12625,7 @@
                 <w:b/>
               </w:rPr>
             </w:pPr>
-            <w:bookmarkStart w:id="10" w:name="_Hlk479777204"/>
+            <w:bookmarkStart w:id="11" w:name="_Hlk479777204"/>
             <w:proofErr w:type="spellStart"/>
             <w:r>
               <w:rPr>
@@ -16933,7 +17009,7 @@
               <w:rPr>
                 <w:b/>
               </w:rPr>
-              <w:t>14.</w:t>
+              <w:t>14</w:t>
             </w:r>
           </w:p>
         </w:tc>
@@ -16957,6 +17033,563 @@
               <w:rPr>
                 <w:b/>
               </w:rPr>
+              <w:t>MenuScreen</w:t>
+            </w:r>
+            <w:proofErr w:type="spellEnd"/>
+          </w:p>
+        </w:tc>
+        <w:tc>
+          <w:tcPr>
+            <w:tcW w:w="992" w:type="dxa"/>
+            <w:tcBorders>
+              <w:top w:val="single" w:sz="4" w:space="0" w:color="auto"/>
+              <w:bottom w:val="single" w:sz="4" w:space="0" w:color="auto"/>
+            </w:tcBorders>
+            <w:shd w:val="clear" w:color="auto" w:fill="E7E6E6" w:themeFill="background2"/>
+          </w:tcPr>
+          <w:p>
+            <w:pPr>
+              <w:rPr>
+                <w:b/>
+              </w:rPr>
+            </w:pPr>
+          </w:p>
+        </w:tc>
+        <w:tc>
+          <w:tcPr>
+            <w:tcW w:w="1701" w:type="dxa"/>
+            <w:tcBorders>
+              <w:top w:val="single" w:sz="4" w:space="0" w:color="auto"/>
+              <w:bottom w:val="single" w:sz="4" w:space="0" w:color="auto"/>
+            </w:tcBorders>
+            <w:shd w:val="clear" w:color="auto" w:fill="E7E6E6" w:themeFill="background2"/>
+          </w:tcPr>
+          <w:p>
+            <w:pPr>
+              <w:rPr>
+                <w:b/>
+              </w:rPr>
+            </w:pPr>
+            <w:r>
+              <w:rPr>
+                <w:b/>
+              </w:rPr>
+              <w:t xml:space="preserve">Julian </w:t>
+            </w:r>
+            <w:proofErr w:type="spellStart"/>
+            <w:r>
+              <w:rPr>
+                <w:b/>
+              </w:rPr>
+              <w:t>Flieter</w:t>
+            </w:r>
+            <w:proofErr w:type="spellEnd"/>
+          </w:p>
+        </w:tc>
+        <w:tc>
+          <w:tcPr>
+            <w:tcW w:w="1559" w:type="dxa"/>
+            <w:tcBorders>
+              <w:top w:val="single" w:sz="4" w:space="0" w:color="auto"/>
+              <w:bottom w:val="single" w:sz="4" w:space="0" w:color="auto"/>
+            </w:tcBorders>
+            <w:shd w:val="clear" w:color="auto" w:fill="E7E6E6" w:themeFill="background2"/>
+          </w:tcPr>
+          <w:p>
+            <w:pPr>
+              <w:rPr>
+                <w:b/>
+              </w:rPr>
+            </w:pPr>
+            <w:proofErr w:type="spellStart"/>
+            <w:r>
+              <w:rPr>
+                <w:b/>
+              </w:rPr>
+              <w:t>PlayScreen</w:t>
+            </w:r>
+            <w:proofErr w:type="spellEnd"/>
+          </w:p>
+        </w:tc>
+        <w:tc>
+          <w:tcPr>
+            <w:tcW w:w="1134" w:type="dxa"/>
+            <w:tcBorders>
+              <w:top w:val="single" w:sz="4" w:space="0" w:color="auto"/>
+              <w:bottom w:val="single" w:sz="4" w:space="0" w:color="auto"/>
+            </w:tcBorders>
+            <w:shd w:val="clear" w:color="auto" w:fill="E7E6E6" w:themeFill="background2"/>
+          </w:tcPr>
+          <w:p>
+            <w:pPr>
+              <w:rPr>
+                <w:b/>
+              </w:rPr>
+            </w:pPr>
+          </w:p>
+        </w:tc>
+        <w:tc>
+          <w:tcPr>
+            <w:tcW w:w="992" w:type="dxa"/>
+            <w:tcBorders>
+              <w:top w:val="single" w:sz="4" w:space="0" w:color="auto"/>
+              <w:bottom w:val="single" w:sz="4" w:space="0" w:color="auto"/>
+            </w:tcBorders>
+            <w:shd w:val="clear" w:color="auto" w:fill="E7E6E6" w:themeFill="background2"/>
+          </w:tcPr>
+          <w:p>
+            <w:pPr>
+              <w:rPr>
+                <w:b/>
+              </w:rPr>
+            </w:pPr>
+          </w:p>
+        </w:tc>
+      </w:tr>
+      <w:tr>
+        <w:tc>
+          <w:tcPr>
+            <w:tcW w:w="675" w:type="dxa"/>
+            <w:tcBorders>
+              <w:top w:val="single" w:sz="4" w:space="0" w:color="auto"/>
+              <w:bottom w:val="single" w:sz="4" w:space="0" w:color="auto"/>
+            </w:tcBorders>
+            <w:shd w:val="clear" w:color="auto" w:fill="auto"/>
+          </w:tcPr>
+          <w:p>
+            <w:r>
+              <w:t>14.1</w:t>
+            </w:r>
+          </w:p>
+        </w:tc>
+        <w:tc>
+          <w:tcPr>
+            <w:tcW w:w="1843" w:type="dxa"/>
+            <w:tcBorders>
+              <w:top w:val="single" w:sz="4" w:space="0" w:color="auto"/>
+              <w:bottom w:val="single" w:sz="4" w:space="0" w:color="auto"/>
+            </w:tcBorders>
+            <w:shd w:val="clear" w:color="auto" w:fill="auto"/>
+          </w:tcPr>
+          <w:p>
+            <w:r>
+              <w:t xml:space="preserve">Visualisierung des Startmenüs und Verwaltung der </w:t>
+            </w:r>
+            <w:proofErr w:type="spellStart"/>
+            <w:r>
+              <w:t>Spielstartparamteter</w:t>
+            </w:r>
+            <w:proofErr w:type="spellEnd"/>
+            <w:r>
+              <w:t>.</w:t>
+            </w:r>
+          </w:p>
+        </w:tc>
+        <w:tc>
+          <w:tcPr>
+            <w:tcW w:w="992" w:type="dxa"/>
+            <w:tcBorders>
+              <w:top w:val="single" w:sz="4" w:space="0" w:color="auto"/>
+              <w:bottom w:val="single" w:sz="4" w:space="0" w:color="auto"/>
+            </w:tcBorders>
+            <w:shd w:val="clear" w:color="auto" w:fill="auto"/>
+          </w:tcPr>
+          <w:p>
+            <w:r>
+              <w:t>1 Tag</w:t>
+            </w:r>
+          </w:p>
+        </w:tc>
+        <w:tc>
+          <w:tcPr>
+            <w:tcW w:w="1701" w:type="dxa"/>
+            <w:tcBorders>
+              <w:top w:val="single" w:sz="4" w:space="0" w:color="auto"/>
+              <w:bottom w:val="single" w:sz="4" w:space="0" w:color="auto"/>
+            </w:tcBorders>
+            <w:shd w:val="clear" w:color="auto" w:fill="auto"/>
+          </w:tcPr>
+          <w:p/>
+        </w:tc>
+        <w:tc>
+          <w:tcPr>
+            <w:tcW w:w="1559" w:type="dxa"/>
+            <w:tcBorders>
+              <w:top w:val="single" w:sz="4" w:space="0" w:color="auto"/>
+              <w:bottom w:val="single" w:sz="4" w:space="0" w:color="auto"/>
+            </w:tcBorders>
+            <w:shd w:val="clear" w:color="auto" w:fill="auto"/>
+          </w:tcPr>
+          <w:p>
+            <w:proofErr w:type="spellStart"/>
+            <w:r>
+              <w:t>PlayScreen</w:t>
+            </w:r>
+            <w:proofErr w:type="spellEnd"/>
+          </w:p>
+        </w:tc>
+        <w:tc>
+          <w:tcPr>
+            <w:tcW w:w="1134" w:type="dxa"/>
+            <w:tcBorders>
+              <w:top w:val="single" w:sz="4" w:space="0" w:color="auto"/>
+              <w:bottom w:val="single" w:sz="4" w:space="0" w:color="auto"/>
+            </w:tcBorders>
+            <w:shd w:val="clear" w:color="auto" w:fill="auto"/>
+          </w:tcPr>
+          <w:p>
+            <w:r>
+              <w:t>MenuScreen.java</w:t>
+            </w:r>
+          </w:p>
+        </w:tc>
+        <w:tc>
+          <w:tcPr>
+            <w:tcW w:w="992" w:type="dxa"/>
+            <w:tcBorders>
+              <w:top w:val="single" w:sz="4" w:space="0" w:color="auto"/>
+              <w:bottom w:val="single" w:sz="4" w:space="0" w:color="auto"/>
+            </w:tcBorders>
+            <w:shd w:val="clear" w:color="auto" w:fill="auto"/>
+          </w:tcPr>
+          <w:p>
+            <w:r>
+              <w:t>fertig</w:t>
+            </w:r>
+          </w:p>
+        </w:tc>
+      </w:tr>
+      <w:tr>
+        <w:tc>
+          <w:tcPr>
+            <w:tcW w:w="675" w:type="dxa"/>
+            <w:tcBorders>
+              <w:top w:val="single" w:sz="4" w:space="0" w:color="auto"/>
+              <w:bottom w:val="single" w:sz="4" w:space="0" w:color="auto"/>
+            </w:tcBorders>
+            <w:shd w:val="clear" w:color="auto" w:fill="D9D9D9" w:themeFill="background1" w:themeFillShade="D9"/>
+          </w:tcPr>
+          <w:p>
+            <w:pPr>
+              <w:rPr>
+                <w:b/>
+              </w:rPr>
+            </w:pPr>
+            <w:r>
+              <w:rPr>
+                <w:b/>
+              </w:rPr>
+              <w:t>15</w:t>
+            </w:r>
+          </w:p>
+        </w:tc>
+        <w:tc>
+          <w:tcPr>
+            <w:tcW w:w="1843" w:type="dxa"/>
+            <w:tcBorders>
+              <w:top w:val="single" w:sz="4" w:space="0" w:color="auto"/>
+              <w:bottom w:val="single" w:sz="4" w:space="0" w:color="auto"/>
+            </w:tcBorders>
+            <w:shd w:val="clear" w:color="auto" w:fill="D9D9D9" w:themeFill="background1" w:themeFillShade="D9"/>
+          </w:tcPr>
+          <w:p>
+            <w:pPr>
+              <w:rPr>
+                <w:b/>
+              </w:rPr>
+            </w:pPr>
+            <w:proofErr w:type="spellStart"/>
+            <w:r>
+              <w:rPr>
+                <w:b/>
+              </w:rPr>
+              <w:t>WeaponUI</w:t>
+            </w:r>
+            <w:proofErr w:type="spellEnd"/>
+          </w:p>
+        </w:tc>
+        <w:tc>
+          <w:tcPr>
+            <w:tcW w:w="992" w:type="dxa"/>
+            <w:tcBorders>
+              <w:top w:val="single" w:sz="4" w:space="0" w:color="auto"/>
+              <w:bottom w:val="single" w:sz="4" w:space="0" w:color="auto"/>
+            </w:tcBorders>
+            <w:shd w:val="clear" w:color="auto" w:fill="D9D9D9" w:themeFill="background1" w:themeFillShade="D9"/>
+          </w:tcPr>
+          <w:p>
+            <w:pPr>
+              <w:rPr>
+                <w:b/>
+              </w:rPr>
+            </w:pPr>
+          </w:p>
+        </w:tc>
+        <w:tc>
+          <w:tcPr>
+            <w:tcW w:w="1701" w:type="dxa"/>
+            <w:tcBorders>
+              <w:top w:val="single" w:sz="4" w:space="0" w:color="auto"/>
+              <w:bottom w:val="single" w:sz="4" w:space="0" w:color="auto"/>
+            </w:tcBorders>
+            <w:shd w:val="clear" w:color="auto" w:fill="D9D9D9" w:themeFill="background1" w:themeFillShade="D9"/>
+          </w:tcPr>
+          <w:p>
+            <w:pPr>
+              <w:rPr>
+                <w:b/>
+              </w:rPr>
+            </w:pPr>
+            <w:r>
+              <w:rPr>
+                <w:b/>
+              </w:rPr>
+              <w:t xml:space="preserve">Julian </w:t>
+            </w:r>
+            <w:proofErr w:type="spellStart"/>
+            <w:r>
+              <w:rPr>
+                <w:b/>
+              </w:rPr>
+              <w:t>Flieter</w:t>
+            </w:r>
+            <w:proofErr w:type="spellEnd"/>
+          </w:p>
+        </w:tc>
+        <w:tc>
+          <w:tcPr>
+            <w:tcW w:w="1559" w:type="dxa"/>
+            <w:tcBorders>
+              <w:top w:val="single" w:sz="4" w:space="0" w:color="auto"/>
+              <w:bottom w:val="single" w:sz="4" w:space="0" w:color="auto"/>
+            </w:tcBorders>
+            <w:shd w:val="clear" w:color="auto" w:fill="D9D9D9" w:themeFill="background1" w:themeFillShade="D9"/>
+          </w:tcPr>
+          <w:p>
+            <w:pPr>
+              <w:rPr>
+                <w:b/>
+              </w:rPr>
+            </w:pPr>
+            <w:proofErr w:type="spellStart"/>
+            <w:r>
+              <w:rPr>
+                <w:b/>
+              </w:rPr>
+              <w:t>PlayScreen</w:t>
+            </w:r>
+            <w:proofErr w:type="spellEnd"/>
+            <w:r>
+              <w:rPr>
+                <w:b/>
+              </w:rPr>
+              <w:t xml:space="preserve">, </w:t>
+            </w:r>
+            <w:proofErr w:type="spellStart"/>
+            <w:r>
+              <w:rPr>
+                <w:b/>
+              </w:rPr>
+              <w:t>Weapon</w:t>
+            </w:r>
+            <w:proofErr w:type="spellEnd"/>
+          </w:p>
+        </w:tc>
+        <w:tc>
+          <w:tcPr>
+            <w:tcW w:w="1134" w:type="dxa"/>
+            <w:tcBorders>
+              <w:top w:val="single" w:sz="4" w:space="0" w:color="auto"/>
+              <w:bottom w:val="single" w:sz="4" w:space="0" w:color="auto"/>
+            </w:tcBorders>
+            <w:shd w:val="clear" w:color="auto" w:fill="D9D9D9" w:themeFill="background1" w:themeFillShade="D9"/>
+          </w:tcPr>
+          <w:p>
+            <w:pPr>
+              <w:rPr>
+                <w:b/>
+              </w:rPr>
+            </w:pPr>
+          </w:p>
+        </w:tc>
+        <w:tc>
+          <w:tcPr>
+            <w:tcW w:w="992" w:type="dxa"/>
+            <w:tcBorders>
+              <w:top w:val="single" w:sz="4" w:space="0" w:color="auto"/>
+              <w:bottom w:val="single" w:sz="4" w:space="0" w:color="auto"/>
+            </w:tcBorders>
+            <w:shd w:val="clear" w:color="auto" w:fill="D9D9D9" w:themeFill="background1" w:themeFillShade="D9"/>
+          </w:tcPr>
+          <w:p/>
+        </w:tc>
+      </w:tr>
+      <w:tr>
+        <w:tc>
+          <w:tcPr>
+            <w:tcW w:w="675" w:type="dxa"/>
+            <w:tcBorders>
+              <w:top w:val="single" w:sz="4" w:space="0" w:color="auto"/>
+              <w:bottom w:val="single" w:sz="4" w:space="0" w:color="auto"/>
+            </w:tcBorders>
+            <w:shd w:val="clear" w:color="auto" w:fill="auto"/>
+          </w:tcPr>
+          <w:p>
+            <w:r>
+              <w:t>15.1</w:t>
+            </w:r>
+          </w:p>
+        </w:tc>
+        <w:tc>
+          <w:tcPr>
+            <w:tcW w:w="1843" w:type="dxa"/>
+            <w:tcBorders>
+              <w:top w:val="single" w:sz="4" w:space="0" w:color="auto"/>
+              <w:bottom w:val="single" w:sz="4" w:space="0" w:color="auto"/>
+            </w:tcBorders>
+            <w:shd w:val="clear" w:color="auto" w:fill="auto"/>
+          </w:tcPr>
+          <w:p>
+            <w:r>
+              <w:t xml:space="preserve">Visualisierung und Verwaltung der Waffenauswahl. </w:t>
+            </w:r>
+          </w:p>
+        </w:tc>
+        <w:tc>
+          <w:tcPr>
+            <w:tcW w:w="992" w:type="dxa"/>
+            <w:tcBorders>
+              <w:top w:val="single" w:sz="4" w:space="0" w:color="auto"/>
+              <w:bottom w:val="single" w:sz="4" w:space="0" w:color="auto"/>
+            </w:tcBorders>
+            <w:shd w:val="clear" w:color="auto" w:fill="auto"/>
+          </w:tcPr>
+          <w:p>
+            <w:r>
+              <w:t>2 Tage</w:t>
+            </w:r>
+          </w:p>
+        </w:tc>
+        <w:tc>
+          <w:tcPr>
+            <w:tcW w:w="1701" w:type="dxa"/>
+            <w:tcBorders>
+              <w:top w:val="single" w:sz="4" w:space="0" w:color="auto"/>
+              <w:bottom w:val="single" w:sz="4" w:space="0" w:color="auto"/>
+            </w:tcBorders>
+            <w:shd w:val="clear" w:color="auto" w:fill="auto"/>
+          </w:tcPr>
+          <w:p>
+            <w:r>
+              <w:t xml:space="preserve">Julian </w:t>
+            </w:r>
+            <w:proofErr w:type="spellStart"/>
+            <w:r>
+              <w:t>Flieter</w:t>
+            </w:r>
+            <w:proofErr w:type="spellEnd"/>
+          </w:p>
+        </w:tc>
+        <w:tc>
+          <w:tcPr>
+            <w:tcW w:w="1559" w:type="dxa"/>
+            <w:tcBorders>
+              <w:top w:val="single" w:sz="4" w:space="0" w:color="auto"/>
+              <w:bottom w:val="single" w:sz="4" w:space="0" w:color="auto"/>
+            </w:tcBorders>
+            <w:shd w:val="clear" w:color="auto" w:fill="auto"/>
+          </w:tcPr>
+          <w:p>
+            <w:proofErr w:type="spellStart"/>
+            <w:r>
+              <w:t>PlayScreen</w:t>
+            </w:r>
+            <w:proofErr w:type="spellEnd"/>
+            <w:r>
+              <w:t xml:space="preserve">, </w:t>
+            </w:r>
+            <w:proofErr w:type="spellStart"/>
+            <w:r>
+              <w:t>Weapon</w:t>
+            </w:r>
+            <w:proofErr w:type="spellEnd"/>
+          </w:p>
+        </w:tc>
+        <w:tc>
+          <w:tcPr>
+            <w:tcW w:w="1134" w:type="dxa"/>
+            <w:tcBorders>
+              <w:top w:val="single" w:sz="4" w:space="0" w:color="auto"/>
+              <w:bottom w:val="single" w:sz="4" w:space="0" w:color="auto"/>
+            </w:tcBorders>
+            <w:shd w:val="clear" w:color="auto" w:fill="auto"/>
+          </w:tcPr>
+          <w:p>
+            <w:r>
+              <w:t>WeaponUI.java</w:t>
+            </w:r>
+          </w:p>
+        </w:tc>
+        <w:tc>
+          <w:tcPr>
+            <w:tcW w:w="992" w:type="dxa"/>
+            <w:tcBorders>
+              <w:top w:val="single" w:sz="4" w:space="0" w:color="auto"/>
+              <w:bottom w:val="single" w:sz="4" w:space="0" w:color="auto"/>
+            </w:tcBorders>
+            <w:shd w:val="clear" w:color="auto" w:fill="auto"/>
+          </w:tcPr>
+          <w:p>
+            <w:r>
+              <w:t>Fertig</w:t>
+            </w:r>
+          </w:p>
+        </w:tc>
+      </w:tr>
+      <w:tr>
+        <w:tc>
+          <w:tcPr>
+            <w:tcW w:w="675" w:type="dxa"/>
+            <w:tcBorders>
+              <w:top w:val="single" w:sz="4" w:space="0" w:color="auto"/>
+              <w:bottom w:val="single" w:sz="4" w:space="0" w:color="auto"/>
+            </w:tcBorders>
+            <w:shd w:val="clear" w:color="auto" w:fill="E7E6E6" w:themeFill="background2"/>
+          </w:tcPr>
+          <w:p>
+            <w:pPr>
+              <w:rPr>
+                <w:b/>
+              </w:rPr>
+            </w:pPr>
+            <w:r>
+              <w:rPr>
+                <w:b/>
+              </w:rPr>
+              <w:t>15</w:t>
+            </w:r>
+          </w:p>
+        </w:tc>
+        <w:tc>
+          <w:tcPr>
+            <w:tcW w:w="1843" w:type="dxa"/>
+            <w:tcBorders>
+              <w:top w:val="single" w:sz="4" w:space="0" w:color="auto"/>
+              <w:bottom w:val="single" w:sz="4" w:space="0" w:color="auto"/>
+            </w:tcBorders>
+            <w:shd w:val="clear" w:color="auto" w:fill="E7E6E6" w:themeFill="background2"/>
+          </w:tcPr>
+          <w:p>
+            <w:pPr>
+              <w:rPr>
+                <w:b/>
+              </w:rPr>
+            </w:pPr>
+            <w:proofErr w:type="spellStart"/>
+            <w:r>
+              <w:rPr>
+                <w:b/>
+              </w:rPr>
               <w:t>GameOverScreen</w:t>
             </w:r>
             <w:proofErr w:type="spellEnd"/>
@@ -17074,6 +17707,7 @@
           </w:tcPr>
           <w:p>
             <w:r>
+              <w:lastRenderedPageBreak/>
               <w:t>14.1</w:t>
             </w:r>
           </w:p>
@@ -17104,10 +17738,7 @@
           </w:tcPr>
           <w:p>
             <w:r>
-              <w:t>1</w:t>
-            </w:r>
-            <w:r>
-              <w:t xml:space="preserve"> Tage</w:t>
+              <w:t>1 Tag</w:t>
             </w:r>
           </w:p>
         </w:tc>
@@ -17524,12 +18155,6 @@
                 <w:b/>
               </w:rPr>
             </w:pPr>
-            <w:r>
-              <w:rPr>
-                <w:b/>
-              </w:rPr>
-              <w:t>Alles</w:t>
-            </w:r>
           </w:p>
         </w:tc>
         <w:tc>
@@ -17547,12 +18172,6 @@
                 <w:b/>
               </w:rPr>
             </w:pPr>
-            <w:r>
-              <w:rPr>
-                <w:b/>
-              </w:rPr>
-              <w:t>WormTest.java, WeaponTest.java</w:t>
-            </w:r>
           </w:p>
         </w:tc>
         <w:tc>
@@ -17570,10 +18189,245 @@
                 <w:b/>
               </w:rPr>
             </w:pPr>
-            <w:r>
-              <w:rPr>
-                <w:b/>
-              </w:rPr>
+          </w:p>
+        </w:tc>
+      </w:tr>
+      <w:tr>
+        <w:tc>
+          <w:tcPr>
+            <w:tcW w:w="675" w:type="dxa"/>
+            <w:tcBorders>
+              <w:top w:val="single" w:sz="4" w:space="0" w:color="auto"/>
+              <w:bottom w:val="single" w:sz="4" w:space="0" w:color="auto"/>
+            </w:tcBorders>
+            <w:shd w:val="clear" w:color="auto" w:fill="FFFFFF" w:themeFill="background1"/>
+          </w:tcPr>
+          <w:p>
+            <w:r>
+              <w:t>16.1</w:t>
+            </w:r>
+          </w:p>
+        </w:tc>
+        <w:tc>
+          <w:tcPr>
+            <w:tcW w:w="1843" w:type="dxa"/>
+            <w:tcBorders>
+              <w:top w:val="single" w:sz="4" w:space="0" w:color="auto"/>
+              <w:bottom w:val="single" w:sz="4" w:space="0" w:color="auto"/>
+            </w:tcBorders>
+            <w:shd w:val="clear" w:color="auto" w:fill="FFFFFF" w:themeFill="background1"/>
+          </w:tcPr>
+          <w:p>
+            <w:r>
+              <w:t>Testen der Methode „</w:t>
+            </w:r>
+            <w:proofErr w:type="spellStart"/>
+            <w:r>
+              <w:t>shoot</w:t>
+            </w:r>
+            <w:proofErr w:type="spellEnd"/>
+            <w:r>
+              <w:t xml:space="preserve">“ der Klasse </w:t>
+            </w:r>
+            <w:proofErr w:type="spellStart"/>
+            <w:r>
+              <w:t>Weapon</w:t>
+            </w:r>
+            <w:proofErr w:type="spellEnd"/>
+          </w:p>
+        </w:tc>
+        <w:tc>
+          <w:tcPr>
+            <w:tcW w:w="992" w:type="dxa"/>
+            <w:tcBorders>
+              <w:top w:val="single" w:sz="4" w:space="0" w:color="auto"/>
+              <w:bottom w:val="single" w:sz="4" w:space="0" w:color="auto"/>
+            </w:tcBorders>
+            <w:shd w:val="clear" w:color="auto" w:fill="FFFFFF" w:themeFill="background1"/>
+          </w:tcPr>
+          <w:p>
+            <w:r>
+              <w:t>1 Tag</w:t>
+            </w:r>
+          </w:p>
+        </w:tc>
+        <w:tc>
+          <w:tcPr>
+            <w:tcW w:w="1701" w:type="dxa"/>
+            <w:tcBorders>
+              <w:top w:val="single" w:sz="4" w:space="0" w:color="auto"/>
+              <w:bottom w:val="single" w:sz="4" w:space="0" w:color="auto"/>
+            </w:tcBorders>
+            <w:shd w:val="clear" w:color="auto" w:fill="FFFFFF" w:themeFill="background1"/>
+          </w:tcPr>
+          <w:p>
+            <w:pPr>
+              <w:rPr>
+                <w:b/>
+              </w:rPr>
+            </w:pPr>
+          </w:p>
+        </w:tc>
+        <w:tc>
+          <w:tcPr>
+            <w:tcW w:w="1559" w:type="dxa"/>
+            <w:tcBorders>
+              <w:top w:val="single" w:sz="4" w:space="0" w:color="auto"/>
+              <w:bottom w:val="single" w:sz="4" w:space="0" w:color="auto"/>
+            </w:tcBorders>
+            <w:shd w:val="clear" w:color="auto" w:fill="FFFFFF" w:themeFill="background1"/>
+          </w:tcPr>
+          <w:p>
+            <w:proofErr w:type="spellStart"/>
+            <w:r>
+              <w:t>Weapon</w:t>
+            </w:r>
+            <w:proofErr w:type="spellEnd"/>
+          </w:p>
+        </w:tc>
+        <w:tc>
+          <w:tcPr>
+            <w:tcW w:w="1134" w:type="dxa"/>
+            <w:tcBorders>
+              <w:top w:val="single" w:sz="4" w:space="0" w:color="auto"/>
+              <w:bottom w:val="single" w:sz="4" w:space="0" w:color="auto"/>
+            </w:tcBorders>
+            <w:shd w:val="clear" w:color="auto" w:fill="FFFFFF" w:themeFill="background1"/>
+          </w:tcPr>
+          <w:p>
+            <w:r>
+              <w:t>WeaponTest.java</w:t>
+            </w:r>
+          </w:p>
+        </w:tc>
+        <w:tc>
+          <w:tcPr>
+            <w:tcW w:w="992" w:type="dxa"/>
+            <w:tcBorders>
+              <w:top w:val="single" w:sz="4" w:space="0" w:color="auto"/>
+              <w:bottom w:val="single" w:sz="4" w:space="0" w:color="auto"/>
+            </w:tcBorders>
+            <w:shd w:val="clear" w:color="auto" w:fill="FFFFFF" w:themeFill="background1"/>
+          </w:tcPr>
+          <w:p>
+            <w:r>
+              <w:t>Fertig</w:t>
+            </w:r>
+          </w:p>
+        </w:tc>
+      </w:tr>
+      <w:tr>
+        <w:tc>
+          <w:tcPr>
+            <w:tcW w:w="675" w:type="dxa"/>
+            <w:tcBorders>
+              <w:top w:val="single" w:sz="4" w:space="0" w:color="auto"/>
+              <w:bottom w:val="single" w:sz="4" w:space="0" w:color="auto"/>
+            </w:tcBorders>
+            <w:shd w:val="clear" w:color="auto" w:fill="FFFFFF" w:themeFill="background1"/>
+          </w:tcPr>
+          <w:p>
+            <w:r>
+              <w:t>16.2</w:t>
+            </w:r>
+          </w:p>
+        </w:tc>
+        <w:tc>
+          <w:tcPr>
+            <w:tcW w:w="1843" w:type="dxa"/>
+            <w:tcBorders>
+              <w:top w:val="single" w:sz="4" w:space="0" w:color="auto"/>
+              <w:bottom w:val="single" w:sz="4" w:space="0" w:color="auto"/>
+            </w:tcBorders>
+            <w:shd w:val="clear" w:color="auto" w:fill="FFFFFF" w:themeFill="background1"/>
+          </w:tcPr>
+          <w:p>
+            <w:r>
+              <w:t>Testen der Methode „</w:t>
+            </w:r>
+            <w:proofErr w:type="spellStart"/>
+            <w:r>
+              <w:t>takeDamage</w:t>
+            </w:r>
+            <w:proofErr w:type="spellEnd"/>
+            <w:r>
+              <w:t>“ der Klasse Worm</w:t>
+            </w:r>
+          </w:p>
+        </w:tc>
+        <w:tc>
+          <w:tcPr>
+            <w:tcW w:w="992" w:type="dxa"/>
+            <w:tcBorders>
+              <w:top w:val="single" w:sz="4" w:space="0" w:color="auto"/>
+              <w:bottom w:val="single" w:sz="4" w:space="0" w:color="auto"/>
+            </w:tcBorders>
+            <w:shd w:val="clear" w:color="auto" w:fill="FFFFFF" w:themeFill="background1"/>
+          </w:tcPr>
+          <w:p>
+            <w:r>
+              <w:t>1 Tag</w:t>
+            </w:r>
+          </w:p>
+        </w:tc>
+        <w:tc>
+          <w:tcPr>
+            <w:tcW w:w="1701" w:type="dxa"/>
+            <w:tcBorders>
+              <w:top w:val="single" w:sz="4" w:space="0" w:color="auto"/>
+              <w:bottom w:val="single" w:sz="4" w:space="0" w:color="auto"/>
+            </w:tcBorders>
+            <w:shd w:val="clear" w:color="auto" w:fill="FFFFFF" w:themeFill="background1"/>
+          </w:tcPr>
+          <w:p>
+            <w:pPr>
+              <w:rPr>
+                <w:b/>
+              </w:rPr>
+            </w:pPr>
+          </w:p>
+        </w:tc>
+        <w:tc>
+          <w:tcPr>
+            <w:tcW w:w="1559" w:type="dxa"/>
+            <w:tcBorders>
+              <w:top w:val="single" w:sz="4" w:space="0" w:color="auto"/>
+              <w:bottom w:val="single" w:sz="4" w:space="0" w:color="auto"/>
+            </w:tcBorders>
+            <w:shd w:val="clear" w:color="auto" w:fill="FFFFFF" w:themeFill="background1"/>
+          </w:tcPr>
+          <w:p>
+            <w:r>
+              <w:t>Worm</w:t>
+            </w:r>
+          </w:p>
+        </w:tc>
+        <w:tc>
+          <w:tcPr>
+            <w:tcW w:w="1134" w:type="dxa"/>
+            <w:tcBorders>
+              <w:top w:val="single" w:sz="4" w:space="0" w:color="auto"/>
+              <w:bottom w:val="single" w:sz="4" w:space="0" w:color="auto"/>
+            </w:tcBorders>
+            <w:shd w:val="clear" w:color="auto" w:fill="FFFFFF" w:themeFill="background1"/>
+          </w:tcPr>
+          <w:p>
+            <w:r>
+              <w:t>WormTest.java</w:t>
+            </w:r>
+          </w:p>
+        </w:tc>
+        <w:tc>
+          <w:tcPr>
+            <w:tcW w:w="992" w:type="dxa"/>
+            <w:tcBorders>
+              <w:top w:val="single" w:sz="4" w:space="0" w:color="auto"/>
+              <w:bottom w:val="single" w:sz="4" w:space="0" w:color="auto"/>
+            </w:tcBorders>
+            <w:shd w:val="clear" w:color="auto" w:fill="FFFFFF" w:themeFill="background1"/>
+          </w:tcPr>
+          <w:p>
+            <w:r>
               <w:t>Fertig</w:t>
             </w:r>
           </w:p>
@@ -17588,10 +18442,17 @@
           <w:szCs w:val="32"/>
         </w:rPr>
       </w:pPr>
-      <w:bookmarkStart w:id="11" w:name="_Toc513952274"/>
-      <w:bookmarkStart w:id="12" w:name="_GoBack"/>
-      <w:bookmarkEnd w:id="10"/>
-      <w:bookmarkEnd w:id="12"/>
+      <w:bookmarkStart w:id="12" w:name="_Toc513952274"/>
+      <w:bookmarkEnd w:id="11"/>
+    </w:p>
+    <w:p>
+      <w:pPr>
+        <w:rPr>
+          <w:rFonts w:asciiTheme="majorHAnsi" w:eastAsiaTheme="majorEastAsia" w:hAnsiTheme="majorHAnsi" w:cstheme="majorBidi"/>
+          <w:sz w:val="32"/>
+          <w:szCs w:val="32"/>
+        </w:rPr>
+      </w:pPr>
     </w:p>
     <w:p>
       <w:pPr>
@@ -17610,7 +18471,7 @@
         </w:rPr>
         <w:t>Unittests</w:t>
       </w:r>
-      <w:bookmarkEnd w:id="11"/>
+      <w:bookmarkEnd w:id="12"/>
     </w:p>
     <w:tbl>
       <w:tblPr>
@@ -17913,49 +18774,62 @@
       </w:r>
       <w:bookmarkEnd w:id="13"/>
     </w:p>
+    <w:p>
+      <w:pPr>
+        <w:pStyle w:val="berschrift2"/>
+      </w:pPr>
+    </w:p>
+    <w:p/>
+    <w:p/>
     <w:tbl>
       <w:tblPr>
-        <w:tblW w:w="10095" w:type="dxa"/>
+        <w:tblW w:w="9620" w:type="dxa"/>
         <w:tblCellMar>
           <w:left w:w="0" w:type="dxa"/>
           <w:right w:w="0" w:type="dxa"/>
         </w:tblCellMar>
-        <w:tblLook w:val="0600" w:firstRow="0" w:lastRow="0" w:firstColumn="0" w:lastColumn="0" w:noHBand="1" w:noVBand="1"/>
+        <w:tblLook w:val="04A0" w:firstRow="1" w:lastRow="0" w:firstColumn="1" w:lastColumn="0" w:noHBand="0" w:noVBand="1"/>
       </w:tblPr>
       <w:tblGrid>
-        <w:gridCol w:w="2078"/>
-        <w:gridCol w:w="2563"/>
-        <w:gridCol w:w="4637"/>
-        <w:gridCol w:w="817"/>
+        <w:gridCol w:w="2405"/>
+        <w:gridCol w:w="2405"/>
+        <w:gridCol w:w="2405"/>
+        <w:gridCol w:w="2405"/>
       </w:tblGrid>
       <w:tr>
         <w:trPr>
-          <w:trHeight w:val="251"/>
+          <w:trHeight w:val="229"/>
         </w:trPr>
         <w:tc>
           <w:tcPr>
-            <w:tcW w:w="1689" w:type="dxa"/>
-            <w:tcBorders>
-              <w:top w:val="single" w:sz="18" w:space="0" w:color="000000"/>
-              <w:left w:val="single" w:sz="18" w:space="0" w:color="000000"/>
-              <w:bottom w:val="single" w:sz="8" w:space="0" w:color="000000"/>
-              <w:right w:val="single" w:sz="8" w:space="0" w:color="000000"/>
-            </w:tcBorders>
-            <w:shd w:val="clear" w:color="auto" w:fill="FF8585"/>
+            <w:tcW w:w="2400" w:type="dxa"/>
+            <w:tcBorders>
+              <w:top w:val="single" w:sz="8" w:space="0" w:color="FFFFFF"/>
+              <w:left w:val="single" w:sz="8" w:space="0" w:color="FFFFFF"/>
+              <w:bottom w:val="single" w:sz="24" w:space="0" w:color="FFFFFF"/>
+              <w:right w:val="single" w:sz="8" w:space="0" w:color="FFFFFF"/>
+            </w:tcBorders>
+            <w:shd w:val="clear" w:color="auto" w:fill="4F81BD"/>
             <w:tcMar>
-              <w:top w:w="28" w:type="dxa"/>
-              <w:left w:w="142" w:type="dxa"/>
-              <w:bottom w:w="28" w:type="dxa"/>
-              <w:right w:w="142" w:type="dxa"/>
+              <w:top w:w="20" w:type="dxa"/>
+              <w:left w:w="140" w:type="dxa"/>
+              <w:bottom w:w="20" w:type="dxa"/>
+              <w:right w:w="140" w:type="dxa"/>
             </w:tcMar>
-            <w:vAlign w:val="center"/>
             <w:hideMark/>
           </w:tcPr>
           <w:p>
+            <w:pPr>
+              <w:pStyle w:val="berschrift2"/>
+              <w:rPr>
+                <w:color w:val="000000" w:themeColor="text1"/>
+              </w:rPr>
+            </w:pPr>
             <w:r>
               <w:rPr>
                 <w:b/>
                 <w:bCs/>
+                <w:color w:val="000000" w:themeColor="text1"/>
               </w:rPr>
               <w:t>Datum</w:t>
             </w:r>
@@ -17963,59 +18837,75 @@
         </w:tc>
         <w:tc>
           <w:tcPr>
-            <w:tcW w:w="8406" w:type="dxa"/>
+            <w:tcW w:w="7200" w:type="dxa"/>
             <w:gridSpan w:val="3"/>
             <w:tcBorders>
-              <w:top w:val="single" w:sz="18" w:space="0" w:color="000000"/>
-              <w:left w:val="single" w:sz="8" w:space="0" w:color="000000"/>
-              <w:bottom w:val="single" w:sz="8" w:space="0" w:color="000000"/>
-              <w:right w:val="single" w:sz="18" w:space="0" w:color="000000"/>
-            </w:tcBorders>
-            <w:shd w:val="clear" w:color="auto" w:fill="FF8585"/>
+              <w:top w:val="single" w:sz="8" w:space="0" w:color="FFFFFF"/>
+              <w:left w:val="single" w:sz="8" w:space="0" w:color="FFFFFF"/>
+              <w:bottom w:val="single" w:sz="24" w:space="0" w:color="FFFFFF"/>
+              <w:right w:val="single" w:sz="8" w:space="0" w:color="FFFFFF"/>
+            </w:tcBorders>
+            <w:shd w:val="clear" w:color="auto" w:fill="4F81BD"/>
             <w:tcMar>
-              <w:top w:w="28" w:type="dxa"/>
-              <w:left w:w="142" w:type="dxa"/>
-              <w:bottom w:w="28" w:type="dxa"/>
-              <w:right w:w="142" w:type="dxa"/>
+              <w:top w:w="20" w:type="dxa"/>
+              <w:left w:w="140" w:type="dxa"/>
+              <w:bottom w:w="20" w:type="dxa"/>
+              <w:right w:w="140" w:type="dxa"/>
             </w:tcMar>
-            <w:vAlign w:val="center"/>
             <w:hideMark/>
           </w:tcPr>
           <w:p>
-            <w:r>
-              <w:t>05.05.2017</w:t>
+            <w:pPr>
+              <w:pStyle w:val="berschrift2"/>
+              <w:rPr>
+                <w:color w:val="000000" w:themeColor="text1"/>
+              </w:rPr>
+            </w:pPr>
+            <w:r>
+              <w:rPr>
+                <w:b/>
+                <w:bCs/>
+                <w:color w:val="000000" w:themeColor="text1"/>
+              </w:rPr>
+              <w:t>11.06.2018</w:t>
             </w:r>
           </w:p>
         </w:tc>
       </w:tr>
       <w:tr>
         <w:trPr>
-          <w:trHeight w:val="263"/>
+          <w:trHeight w:val="215"/>
         </w:trPr>
         <w:tc>
           <w:tcPr>
-            <w:tcW w:w="1689" w:type="dxa"/>
-            <w:tcBorders>
-              <w:top w:val="single" w:sz="8" w:space="0" w:color="000000"/>
-              <w:left w:val="single" w:sz="18" w:space="0" w:color="000000"/>
-              <w:bottom w:val="single" w:sz="8" w:space="0" w:color="000000"/>
-              <w:right w:val="single" w:sz="8" w:space="0" w:color="000000"/>
-            </w:tcBorders>
-            <w:shd w:val="clear" w:color="auto" w:fill="FF8585"/>
+            <w:tcW w:w="2400" w:type="dxa"/>
+            <w:tcBorders>
+              <w:top w:val="single" w:sz="24" w:space="0" w:color="FFFFFF"/>
+              <w:left w:val="single" w:sz="8" w:space="0" w:color="FFFFFF"/>
+              <w:bottom w:val="single" w:sz="8" w:space="0" w:color="FFFFFF"/>
+              <w:right w:val="single" w:sz="8" w:space="0" w:color="FFFFFF"/>
+            </w:tcBorders>
+            <w:shd w:val="clear" w:color="auto" w:fill="4F81BD"/>
             <w:tcMar>
-              <w:top w:w="28" w:type="dxa"/>
-              <w:left w:w="142" w:type="dxa"/>
-              <w:bottom w:w="28" w:type="dxa"/>
-              <w:right w:w="142" w:type="dxa"/>
+              <w:top w:w="20" w:type="dxa"/>
+              <w:left w:w="140" w:type="dxa"/>
+              <w:bottom w:w="20" w:type="dxa"/>
+              <w:right w:w="140" w:type="dxa"/>
             </w:tcMar>
-            <w:vAlign w:val="center"/>
             <w:hideMark/>
           </w:tcPr>
           <w:p>
+            <w:pPr>
+              <w:pStyle w:val="berschrift2"/>
+              <w:rPr>
+                <w:color w:val="000000" w:themeColor="text1"/>
+              </w:rPr>
+            </w:pPr>
             <w:r>
               <w:rPr>
                 <w:b/>
                 <w:bCs/>
+                <w:color w:val="000000" w:themeColor="text1"/>
               </w:rPr>
               <w:t>Tester</w:t>
             </w:r>
@@ -18023,59 +18913,81 @@
         </w:tc>
         <w:tc>
           <w:tcPr>
-            <w:tcW w:w="8406" w:type="dxa"/>
+            <w:tcW w:w="7200" w:type="dxa"/>
             <w:gridSpan w:val="3"/>
             <w:tcBorders>
-              <w:top w:val="single" w:sz="8" w:space="0" w:color="000000"/>
-              <w:left w:val="single" w:sz="8" w:space="0" w:color="000000"/>
-              <w:bottom w:val="single" w:sz="8" w:space="0" w:color="000000"/>
-              <w:right w:val="single" w:sz="18" w:space="0" w:color="000000"/>
-            </w:tcBorders>
-            <w:shd w:val="clear" w:color="auto" w:fill="FF8585"/>
+              <w:top w:val="single" w:sz="24" w:space="0" w:color="FFFFFF"/>
+              <w:left w:val="single" w:sz="8" w:space="0" w:color="FFFFFF"/>
+              <w:bottom w:val="single" w:sz="8" w:space="0" w:color="FFFFFF"/>
+              <w:right w:val="single" w:sz="8" w:space="0" w:color="FFFFFF"/>
+            </w:tcBorders>
+            <w:shd w:val="clear" w:color="auto" w:fill="D0D8E8"/>
             <w:tcMar>
-              <w:top w:w="28" w:type="dxa"/>
-              <w:left w:w="142" w:type="dxa"/>
-              <w:bottom w:w="28" w:type="dxa"/>
-              <w:right w:w="142" w:type="dxa"/>
+              <w:top w:w="20" w:type="dxa"/>
+              <w:left w:w="140" w:type="dxa"/>
+              <w:bottom w:w="20" w:type="dxa"/>
+              <w:right w:w="140" w:type="dxa"/>
             </w:tcMar>
-            <w:vAlign w:val="center"/>
             <w:hideMark/>
           </w:tcPr>
           <w:p>
-            <w:r>
-              <w:t>Martina Musterfrau</w:t>
-            </w:r>
+            <w:pPr>
+              <w:pStyle w:val="berschrift2"/>
+              <w:rPr>
+                <w:color w:val="000000" w:themeColor="text1"/>
+              </w:rPr>
+            </w:pPr>
+            <w:r>
+              <w:rPr>
+                <w:color w:val="000000" w:themeColor="text1"/>
+              </w:rPr>
+              <w:t xml:space="preserve">Yasin </w:t>
+            </w:r>
+            <w:proofErr w:type="spellStart"/>
+            <w:r>
+              <w:rPr>
+                <w:color w:val="000000" w:themeColor="text1"/>
+              </w:rPr>
+              <w:t>Kizilhan</w:t>
+            </w:r>
+            <w:proofErr w:type="spellEnd"/>
           </w:p>
         </w:tc>
       </w:tr>
       <w:tr>
         <w:trPr>
-          <w:trHeight w:val="400"/>
+          <w:trHeight w:val="286"/>
         </w:trPr>
         <w:tc>
           <w:tcPr>
-            <w:tcW w:w="1689" w:type="dxa"/>
-            <w:tcBorders>
-              <w:top w:val="single" w:sz="8" w:space="0" w:color="000000"/>
-              <w:left w:val="single" w:sz="18" w:space="0" w:color="000000"/>
-              <w:bottom w:val="single" w:sz="8" w:space="0" w:color="000000"/>
-              <w:right w:val="single" w:sz="8" w:space="0" w:color="000000"/>
-            </w:tcBorders>
-            <w:shd w:val="clear" w:color="auto" w:fill="FF8585"/>
+            <w:tcW w:w="2400" w:type="dxa"/>
+            <w:tcBorders>
+              <w:top w:val="single" w:sz="8" w:space="0" w:color="FFFFFF"/>
+              <w:left w:val="single" w:sz="8" w:space="0" w:color="FFFFFF"/>
+              <w:bottom w:val="single" w:sz="8" w:space="0" w:color="FFFFFF"/>
+              <w:right w:val="single" w:sz="8" w:space="0" w:color="FFFFFF"/>
+            </w:tcBorders>
+            <w:shd w:val="clear" w:color="auto" w:fill="4F81BD"/>
             <w:tcMar>
-              <w:top w:w="28" w:type="dxa"/>
-              <w:left w:w="142" w:type="dxa"/>
-              <w:bottom w:w="28" w:type="dxa"/>
-              <w:right w:w="142" w:type="dxa"/>
+              <w:top w:w="20" w:type="dxa"/>
+              <w:left w:w="140" w:type="dxa"/>
+              <w:bottom w:w="20" w:type="dxa"/>
+              <w:right w:w="140" w:type="dxa"/>
             </w:tcMar>
-            <w:vAlign w:val="center"/>
             <w:hideMark/>
           </w:tcPr>
           <w:p>
+            <w:pPr>
+              <w:pStyle w:val="berschrift2"/>
+              <w:rPr>
+                <w:color w:val="000000" w:themeColor="text1"/>
+              </w:rPr>
+            </w:pPr>
             <w:r>
               <w:rPr>
                 <w:b/>
                 <w:bCs/>
+                <w:color w:val="000000" w:themeColor="text1"/>
               </w:rPr>
               <w:t>SW-Version</w:t>
             </w:r>
@@ -18083,707 +18995,849 @@
         </w:tc>
         <w:tc>
           <w:tcPr>
-            <w:tcW w:w="8406" w:type="dxa"/>
+            <w:tcW w:w="7200" w:type="dxa"/>
             <w:gridSpan w:val="3"/>
             <w:tcBorders>
-              <w:top w:val="single" w:sz="8" w:space="0" w:color="000000"/>
-              <w:left w:val="single" w:sz="8" w:space="0" w:color="000000"/>
-              <w:bottom w:val="single" w:sz="8" w:space="0" w:color="000000"/>
-              <w:right w:val="single" w:sz="18" w:space="0" w:color="000000"/>
-            </w:tcBorders>
-            <w:shd w:val="clear" w:color="auto" w:fill="FF8585"/>
+              <w:top w:val="single" w:sz="8" w:space="0" w:color="FFFFFF"/>
+              <w:left w:val="single" w:sz="8" w:space="0" w:color="FFFFFF"/>
+              <w:bottom w:val="single" w:sz="8" w:space="0" w:color="FFFFFF"/>
+              <w:right w:val="single" w:sz="8" w:space="0" w:color="FFFFFF"/>
+            </w:tcBorders>
+            <w:shd w:val="clear" w:color="auto" w:fill="E9EDF4"/>
             <w:tcMar>
-              <w:top w:w="28" w:type="dxa"/>
-              <w:left w:w="142" w:type="dxa"/>
-              <w:bottom w:w="28" w:type="dxa"/>
-              <w:right w:w="142" w:type="dxa"/>
+              <w:top w:w="20" w:type="dxa"/>
+              <w:left w:w="140" w:type="dxa"/>
+              <w:bottom w:w="20" w:type="dxa"/>
+              <w:right w:w="140" w:type="dxa"/>
             </w:tcMar>
-            <w:vAlign w:val="center"/>
             <w:hideMark/>
           </w:tcPr>
           <w:p>
-            <w:r>
-              <w:t>V 0.1.2</w:t>
+            <w:pPr>
+              <w:pStyle w:val="berschrift2"/>
+              <w:rPr>
+                <w:color w:val="000000" w:themeColor="text1"/>
+              </w:rPr>
+            </w:pPr>
+            <w:r>
+              <w:rPr>
+                <w:color w:val="000000" w:themeColor="text1"/>
+              </w:rPr>
+              <w:t>V 1.0</w:t>
             </w:r>
           </w:p>
         </w:tc>
       </w:tr>
       <w:tr>
         <w:trPr>
-          <w:trHeight w:val="367"/>
+          <w:trHeight w:val="415"/>
         </w:trPr>
         <w:tc>
           <w:tcPr>
-            <w:tcW w:w="1689" w:type="dxa"/>
-            <w:tcBorders>
-              <w:top w:val="single" w:sz="8" w:space="0" w:color="000000"/>
-              <w:left w:val="single" w:sz="18" w:space="0" w:color="000000"/>
-              <w:bottom w:val="single" w:sz="8" w:space="0" w:color="000000"/>
-              <w:right w:val="single" w:sz="8" w:space="0" w:color="000000"/>
-            </w:tcBorders>
-            <w:shd w:val="clear" w:color="auto" w:fill="CCCCCC"/>
+            <w:tcW w:w="2400" w:type="dxa"/>
+            <w:tcBorders>
+              <w:top w:val="single" w:sz="8" w:space="0" w:color="FFFFFF"/>
+              <w:left w:val="single" w:sz="8" w:space="0" w:color="FFFFFF"/>
+              <w:bottom w:val="single" w:sz="8" w:space="0" w:color="FFFFFF"/>
+              <w:right w:val="single" w:sz="8" w:space="0" w:color="FFFFFF"/>
+            </w:tcBorders>
+            <w:shd w:val="clear" w:color="auto" w:fill="4F81BD"/>
             <w:tcMar>
-              <w:top w:w="28" w:type="dxa"/>
-              <w:left w:w="142" w:type="dxa"/>
-              <w:bottom w:w="28" w:type="dxa"/>
-              <w:right w:w="142" w:type="dxa"/>
+              <w:top w:w="20" w:type="dxa"/>
+              <w:left w:w="140" w:type="dxa"/>
+              <w:bottom w:w="20" w:type="dxa"/>
+              <w:right w:w="140" w:type="dxa"/>
             </w:tcMar>
-            <w:vAlign w:val="center"/>
             <w:hideMark/>
           </w:tcPr>
           <w:p>
+            <w:pPr>
+              <w:pStyle w:val="berschrift2"/>
+              <w:rPr>
+                <w:color w:val="000000" w:themeColor="text1"/>
+              </w:rPr>
+            </w:pPr>
             <w:r>
               <w:rPr>
                 <w:b/>
                 <w:bCs/>
-              </w:rPr>
-              <w:t>Vorbedingung</w:t>
-            </w:r>
+                <w:color w:val="000000" w:themeColor="text1"/>
+              </w:rPr>
+              <w:t>Vorbedingung(en)</w:t>
+            </w:r>
+          </w:p>
+        </w:tc>
+        <w:tc>
+          <w:tcPr>
+            <w:tcW w:w="7200" w:type="dxa"/>
+            <w:gridSpan w:val="3"/>
+            <w:tcBorders>
+              <w:top w:val="single" w:sz="8" w:space="0" w:color="FFFFFF"/>
+              <w:left w:val="single" w:sz="8" w:space="0" w:color="FFFFFF"/>
+              <w:bottom w:val="single" w:sz="8" w:space="0" w:color="FFFFFF"/>
+              <w:right w:val="single" w:sz="8" w:space="0" w:color="FFFFFF"/>
+            </w:tcBorders>
+            <w:shd w:val="clear" w:color="auto" w:fill="D0D8E8"/>
+            <w:tcMar>
+              <w:top w:w="20" w:type="dxa"/>
+              <w:left w:w="140" w:type="dxa"/>
+              <w:bottom w:w="20" w:type="dxa"/>
+              <w:right w:w="140" w:type="dxa"/>
+            </w:tcMar>
+            <w:hideMark/>
+          </w:tcPr>
+          <w:p>
+            <w:pPr>
+              <w:pStyle w:val="berschrift2"/>
+              <w:rPr>
+                <w:color w:val="000000" w:themeColor="text1"/>
+              </w:rPr>
+            </w:pPr>
+            <w:r>
+              <w:rPr>
+                <w:color w:val="000000" w:themeColor="text1"/>
+              </w:rPr>
+              <w:t>Es existieren noch lebende Charaktere. Spieler 1 tötet einen Charakter von Spieler 2.</w:t>
+            </w:r>
+          </w:p>
+        </w:tc>
+      </w:tr>
+      <w:tr>
+        <w:trPr>
+          <w:trHeight w:val="402"/>
+        </w:trPr>
+        <w:tc>
+          <w:tcPr>
+            <w:tcW w:w="2400" w:type="dxa"/>
+            <w:tcBorders>
+              <w:top w:val="single" w:sz="8" w:space="0" w:color="FFFFFF"/>
+              <w:left w:val="single" w:sz="8" w:space="0" w:color="FFFFFF"/>
+              <w:bottom w:val="single" w:sz="8" w:space="0" w:color="FFFFFF"/>
+              <w:right w:val="single" w:sz="8" w:space="0" w:color="FFFFFF"/>
+            </w:tcBorders>
+            <w:shd w:val="clear" w:color="auto" w:fill="4F81BD"/>
+            <w:tcMar>
+              <w:top w:w="20" w:type="dxa"/>
+              <w:left w:w="140" w:type="dxa"/>
+              <w:bottom w:w="20" w:type="dxa"/>
+              <w:right w:w="140" w:type="dxa"/>
+            </w:tcMar>
+            <w:hideMark/>
+          </w:tcPr>
+          <w:p>
+            <w:pPr>
+              <w:pStyle w:val="berschrift2"/>
+              <w:rPr>
+                <w:color w:val="000000" w:themeColor="text1"/>
+              </w:rPr>
+            </w:pPr>
             <w:r>
               <w:rPr>
                 <w:b/>
                 <w:bCs/>
-              </w:rPr>
-              <w:t>(en)</w:t>
-            </w:r>
-          </w:p>
-        </w:tc>
-        <w:tc>
-          <w:tcPr>
-            <w:tcW w:w="8406" w:type="dxa"/>
+                <w:color w:val="000000" w:themeColor="text1"/>
+              </w:rPr>
+              <w:t>Schritt</w:t>
+            </w:r>
+          </w:p>
+        </w:tc>
+        <w:tc>
+          <w:tcPr>
+            <w:tcW w:w="2400" w:type="dxa"/>
+            <w:tcBorders>
+              <w:top w:val="single" w:sz="8" w:space="0" w:color="FFFFFF"/>
+              <w:left w:val="single" w:sz="8" w:space="0" w:color="FFFFFF"/>
+              <w:bottom w:val="single" w:sz="8" w:space="0" w:color="FFFFFF"/>
+              <w:right w:val="single" w:sz="8" w:space="0" w:color="FFFFFF"/>
+            </w:tcBorders>
+            <w:shd w:val="clear" w:color="auto" w:fill="E9EDF4"/>
+            <w:tcMar>
+              <w:top w:w="20" w:type="dxa"/>
+              <w:left w:w="140" w:type="dxa"/>
+              <w:bottom w:w="20" w:type="dxa"/>
+              <w:right w:w="140" w:type="dxa"/>
+            </w:tcMar>
+            <w:hideMark/>
+          </w:tcPr>
+          <w:p>
+            <w:pPr>
+              <w:pStyle w:val="berschrift2"/>
+              <w:rPr>
+                <w:color w:val="000000" w:themeColor="text1"/>
+              </w:rPr>
+            </w:pPr>
+            <w:r>
+              <w:rPr>
+                <w:color w:val="000000" w:themeColor="text1"/>
+              </w:rPr>
+              <w:t>Aktion (User)</w:t>
+            </w:r>
+          </w:p>
+        </w:tc>
+        <w:tc>
+          <w:tcPr>
+            <w:tcW w:w="2400" w:type="dxa"/>
+            <w:tcBorders>
+              <w:top w:val="single" w:sz="8" w:space="0" w:color="FFFFFF"/>
+              <w:left w:val="single" w:sz="8" w:space="0" w:color="FFFFFF"/>
+              <w:bottom w:val="single" w:sz="8" w:space="0" w:color="FFFFFF"/>
+              <w:right w:val="single" w:sz="8" w:space="0" w:color="FFFFFF"/>
+            </w:tcBorders>
+            <w:shd w:val="clear" w:color="auto" w:fill="E9EDF4"/>
+            <w:tcMar>
+              <w:top w:w="20" w:type="dxa"/>
+              <w:left w:w="140" w:type="dxa"/>
+              <w:bottom w:w="20" w:type="dxa"/>
+              <w:right w:w="140" w:type="dxa"/>
+            </w:tcMar>
+            <w:hideMark/>
+          </w:tcPr>
+          <w:p>
+            <w:pPr>
+              <w:pStyle w:val="berschrift2"/>
+              <w:rPr>
+                <w:color w:val="000000" w:themeColor="text1"/>
+              </w:rPr>
+            </w:pPr>
+            <w:r>
+              <w:rPr>
+                <w:color w:val="000000" w:themeColor="text1"/>
+              </w:rPr>
+              <w:t>Erwartete Reaktion (System)</w:t>
+            </w:r>
+          </w:p>
+        </w:tc>
+        <w:tc>
+          <w:tcPr>
+            <w:tcW w:w="2400" w:type="dxa"/>
+            <w:tcBorders>
+              <w:top w:val="single" w:sz="8" w:space="0" w:color="FFFFFF"/>
+              <w:left w:val="single" w:sz="8" w:space="0" w:color="FFFFFF"/>
+              <w:bottom w:val="single" w:sz="8" w:space="0" w:color="FFFFFF"/>
+              <w:right w:val="single" w:sz="8" w:space="0" w:color="FFFFFF"/>
+            </w:tcBorders>
+            <w:shd w:val="clear" w:color="auto" w:fill="E9EDF4"/>
+            <w:tcMar>
+              <w:top w:w="20" w:type="dxa"/>
+              <w:left w:w="140" w:type="dxa"/>
+              <w:bottom w:w="20" w:type="dxa"/>
+              <w:right w:w="140" w:type="dxa"/>
+            </w:tcMar>
+            <w:hideMark/>
+          </w:tcPr>
+          <w:p>
+            <w:pPr>
+              <w:pStyle w:val="berschrift2"/>
+              <w:rPr>
+                <w:color w:val="000000" w:themeColor="text1"/>
+              </w:rPr>
+            </w:pPr>
+            <w:r>
+              <w:rPr>
+                <w:color w:val="000000" w:themeColor="text1"/>
+              </w:rPr>
+              <w:t>√ / X</w:t>
+            </w:r>
+          </w:p>
+        </w:tc>
+      </w:tr>
+      <w:tr>
+        <w:trPr>
+          <w:trHeight w:val="782"/>
+        </w:trPr>
+        <w:tc>
+          <w:tcPr>
+            <w:tcW w:w="2400" w:type="dxa"/>
+            <w:tcBorders>
+              <w:top w:val="single" w:sz="8" w:space="0" w:color="FFFFFF"/>
+              <w:left w:val="single" w:sz="8" w:space="0" w:color="FFFFFF"/>
+              <w:bottom w:val="single" w:sz="8" w:space="0" w:color="FFFFFF"/>
+              <w:right w:val="single" w:sz="8" w:space="0" w:color="FFFFFF"/>
+            </w:tcBorders>
+            <w:shd w:val="clear" w:color="auto" w:fill="4F81BD"/>
+            <w:tcMar>
+              <w:top w:w="20" w:type="dxa"/>
+              <w:left w:w="140" w:type="dxa"/>
+              <w:bottom w:w="20" w:type="dxa"/>
+              <w:right w:w="140" w:type="dxa"/>
+            </w:tcMar>
+            <w:hideMark/>
+          </w:tcPr>
+          <w:p>
+            <w:pPr>
+              <w:pStyle w:val="berschrift2"/>
+              <w:rPr>
+                <w:color w:val="000000" w:themeColor="text1"/>
+              </w:rPr>
+            </w:pPr>
+            <w:r>
+              <w:rPr>
+                <w:b/>
+                <w:bCs/>
+                <w:color w:val="000000" w:themeColor="text1"/>
+              </w:rPr>
+              <w:t>1</w:t>
+            </w:r>
+          </w:p>
+        </w:tc>
+        <w:tc>
+          <w:tcPr>
+            <w:tcW w:w="2400" w:type="dxa"/>
+            <w:tcBorders>
+              <w:top w:val="single" w:sz="8" w:space="0" w:color="FFFFFF"/>
+              <w:left w:val="single" w:sz="8" w:space="0" w:color="FFFFFF"/>
+              <w:bottom w:val="single" w:sz="8" w:space="0" w:color="FFFFFF"/>
+              <w:right w:val="single" w:sz="8" w:space="0" w:color="FFFFFF"/>
+            </w:tcBorders>
+            <w:shd w:val="clear" w:color="auto" w:fill="D0D8E8"/>
+            <w:tcMar>
+              <w:top w:w="20" w:type="dxa"/>
+              <w:left w:w="140" w:type="dxa"/>
+              <w:bottom w:w="20" w:type="dxa"/>
+              <w:right w:w="140" w:type="dxa"/>
+            </w:tcMar>
+            <w:hideMark/>
+          </w:tcPr>
+          <w:p>
+            <w:pPr>
+              <w:pStyle w:val="berschrift2"/>
+              <w:rPr>
+                <w:color w:val="000000" w:themeColor="text1"/>
+              </w:rPr>
+            </w:pPr>
+            <w:r>
+              <w:rPr>
+                <w:color w:val="000000" w:themeColor="text1"/>
+              </w:rPr>
+              <w:t>Spieler 1 wählt eine Waffe aus.</w:t>
+            </w:r>
+          </w:p>
+        </w:tc>
+        <w:tc>
+          <w:tcPr>
+            <w:tcW w:w="2400" w:type="dxa"/>
+            <w:tcBorders>
+              <w:top w:val="single" w:sz="8" w:space="0" w:color="FFFFFF"/>
+              <w:left w:val="single" w:sz="8" w:space="0" w:color="FFFFFF"/>
+              <w:bottom w:val="single" w:sz="8" w:space="0" w:color="FFFFFF"/>
+              <w:right w:val="single" w:sz="8" w:space="0" w:color="FFFFFF"/>
+            </w:tcBorders>
+            <w:shd w:val="clear" w:color="auto" w:fill="D0D8E8"/>
+            <w:tcMar>
+              <w:top w:w="20" w:type="dxa"/>
+              <w:left w:w="140" w:type="dxa"/>
+              <w:bottom w:w="20" w:type="dxa"/>
+              <w:right w:w="140" w:type="dxa"/>
+            </w:tcMar>
+            <w:hideMark/>
+          </w:tcPr>
+          <w:p>
+            <w:pPr>
+              <w:pStyle w:val="berschrift2"/>
+              <w:rPr>
+                <w:color w:val="000000" w:themeColor="text1"/>
+              </w:rPr>
+            </w:pPr>
+            <w:r>
+              <w:rPr>
+                <w:color w:val="000000" w:themeColor="text1"/>
+              </w:rPr>
+              <w:t>Spieler 1 sieht visuell die ausgewählte Waffe.</w:t>
+            </w:r>
+          </w:p>
+        </w:tc>
+        <w:tc>
+          <w:tcPr>
+            <w:tcW w:w="2400" w:type="dxa"/>
+            <w:tcBorders>
+              <w:top w:val="single" w:sz="8" w:space="0" w:color="FFFFFF"/>
+              <w:left w:val="single" w:sz="8" w:space="0" w:color="FFFFFF"/>
+              <w:bottom w:val="single" w:sz="8" w:space="0" w:color="FFFFFF"/>
+              <w:right w:val="single" w:sz="8" w:space="0" w:color="FFFFFF"/>
+            </w:tcBorders>
+            <w:shd w:val="clear" w:color="auto" w:fill="D0D8E8"/>
+            <w:tcMar>
+              <w:top w:w="20" w:type="dxa"/>
+              <w:left w:w="140" w:type="dxa"/>
+              <w:bottom w:w="20" w:type="dxa"/>
+              <w:right w:w="140" w:type="dxa"/>
+            </w:tcMar>
+            <w:hideMark/>
+          </w:tcPr>
+          <w:p>
+            <w:pPr>
+              <w:pStyle w:val="berschrift2"/>
+              <w:rPr>
+                <w:color w:val="000000" w:themeColor="text1"/>
+              </w:rPr>
+            </w:pPr>
+            <w:r>
+              <w:rPr>
+                <w:color w:val="000000" w:themeColor="text1"/>
+              </w:rPr>
+              <w:br/>
+              <w:t>√</w:t>
+            </w:r>
+          </w:p>
+        </w:tc>
+      </w:tr>
+      <w:tr>
+        <w:trPr>
+          <w:trHeight w:val="782"/>
+        </w:trPr>
+        <w:tc>
+          <w:tcPr>
+            <w:tcW w:w="2400" w:type="dxa"/>
+            <w:tcBorders>
+              <w:top w:val="single" w:sz="8" w:space="0" w:color="FFFFFF"/>
+              <w:left w:val="single" w:sz="8" w:space="0" w:color="FFFFFF"/>
+              <w:bottom w:val="single" w:sz="8" w:space="0" w:color="FFFFFF"/>
+              <w:right w:val="single" w:sz="8" w:space="0" w:color="FFFFFF"/>
+            </w:tcBorders>
+            <w:shd w:val="clear" w:color="auto" w:fill="4F81BD"/>
+            <w:tcMar>
+              <w:top w:w="20" w:type="dxa"/>
+              <w:left w:w="140" w:type="dxa"/>
+              <w:bottom w:w="20" w:type="dxa"/>
+              <w:right w:w="140" w:type="dxa"/>
+            </w:tcMar>
+            <w:hideMark/>
+          </w:tcPr>
+          <w:p>
+            <w:pPr>
+              <w:pStyle w:val="berschrift2"/>
+              <w:rPr>
+                <w:color w:val="000000" w:themeColor="text1"/>
+              </w:rPr>
+            </w:pPr>
+            <w:r>
+              <w:rPr>
+                <w:b/>
+                <w:bCs/>
+                <w:color w:val="000000" w:themeColor="text1"/>
+              </w:rPr>
+              <w:t>2</w:t>
+            </w:r>
+          </w:p>
+        </w:tc>
+        <w:tc>
+          <w:tcPr>
+            <w:tcW w:w="2400" w:type="dxa"/>
+            <w:tcBorders>
+              <w:top w:val="single" w:sz="8" w:space="0" w:color="FFFFFF"/>
+              <w:left w:val="single" w:sz="8" w:space="0" w:color="FFFFFF"/>
+              <w:bottom w:val="single" w:sz="8" w:space="0" w:color="FFFFFF"/>
+              <w:right w:val="single" w:sz="8" w:space="0" w:color="FFFFFF"/>
+            </w:tcBorders>
+            <w:shd w:val="clear" w:color="auto" w:fill="E9EDF4"/>
+            <w:tcMar>
+              <w:top w:w="20" w:type="dxa"/>
+              <w:left w:w="140" w:type="dxa"/>
+              <w:bottom w:w="20" w:type="dxa"/>
+              <w:right w:w="140" w:type="dxa"/>
+            </w:tcMar>
+            <w:hideMark/>
+          </w:tcPr>
+          <w:p>
+            <w:pPr>
+              <w:pStyle w:val="berschrift2"/>
+              <w:rPr>
+                <w:color w:val="000000" w:themeColor="text1"/>
+              </w:rPr>
+            </w:pPr>
+            <w:r>
+              <w:rPr>
+                <w:color w:val="000000" w:themeColor="text1"/>
+              </w:rPr>
+              <w:t>Spieler 1 zielt und schießt auf den Charakter des 2. Spielers.</w:t>
+            </w:r>
+          </w:p>
+        </w:tc>
+        <w:tc>
+          <w:tcPr>
+            <w:tcW w:w="2400" w:type="dxa"/>
+            <w:tcBorders>
+              <w:top w:val="single" w:sz="8" w:space="0" w:color="FFFFFF"/>
+              <w:left w:val="single" w:sz="8" w:space="0" w:color="FFFFFF"/>
+              <w:bottom w:val="single" w:sz="8" w:space="0" w:color="FFFFFF"/>
+              <w:right w:val="single" w:sz="8" w:space="0" w:color="FFFFFF"/>
+            </w:tcBorders>
+            <w:shd w:val="clear" w:color="auto" w:fill="E9EDF4"/>
+            <w:tcMar>
+              <w:top w:w="20" w:type="dxa"/>
+              <w:left w:w="140" w:type="dxa"/>
+              <w:bottom w:w="20" w:type="dxa"/>
+              <w:right w:w="140" w:type="dxa"/>
+            </w:tcMar>
+            <w:hideMark/>
+          </w:tcPr>
+          <w:p>
+            <w:pPr>
+              <w:pStyle w:val="berschrift2"/>
+              <w:rPr>
+                <w:color w:val="000000" w:themeColor="text1"/>
+              </w:rPr>
+            </w:pPr>
+            <w:r>
+              <w:rPr>
+                <w:color w:val="000000" w:themeColor="text1"/>
+              </w:rPr>
+              <w:t>Der Charakter des Spieler 2 stirbt.</w:t>
+            </w:r>
+          </w:p>
+        </w:tc>
+        <w:tc>
+          <w:tcPr>
+            <w:tcW w:w="2400" w:type="dxa"/>
+            <w:tcBorders>
+              <w:top w:val="single" w:sz="8" w:space="0" w:color="FFFFFF"/>
+              <w:left w:val="single" w:sz="8" w:space="0" w:color="FFFFFF"/>
+              <w:bottom w:val="single" w:sz="8" w:space="0" w:color="FFFFFF"/>
+              <w:right w:val="single" w:sz="8" w:space="0" w:color="FFFFFF"/>
+            </w:tcBorders>
+            <w:shd w:val="clear" w:color="auto" w:fill="E9EDF4"/>
+            <w:tcMar>
+              <w:top w:w="20" w:type="dxa"/>
+              <w:left w:w="140" w:type="dxa"/>
+              <w:bottom w:w="20" w:type="dxa"/>
+              <w:right w:w="140" w:type="dxa"/>
+            </w:tcMar>
+            <w:hideMark/>
+          </w:tcPr>
+          <w:p>
+            <w:pPr>
+              <w:pStyle w:val="berschrift2"/>
+              <w:rPr>
+                <w:color w:val="000000" w:themeColor="text1"/>
+              </w:rPr>
+            </w:pPr>
+            <w:r>
+              <w:rPr>
+                <w:color w:val="000000" w:themeColor="text1"/>
+              </w:rPr>
+              <w:br/>
+              <w:t>√</w:t>
+            </w:r>
+          </w:p>
+        </w:tc>
+      </w:tr>
+      <w:tr>
+        <w:trPr>
+          <w:trHeight w:val="782"/>
+        </w:trPr>
+        <w:tc>
+          <w:tcPr>
+            <w:tcW w:w="2400" w:type="dxa"/>
+            <w:tcBorders>
+              <w:top w:val="single" w:sz="8" w:space="0" w:color="FFFFFF"/>
+              <w:left w:val="single" w:sz="8" w:space="0" w:color="FFFFFF"/>
+              <w:bottom w:val="single" w:sz="8" w:space="0" w:color="FFFFFF"/>
+              <w:right w:val="single" w:sz="8" w:space="0" w:color="FFFFFF"/>
+            </w:tcBorders>
+            <w:shd w:val="clear" w:color="auto" w:fill="4F81BD"/>
+            <w:tcMar>
+              <w:top w:w="20" w:type="dxa"/>
+              <w:left w:w="140" w:type="dxa"/>
+              <w:bottom w:w="20" w:type="dxa"/>
+              <w:right w:w="140" w:type="dxa"/>
+            </w:tcMar>
+            <w:hideMark/>
+          </w:tcPr>
+          <w:p>
+            <w:pPr>
+              <w:pStyle w:val="berschrift2"/>
+              <w:rPr>
+                <w:color w:val="000000" w:themeColor="text1"/>
+              </w:rPr>
+            </w:pPr>
+            <w:r>
+              <w:rPr>
+                <w:b/>
+                <w:bCs/>
+                <w:color w:val="000000" w:themeColor="text1"/>
+              </w:rPr>
+              <w:t>3</w:t>
+            </w:r>
+          </w:p>
+        </w:tc>
+        <w:tc>
+          <w:tcPr>
+            <w:tcW w:w="2400" w:type="dxa"/>
+            <w:tcBorders>
+              <w:top w:val="single" w:sz="8" w:space="0" w:color="FFFFFF"/>
+              <w:left w:val="single" w:sz="8" w:space="0" w:color="FFFFFF"/>
+              <w:bottom w:val="single" w:sz="8" w:space="0" w:color="FFFFFF"/>
+              <w:right w:val="single" w:sz="8" w:space="0" w:color="FFFFFF"/>
+            </w:tcBorders>
+            <w:shd w:val="clear" w:color="auto" w:fill="D0D8E8"/>
+            <w:tcMar>
+              <w:top w:w="20" w:type="dxa"/>
+              <w:left w:w="140" w:type="dxa"/>
+              <w:bottom w:w="20" w:type="dxa"/>
+              <w:right w:w="140" w:type="dxa"/>
+            </w:tcMar>
+            <w:hideMark/>
+          </w:tcPr>
+          <w:p>
+            <w:pPr>
+              <w:pStyle w:val="berschrift2"/>
+              <w:rPr>
+                <w:color w:val="000000" w:themeColor="text1"/>
+              </w:rPr>
+            </w:pPr>
+            <w:r>
+              <w:rPr>
+                <w:color w:val="000000" w:themeColor="text1"/>
+              </w:rPr>
+              <w:t>Es wird ein Replay abgespielt.</w:t>
+            </w:r>
+          </w:p>
+        </w:tc>
+        <w:tc>
+          <w:tcPr>
+            <w:tcW w:w="2400" w:type="dxa"/>
+            <w:tcBorders>
+              <w:top w:val="single" w:sz="8" w:space="0" w:color="FFFFFF"/>
+              <w:left w:val="single" w:sz="8" w:space="0" w:color="FFFFFF"/>
+              <w:bottom w:val="single" w:sz="8" w:space="0" w:color="FFFFFF"/>
+              <w:right w:val="single" w:sz="8" w:space="0" w:color="FFFFFF"/>
+            </w:tcBorders>
+            <w:shd w:val="clear" w:color="auto" w:fill="D0D8E8"/>
+            <w:tcMar>
+              <w:top w:w="20" w:type="dxa"/>
+              <w:left w:w="140" w:type="dxa"/>
+              <w:bottom w:w="20" w:type="dxa"/>
+              <w:right w:w="140" w:type="dxa"/>
+            </w:tcMar>
+            <w:hideMark/>
+          </w:tcPr>
+          <w:p>
+            <w:pPr>
+              <w:pStyle w:val="berschrift2"/>
+              <w:rPr>
+                <w:color w:val="000000" w:themeColor="text1"/>
+              </w:rPr>
+            </w:pPr>
+            <w:r>
+              <w:rPr>
+                <w:color w:val="000000" w:themeColor="text1"/>
+              </w:rPr>
+              <w:t>Beide Spieler bekommen ein Replay des Todes abgespielt.</w:t>
+            </w:r>
+          </w:p>
+        </w:tc>
+        <w:tc>
+          <w:tcPr>
+            <w:tcW w:w="2400" w:type="dxa"/>
+            <w:tcBorders>
+              <w:top w:val="single" w:sz="8" w:space="0" w:color="FFFFFF"/>
+              <w:left w:val="single" w:sz="8" w:space="0" w:color="FFFFFF"/>
+              <w:bottom w:val="single" w:sz="8" w:space="0" w:color="FFFFFF"/>
+              <w:right w:val="single" w:sz="8" w:space="0" w:color="FFFFFF"/>
+            </w:tcBorders>
+            <w:shd w:val="clear" w:color="auto" w:fill="D0D8E8"/>
+            <w:tcMar>
+              <w:top w:w="20" w:type="dxa"/>
+              <w:left w:w="140" w:type="dxa"/>
+              <w:bottom w:w="20" w:type="dxa"/>
+              <w:right w:w="140" w:type="dxa"/>
+            </w:tcMar>
+            <w:hideMark/>
+          </w:tcPr>
+          <w:p>
+            <w:pPr>
+              <w:pStyle w:val="berschrift2"/>
+              <w:rPr>
+                <w:color w:val="000000" w:themeColor="text1"/>
+              </w:rPr>
+            </w:pPr>
+            <w:r>
+              <w:rPr>
+                <w:color w:val="000000" w:themeColor="text1"/>
+              </w:rPr>
+              <w:br/>
+              <w:t>√</w:t>
+            </w:r>
+          </w:p>
+        </w:tc>
+      </w:tr>
+      <w:tr>
+        <w:trPr>
+          <w:trHeight w:val="402"/>
+        </w:trPr>
+        <w:tc>
+          <w:tcPr>
+            <w:tcW w:w="2400" w:type="dxa"/>
+            <w:tcBorders>
+              <w:top w:val="single" w:sz="8" w:space="0" w:color="FFFFFF"/>
+              <w:left w:val="single" w:sz="8" w:space="0" w:color="FFFFFF"/>
+              <w:bottom w:val="single" w:sz="8" w:space="0" w:color="FFFFFF"/>
+              <w:right w:val="single" w:sz="8" w:space="0" w:color="FFFFFF"/>
+            </w:tcBorders>
+            <w:shd w:val="clear" w:color="auto" w:fill="4F81BD"/>
+            <w:tcMar>
+              <w:top w:w="20" w:type="dxa"/>
+              <w:left w:w="140" w:type="dxa"/>
+              <w:bottom w:w="20" w:type="dxa"/>
+              <w:right w:w="140" w:type="dxa"/>
+            </w:tcMar>
+            <w:hideMark/>
+          </w:tcPr>
+          <w:p>
+            <w:pPr>
+              <w:pStyle w:val="berschrift2"/>
+              <w:rPr>
+                <w:color w:val="000000" w:themeColor="text1"/>
+              </w:rPr>
+            </w:pPr>
+            <w:r>
+              <w:rPr>
+                <w:b/>
+                <w:bCs/>
+                <w:color w:val="000000" w:themeColor="text1"/>
+              </w:rPr>
+              <w:t>Nachbedingung(en)</w:t>
+            </w:r>
+          </w:p>
+        </w:tc>
+        <w:tc>
+          <w:tcPr>
+            <w:tcW w:w="4800" w:type="dxa"/>
+            <w:gridSpan w:val="2"/>
+            <w:tcBorders>
+              <w:top w:val="single" w:sz="8" w:space="0" w:color="FFFFFF"/>
+              <w:left w:val="single" w:sz="8" w:space="0" w:color="FFFFFF"/>
+              <w:bottom w:val="single" w:sz="8" w:space="0" w:color="FFFFFF"/>
+              <w:right w:val="single" w:sz="8" w:space="0" w:color="FFFFFF"/>
+            </w:tcBorders>
+            <w:shd w:val="clear" w:color="auto" w:fill="E9EDF4"/>
+            <w:tcMar>
+              <w:top w:w="20" w:type="dxa"/>
+              <w:left w:w="140" w:type="dxa"/>
+              <w:bottom w:w="20" w:type="dxa"/>
+              <w:right w:w="140" w:type="dxa"/>
+            </w:tcMar>
+            <w:hideMark/>
+          </w:tcPr>
+          <w:p>
+            <w:pPr>
+              <w:pStyle w:val="berschrift2"/>
+              <w:rPr>
+                <w:color w:val="000000" w:themeColor="text1"/>
+              </w:rPr>
+            </w:pPr>
+            <w:r>
+              <w:rPr>
+                <w:color w:val="000000" w:themeColor="text1"/>
+              </w:rPr>
+              <w:t>Spieler 2 verliert einen Charakter und ist jetzt am Zug.</w:t>
+            </w:r>
+          </w:p>
+        </w:tc>
+        <w:tc>
+          <w:tcPr>
+            <w:tcW w:w="2400" w:type="dxa"/>
+            <w:tcBorders>
+              <w:top w:val="single" w:sz="8" w:space="0" w:color="FFFFFF"/>
+              <w:left w:val="single" w:sz="8" w:space="0" w:color="FFFFFF"/>
+              <w:bottom w:val="single" w:sz="8" w:space="0" w:color="FFFFFF"/>
+              <w:right w:val="single" w:sz="8" w:space="0" w:color="FFFFFF"/>
+            </w:tcBorders>
+            <w:shd w:val="clear" w:color="auto" w:fill="E9EDF4"/>
+            <w:tcMar>
+              <w:top w:w="20" w:type="dxa"/>
+              <w:left w:w="140" w:type="dxa"/>
+              <w:bottom w:w="20" w:type="dxa"/>
+              <w:right w:w="140" w:type="dxa"/>
+            </w:tcMar>
+            <w:hideMark/>
+          </w:tcPr>
+          <w:p>
+            <w:pPr>
+              <w:pStyle w:val="berschrift2"/>
+              <w:rPr>
+                <w:color w:val="000000" w:themeColor="text1"/>
+              </w:rPr>
+            </w:pPr>
+            <w:r>
+              <w:rPr>
+                <w:color w:val="000000" w:themeColor="text1"/>
+              </w:rPr>
+              <w:t>√</w:t>
+            </w:r>
+          </w:p>
+        </w:tc>
+      </w:tr>
+      <w:tr>
+        <w:trPr>
+          <w:trHeight w:val="247"/>
+        </w:trPr>
+        <w:tc>
+          <w:tcPr>
+            <w:tcW w:w="2400" w:type="dxa"/>
+            <w:tcBorders>
+              <w:top w:val="single" w:sz="8" w:space="0" w:color="FFFFFF"/>
+              <w:left w:val="single" w:sz="8" w:space="0" w:color="FFFFFF"/>
+              <w:bottom w:val="single" w:sz="8" w:space="0" w:color="FFFFFF"/>
+              <w:right w:val="single" w:sz="8" w:space="0" w:color="FFFFFF"/>
+            </w:tcBorders>
+            <w:shd w:val="clear" w:color="auto" w:fill="4F81BD"/>
+            <w:tcMar>
+              <w:top w:w="20" w:type="dxa"/>
+              <w:left w:w="140" w:type="dxa"/>
+              <w:bottom w:w="20" w:type="dxa"/>
+              <w:right w:w="140" w:type="dxa"/>
+            </w:tcMar>
+            <w:hideMark/>
+          </w:tcPr>
+          <w:p>
+            <w:pPr>
+              <w:pStyle w:val="berschrift2"/>
+              <w:rPr>
+                <w:color w:val="000000" w:themeColor="text1"/>
+              </w:rPr>
+            </w:pPr>
+            <w:r>
+              <w:rPr>
+                <w:b/>
+                <w:bCs/>
+                <w:color w:val="000000" w:themeColor="text1"/>
+              </w:rPr>
+              <w:t>Testurteil</w:t>
+            </w:r>
+          </w:p>
+        </w:tc>
+        <w:tc>
+          <w:tcPr>
+            <w:tcW w:w="7200" w:type="dxa"/>
             <w:gridSpan w:val="3"/>
             <w:tcBorders>
-              <w:top w:val="single" w:sz="8" w:space="0" w:color="000000"/>
-              <w:left w:val="single" w:sz="8" w:space="0" w:color="000000"/>
-              <w:bottom w:val="single" w:sz="8" w:space="0" w:color="000000"/>
-              <w:right w:val="single" w:sz="18" w:space="0" w:color="000000"/>
-            </w:tcBorders>
-            <w:shd w:val="clear" w:color="auto" w:fill="CCCCCC"/>
+              <w:top w:val="single" w:sz="8" w:space="0" w:color="FFFFFF"/>
+              <w:left w:val="single" w:sz="8" w:space="0" w:color="FFFFFF"/>
+              <w:bottom w:val="single" w:sz="8" w:space="0" w:color="FFFFFF"/>
+              <w:right w:val="single" w:sz="8" w:space="0" w:color="FFFFFF"/>
+            </w:tcBorders>
+            <w:shd w:val="clear" w:color="auto" w:fill="D0D8E8"/>
             <w:tcMar>
-              <w:top w:w="28" w:type="dxa"/>
-              <w:left w:w="142" w:type="dxa"/>
-              <w:bottom w:w="28" w:type="dxa"/>
-              <w:right w:w="142" w:type="dxa"/>
+              <w:top w:w="20" w:type="dxa"/>
+              <w:left w:w="140" w:type="dxa"/>
+              <w:bottom w:w="20" w:type="dxa"/>
+              <w:right w:w="140" w:type="dxa"/>
             </w:tcMar>
-            <w:vAlign w:val="center"/>
             <w:hideMark/>
           </w:tcPr>
           <w:p>
-            <w:r>
-              <w:t>Nutzer „Max Mustermann“ ist am System mit Passwort „geheim“ registriert</w:t>
-            </w:r>
-          </w:p>
-        </w:tc>
-      </w:tr>
-      <w:tr>
-        <w:trPr>
-          <w:trHeight w:val="246"/>
-        </w:trPr>
-        <w:tc>
-          <w:tcPr>
-            <w:tcW w:w="1689" w:type="dxa"/>
-            <w:tcBorders>
-              <w:top w:val="single" w:sz="8" w:space="0" w:color="000000"/>
-              <w:left w:val="single" w:sz="18" w:space="0" w:color="000000"/>
-              <w:bottom w:val="single" w:sz="8" w:space="0" w:color="000000"/>
-              <w:right w:val="single" w:sz="8" w:space="0" w:color="000000"/>
-            </w:tcBorders>
-            <w:shd w:val="clear" w:color="auto" w:fill="CCCCCC"/>
-            <w:tcMar>
-              <w:top w:w="28" w:type="dxa"/>
-              <w:left w:w="142" w:type="dxa"/>
-              <w:bottom w:w="28" w:type="dxa"/>
-              <w:right w:w="142" w:type="dxa"/>
-            </w:tcMar>
-            <w:vAlign w:val="center"/>
-            <w:hideMark/>
-          </w:tcPr>
-          <w:p>
-            <w:r>
-              <w:rPr>
-                <w:b/>
-                <w:bCs/>
-              </w:rPr>
-              <w:t>Schritt</w:t>
-            </w:r>
-          </w:p>
-        </w:tc>
-        <w:tc>
-          <w:tcPr>
-            <w:tcW w:w="2647" w:type="dxa"/>
-            <w:tcBorders>
-              <w:top w:val="single" w:sz="8" w:space="0" w:color="000000"/>
-              <w:left w:val="single" w:sz="8" w:space="0" w:color="000000"/>
-              <w:bottom w:val="single" w:sz="8" w:space="0" w:color="000000"/>
-              <w:right w:val="single" w:sz="8" w:space="0" w:color="000000"/>
-            </w:tcBorders>
-            <w:shd w:val="clear" w:color="auto" w:fill="CCCCCC"/>
-            <w:tcMar>
-              <w:top w:w="28" w:type="dxa"/>
-              <w:left w:w="142" w:type="dxa"/>
-              <w:bottom w:w="28" w:type="dxa"/>
-              <w:right w:w="142" w:type="dxa"/>
-            </w:tcMar>
-            <w:vAlign w:val="center"/>
-            <w:hideMark/>
-          </w:tcPr>
-          <w:p>
-            <w:r>
-              <w:rPr>
-                <w:b/>
-                <w:bCs/>
-              </w:rPr>
-              <w:t>Aktion (User)</w:t>
-            </w:r>
-          </w:p>
-        </w:tc>
-        <w:tc>
-          <w:tcPr>
-            <w:tcW w:w="4905" w:type="dxa"/>
-            <w:tcBorders>
-              <w:top w:val="single" w:sz="8" w:space="0" w:color="000000"/>
-              <w:left w:val="single" w:sz="8" w:space="0" w:color="000000"/>
-              <w:bottom w:val="single" w:sz="8" w:space="0" w:color="000000"/>
-              <w:right w:val="single" w:sz="8" w:space="0" w:color="000000"/>
-            </w:tcBorders>
-            <w:shd w:val="clear" w:color="auto" w:fill="CCCCCC"/>
-            <w:tcMar>
-              <w:top w:w="28" w:type="dxa"/>
-              <w:left w:w="142" w:type="dxa"/>
-              <w:bottom w:w="28" w:type="dxa"/>
-              <w:right w:w="142" w:type="dxa"/>
-            </w:tcMar>
-            <w:vAlign w:val="center"/>
-            <w:hideMark/>
-          </w:tcPr>
-          <w:p>
-            <w:r>
-              <w:rPr>
-                <w:b/>
-                <w:bCs/>
-              </w:rPr>
-              <w:t>Erwartete Reaktion (System)</w:t>
-            </w:r>
-          </w:p>
-        </w:tc>
-        <w:tc>
-          <w:tcPr>
-            <w:tcW w:w="852" w:type="dxa"/>
-            <w:tcBorders>
-              <w:top w:val="single" w:sz="8" w:space="0" w:color="000000"/>
-              <w:left w:val="single" w:sz="8" w:space="0" w:color="000000"/>
-              <w:bottom w:val="single" w:sz="8" w:space="0" w:color="000000"/>
-              <w:right w:val="single" w:sz="18" w:space="0" w:color="000000"/>
-            </w:tcBorders>
-            <w:shd w:val="clear" w:color="auto" w:fill="CCCCCC"/>
-            <w:tcMar>
-              <w:top w:w="28" w:type="dxa"/>
-              <w:left w:w="142" w:type="dxa"/>
-              <w:bottom w:w="28" w:type="dxa"/>
-              <w:right w:w="142" w:type="dxa"/>
-            </w:tcMar>
-            <w:vAlign w:val="center"/>
-            <w:hideMark/>
-          </w:tcPr>
-          <w:p>
-            <w:r>
-              <w:rPr>
-                <w:b/>
-                <w:bCs/>
-              </w:rPr>
-              <w:t>√ / X</w:t>
-            </w:r>
-          </w:p>
-        </w:tc>
-      </w:tr>
-      <w:tr>
-        <w:trPr>
-          <w:trHeight w:val="1077"/>
-        </w:trPr>
-        <w:tc>
-          <w:tcPr>
-            <w:tcW w:w="1689" w:type="dxa"/>
-            <w:tcBorders>
-              <w:top w:val="single" w:sz="8" w:space="0" w:color="000000"/>
-              <w:left w:val="single" w:sz="18" w:space="0" w:color="000000"/>
-              <w:bottom w:val="single" w:sz="8" w:space="0" w:color="000000"/>
-              <w:right w:val="single" w:sz="8" w:space="0" w:color="000000"/>
-            </w:tcBorders>
-            <w:shd w:val="clear" w:color="auto" w:fill="CCCCCC"/>
-            <w:tcMar>
-              <w:top w:w="28" w:type="dxa"/>
-              <w:left w:w="142" w:type="dxa"/>
-              <w:bottom w:w="28" w:type="dxa"/>
-              <w:right w:w="142" w:type="dxa"/>
-            </w:tcMar>
-            <w:vAlign w:val="center"/>
-            <w:hideMark/>
-          </w:tcPr>
-          <w:p>
-            <w:r>
-              <w:t>1</w:t>
-            </w:r>
-          </w:p>
-        </w:tc>
-        <w:tc>
-          <w:tcPr>
-            <w:tcW w:w="2647" w:type="dxa"/>
-            <w:tcBorders>
-              <w:top w:val="single" w:sz="8" w:space="0" w:color="000000"/>
-              <w:left w:val="single" w:sz="8" w:space="0" w:color="000000"/>
-              <w:bottom w:val="single" w:sz="8" w:space="0" w:color="000000"/>
-              <w:right w:val="single" w:sz="8" w:space="0" w:color="000000"/>
-            </w:tcBorders>
-            <w:shd w:val="clear" w:color="auto" w:fill="CCCCCC"/>
-            <w:tcMar>
-              <w:top w:w="28" w:type="dxa"/>
-              <w:left w:w="142" w:type="dxa"/>
-              <w:bottom w:w="28" w:type="dxa"/>
-              <w:right w:w="142" w:type="dxa"/>
-            </w:tcMar>
-            <w:vAlign w:val="center"/>
-            <w:hideMark/>
-          </w:tcPr>
-          <w:p>
-            <w:r>
-              <w:t>Der</w:t>
-            </w:r>
-            <w:r>
-              <w:t xml:space="preserve"> Benutzer gibt den Benutzername </w:t>
-            </w:r>
-            <w:r>
-              <w:t>„Max Mustermann“ auf der Tastatur ein.</w:t>
-            </w:r>
-          </w:p>
-        </w:tc>
-        <w:tc>
-          <w:tcPr>
-            <w:tcW w:w="4905" w:type="dxa"/>
-            <w:tcBorders>
-              <w:top w:val="single" w:sz="8" w:space="0" w:color="000000"/>
-              <w:left w:val="single" w:sz="8" w:space="0" w:color="000000"/>
-              <w:bottom w:val="single" w:sz="8" w:space="0" w:color="000000"/>
-              <w:right w:val="single" w:sz="8" w:space="0" w:color="000000"/>
-            </w:tcBorders>
-            <w:shd w:val="clear" w:color="auto" w:fill="CCCCCC"/>
-            <w:tcMar>
-              <w:top w:w="28" w:type="dxa"/>
-              <w:left w:w="142" w:type="dxa"/>
-              <w:bottom w:w="28" w:type="dxa"/>
-              <w:right w:w="142" w:type="dxa"/>
-            </w:tcMar>
-            <w:vAlign w:val="center"/>
-            <w:hideMark/>
-          </w:tcPr>
-          <w:p>
-            <w:r>
-              <w:t>Das System zeigt „Max Mustermann“ auf dem Display an.</w:t>
-            </w:r>
-          </w:p>
-        </w:tc>
-        <w:tc>
-          <w:tcPr>
-            <w:tcW w:w="852" w:type="dxa"/>
-            <w:tcBorders>
-              <w:top w:val="single" w:sz="8" w:space="0" w:color="000000"/>
-              <w:left w:val="single" w:sz="8" w:space="0" w:color="000000"/>
-              <w:bottom w:val="single" w:sz="8" w:space="0" w:color="000000"/>
-              <w:right w:val="single" w:sz="18" w:space="0" w:color="000000"/>
-            </w:tcBorders>
-            <w:shd w:val="clear" w:color="auto" w:fill="CCCCCC"/>
-            <w:tcMar>
-              <w:top w:w="28" w:type="dxa"/>
-              <w:left w:w="142" w:type="dxa"/>
-              <w:bottom w:w="28" w:type="dxa"/>
-              <w:right w:w="142" w:type="dxa"/>
-            </w:tcMar>
-            <w:vAlign w:val="center"/>
-            <w:hideMark/>
-          </w:tcPr>
-          <w:p>
-            <w:r>
-              <w:rPr>
-                <w:b/>
-                <w:bCs/>
-              </w:rPr>
-              <w:t>√</w:t>
-            </w:r>
-          </w:p>
-        </w:tc>
-      </w:tr>
-      <w:tr>
-        <w:trPr>
-          <w:trHeight w:val="1041"/>
-        </w:trPr>
-        <w:tc>
-          <w:tcPr>
-            <w:tcW w:w="1689" w:type="dxa"/>
-            <w:tcBorders>
-              <w:top w:val="single" w:sz="8" w:space="0" w:color="000000"/>
-              <w:left w:val="single" w:sz="18" w:space="0" w:color="000000"/>
-              <w:bottom w:val="single" w:sz="8" w:space="0" w:color="000000"/>
-              <w:right w:val="single" w:sz="8" w:space="0" w:color="000000"/>
-            </w:tcBorders>
-            <w:shd w:val="clear" w:color="auto" w:fill="CCCCCC"/>
-            <w:tcMar>
-              <w:top w:w="28" w:type="dxa"/>
-              <w:left w:w="142" w:type="dxa"/>
-              <w:bottom w:w="28" w:type="dxa"/>
-              <w:right w:w="142" w:type="dxa"/>
-            </w:tcMar>
-            <w:vAlign w:val="center"/>
-            <w:hideMark/>
-          </w:tcPr>
-          <w:p>
-            <w:r>
-              <w:rPr>
-                <w:lang w:val="en-GB"/>
-              </w:rPr>
-              <w:t>2</w:t>
-            </w:r>
-          </w:p>
-        </w:tc>
-        <w:tc>
-          <w:tcPr>
-            <w:tcW w:w="2647" w:type="dxa"/>
-            <w:tcBorders>
-              <w:top w:val="single" w:sz="8" w:space="0" w:color="000000"/>
-              <w:left w:val="single" w:sz="8" w:space="0" w:color="000000"/>
-              <w:bottom w:val="single" w:sz="8" w:space="0" w:color="000000"/>
-              <w:right w:val="single" w:sz="8" w:space="0" w:color="000000"/>
-            </w:tcBorders>
-            <w:shd w:val="clear" w:color="auto" w:fill="CCCCCC"/>
-            <w:tcMar>
-              <w:top w:w="28" w:type="dxa"/>
-              <w:left w:w="142" w:type="dxa"/>
-              <w:bottom w:w="28" w:type="dxa"/>
-              <w:right w:w="142" w:type="dxa"/>
-            </w:tcMar>
-            <w:vAlign w:val="center"/>
-            <w:hideMark/>
-          </w:tcPr>
-          <w:p>
-            <w:r>
-              <w:t>Der Benutzer gibt das Passwort „geheim“ auf der Tastatur ein.</w:t>
-            </w:r>
-          </w:p>
-        </w:tc>
-        <w:tc>
-          <w:tcPr>
-            <w:tcW w:w="4905" w:type="dxa"/>
-            <w:tcBorders>
-              <w:top w:val="single" w:sz="8" w:space="0" w:color="000000"/>
-              <w:left w:val="single" w:sz="8" w:space="0" w:color="000000"/>
-              <w:bottom w:val="single" w:sz="8" w:space="0" w:color="000000"/>
-              <w:right w:val="single" w:sz="8" w:space="0" w:color="000000"/>
-            </w:tcBorders>
-            <w:shd w:val="clear" w:color="auto" w:fill="CCCCCC"/>
-            <w:tcMar>
-              <w:top w:w="28" w:type="dxa"/>
-              <w:left w:w="142" w:type="dxa"/>
-              <w:bottom w:w="28" w:type="dxa"/>
-              <w:right w:w="142" w:type="dxa"/>
-            </w:tcMar>
-            <w:vAlign w:val="center"/>
-            <w:hideMark/>
-          </w:tcPr>
-          <w:p>
-            <w:r>
-              <w:t>Das System zeigt das Passwort durch „*“-Symbole zensiert an.</w:t>
-            </w:r>
-          </w:p>
-        </w:tc>
-        <w:tc>
-          <w:tcPr>
-            <w:tcW w:w="852" w:type="dxa"/>
-            <w:tcBorders>
-              <w:top w:val="single" w:sz="8" w:space="0" w:color="000000"/>
-              <w:left w:val="single" w:sz="8" w:space="0" w:color="000000"/>
-              <w:bottom w:val="single" w:sz="8" w:space="0" w:color="000000"/>
-              <w:right w:val="single" w:sz="18" w:space="0" w:color="000000"/>
-            </w:tcBorders>
-            <w:shd w:val="clear" w:color="auto" w:fill="CCCCCC"/>
-            <w:tcMar>
-              <w:top w:w="28" w:type="dxa"/>
-              <w:left w:w="142" w:type="dxa"/>
-              <w:bottom w:w="28" w:type="dxa"/>
-              <w:right w:w="142" w:type="dxa"/>
-            </w:tcMar>
-            <w:vAlign w:val="center"/>
-            <w:hideMark/>
-          </w:tcPr>
-          <w:p>
-            <w:r>
-              <w:rPr>
-                <w:b/>
-                <w:bCs/>
-              </w:rPr>
-              <w:t>√</w:t>
-            </w:r>
-          </w:p>
-        </w:tc>
-      </w:tr>
-      <w:tr>
-        <w:trPr>
-          <w:trHeight w:val="554"/>
-        </w:trPr>
-        <w:tc>
-          <w:tcPr>
-            <w:tcW w:w="1689" w:type="dxa"/>
-            <w:tcBorders>
-              <w:top w:val="single" w:sz="8" w:space="0" w:color="000000"/>
-              <w:left w:val="single" w:sz="18" w:space="0" w:color="000000"/>
-              <w:bottom w:val="single" w:sz="8" w:space="0" w:color="000000"/>
-              <w:right w:val="single" w:sz="8" w:space="0" w:color="000000"/>
-            </w:tcBorders>
-            <w:shd w:val="clear" w:color="auto" w:fill="CCCCCC"/>
-            <w:tcMar>
-              <w:top w:w="28" w:type="dxa"/>
-              <w:left w:w="142" w:type="dxa"/>
-              <w:bottom w:w="28" w:type="dxa"/>
-              <w:right w:w="142" w:type="dxa"/>
-            </w:tcMar>
-            <w:vAlign w:val="center"/>
-            <w:hideMark/>
-          </w:tcPr>
-          <w:p>
-            <w:r>
-              <w:t>3</w:t>
-            </w:r>
-          </w:p>
-        </w:tc>
-        <w:tc>
-          <w:tcPr>
-            <w:tcW w:w="2647" w:type="dxa"/>
-            <w:tcBorders>
-              <w:top w:val="single" w:sz="8" w:space="0" w:color="000000"/>
-              <w:left w:val="single" w:sz="8" w:space="0" w:color="000000"/>
-              <w:bottom w:val="single" w:sz="8" w:space="0" w:color="000000"/>
-              <w:right w:val="single" w:sz="8" w:space="0" w:color="000000"/>
-            </w:tcBorders>
-            <w:shd w:val="clear" w:color="auto" w:fill="CCCCCC"/>
-            <w:tcMar>
-              <w:top w:w="28" w:type="dxa"/>
-              <w:left w:w="142" w:type="dxa"/>
-              <w:bottom w:w="28" w:type="dxa"/>
-              <w:right w:w="142" w:type="dxa"/>
-            </w:tcMar>
-            <w:vAlign w:val="center"/>
-            <w:hideMark/>
-          </w:tcPr>
-          <w:p>
-            <w:r>
-              <w:t>Der Benutzer klickt auf „Anmelden“.</w:t>
-            </w:r>
-          </w:p>
-        </w:tc>
-        <w:tc>
-          <w:tcPr>
-            <w:tcW w:w="4905" w:type="dxa"/>
-            <w:tcBorders>
-              <w:top w:val="single" w:sz="8" w:space="0" w:color="000000"/>
-              <w:left w:val="single" w:sz="8" w:space="0" w:color="000000"/>
-              <w:bottom w:val="single" w:sz="8" w:space="0" w:color="000000"/>
-              <w:right w:val="single" w:sz="8" w:space="0" w:color="000000"/>
-            </w:tcBorders>
-            <w:shd w:val="clear" w:color="auto" w:fill="CCCCCC"/>
-            <w:tcMar>
-              <w:top w:w="28" w:type="dxa"/>
-              <w:left w:w="142" w:type="dxa"/>
-              <w:bottom w:w="28" w:type="dxa"/>
-              <w:right w:w="142" w:type="dxa"/>
-            </w:tcMar>
-            <w:vAlign w:val="center"/>
-            <w:hideMark/>
-          </w:tcPr>
-          <w:p>
-            <w:r>
-              <w:t>Das System zeigt die Meldung „Anmeldung erfolgreich“ auf dem Display an.</w:t>
-            </w:r>
-          </w:p>
-        </w:tc>
-        <w:tc>
-          <w:tcPr>
-            <w:tcW w:w="852" w:type="dxa"/>
-            <w:tcBorders>
-              <w:top w:val="single" w:sz="8" w:space="0" w:color="000000"/>
-              <w:left w:val="single" w:sz="8" w:space="0" w:color="000000"/>
-              <w:bottom w:val="single" w:sz="8" w:space="0" w:color="000000"/>
-              <w:right w:val="single" w:sz="18" w:space="0" w:color="000000"/>
-            </w:tcBorders>
-            <w:shd w:val="clear" w:color="auto" w:fill="CCCCCC"/>
-            <w:tcMar>
-              <w:top w:w="28" w:type="dxa"/>
-              <w:left w:w="142" w:type="dxa"/>
-              <w:bottom w:w="28" w:type="dxa"/>
-              <w:right w:w="142" w:type="dxa"/>
-            </w:tcMar>
-            <w:vAlign w:val="center"/>
-            <w:hideMark/>
-          </w:tcPr>
-          <w:p>
-            <w:r>
-              <w:rPr>
-                <w:b/>
-                <w:bCs/>
-              </w:rPr>
-              <w:t>X</w:t>
-            </w:r>
-          </w:p>
-        </w:tc>
-      </w:tr>
-      <w:tr>
-        <w:trPr>
-          <w:trHeight w:val="414"/>
-        </w:trPr>
-        <w:tc>
-          <w:tcPr>
-            <w:tcW w:w="1689" w:type="dxa"/>
-            <w:tcBorders>
-              <w:top w:val="single" w:sz="8" w:space="0" w:color="000000"/>
-              <w:left w:val="single" w:sz="18" w:space="0" w:color="000000"/>
-              <w:bottom w:val="single" w:sz="8" w:space="0" w:color="000000"/>
-              <w:right w:val="single" w:sz="8" w:space="0" w:color="000000"/>
-            </w:tcBorders>
-            <w:shd w:val="clear" w:color="auto" w:fill="CCCCCC"/>
-            <w:tcMar>
-              <w:top w:w="28" w:type="dxa"/>
-              <w:left w:w="142" w:type="dxa"/>
-              <w:bottom w:w="28" w:type="dxa"/>
-              <w:right w:w="142" w:type="dxa"/>
-            </w:tcMar>
-            <w:vAlign w:val="center"/>
-            <w:hideMark/>
-          </w:tcPr>
-          <w:p>
-            <w:r>
-              <w:rPr>
-                <w:b/>
-                <w:bCs/>
-              </w:rPr>
-              <w:t>Nachbe</w:t>
-            </w:r>
-            <w:r>
-              <w:rPr>
-                <w:b/>
-                <w:bCs/>
-              </w:rPr>
-              <w:t>dingung(en)</w:t>
-            </w:r>
-          </w:p>
-        </w:tc>
-        <w:tc>
-          <w:tcPr>
-            <w:tcW w:w="7553" w:type="dxa"/>
-            <w:gridSpan w:val="2"/>
-            <w:tcBorders>
-              <w:top w:val="single" w:sz="8" w:space="0" w:color="000000"/>
-              <w:left w:val="single" w:sz="8" w:space="0" w:color="000000"/>
-              <w:bottom w:val="single" w:sz="8" w:space="0" w:color="000000"/>
-              <w:right w:val="single" w:sz="8" w:space="0" w:color="000000"/>
-            </w:tcBorders>
-            <w:shd w:val="clear" w:color="auto" w:fill="CCCCCC"/>
-            <w:tcMar>
-              <w:top w:w="28" w:type="dxa"/>
-              <w:left w:w="142" w:type="dxa"/>
-              <w:bottom w:w="28" w:type="dxa"/>
-              <w:right w:w="142" w:type="dxa"/>
-            </w:tcMar>
-            <w:vAlign w:val="center"/>
-            <w:hideMark/>
-          </w:tcPr>
-          <w:p>
-            <w:r>
-              <w:t>Nutzer ist am System angemeldet, Anmeldezeitpunkt ist im System gespeichert.</w:t>
-            </w:r>
-          </w:p>
-        </w:tc>
-        <w:tc>
-          <w:tcPr>
-            <w:tcW w:w="852" w:type="dxa"/>
-            <w:tcBorders>
-              <w:top w:val="single" w:sz="8" w:space="0" w:color="000000"/>
-              <w:left w:val="single" w:sz="8" w:space="0" w:color="000000"/>
-              <w:bottom w:val="single" w:sz="8" w:space="0" w:color="000000"/>
-              <w:right w:val="single" w:sz="18" w:space="0" w:color="000000"/>
-            </w:tcBorders>
-            <w:shd w:val="clear" w:color="auto" w:fill="CCCCCC"/>
-            <w:tcMar>
-              <w:top w:w="28" w:type="dxa"/>
-              <w:left w:w="142" w:type="dxa"/>
-              <w:bottom w:w="28" w:type="dxa"/>
-              <w:right w:w="142" w:type="dxa"/>
-            </w:tcMar>
-            <w:vAlign w:val="center"/>
-            <w:hideMark/>
-          </w:tcPr>
-          <w:p>
-            <w:r>
-              <w:rPr>
-                <w:b/>
-                <w:bCs/>
-              </w:rPr>
-              <w:t>X</w:t>
-            </w:r>
-          </w:p>
-        </w:tc>
-      </w:tr>
-      <w:tr>
-        <w:trPr>
-          <w:trHeight w:val="315"/>
-        </w:trPr>
-        <w:tc>
-          <w:tcPr>
-            <w:tcW w:w="1689" w:type="dxa"/>
-            <w:tcBorders>
-              <w:top w:val="single" w:sz="8" w:space="0" w:color="000000"/>
-              <w:left w:val="single" w:sz="18" w:space="0" w:color="000000"/>
-              <w:bottom w:val="single" w:sz="18" w:space="0" w:color="000000"/>
-              <w:right w:val="single" w:sz="8" w:space="0" w:color="000000"/>
-            </w:tcBorders>
-            <w:shd w:val="clear" w:color="auto" w:fill="FF8585"/>
-            <w:tcMar>
-              <w:top w:w="28" w:type="dxa"/>
-              <w:left w:w="142" w:type="dxa"/>
-              <w:bottom w:w="28" w:type="dxa"/>
-              <w:right w:w="142" w:type="dxa"/>
-            </w:tcMar>
-            <w:vAlign w:val="center"/>
-            <w:hideMark/>
-          </w:tcPr>
-          <w:p>
-            <w:r>
-              <w:rPr>
-                <w:b/>
-                <w:bCs/>
-              </w:rPr>
-              <w:t>Testurteil</w:t>
-            </w:r>
-          </w:p>
-        </w:tc>
-        <w:tc>
-          <w:tcPr>
-            <w:tcW w:w="8406" w:type="dxa"/>
-            <w:gridSpan w:val="3"/>
-            <w:tcBorders>
-              <w:top w:val="single" w:sz="8" w:space="0" w:color="000000"/>
-              <w:left w:val="single" w:sz="8" w:space="0" w:color="000000"/>
-              <w:bottom w:val="single" w:sz="18" w:space="0" w:color="000000"/>
-              <w:right w:val="single" w:sz="18" w:space="0" w:color="000000"/>
-            </w:tcBorders>
-            <w:shd w:val="clear" w:color="auto" w:fill="FF8585"/>
-            <w:tcMar>
-              <w:top w:w="28" w:type="dxa"/>
-              <w:left w:w="142" w:type="dxa"/>
-              <w:bottom w:w="28" w:type="dxa"/>
-              <w:right w:w="142" w:type="dxa"/>
-            </w:tcMar>
-            <w:vAlign w:val="center"/>
-            <w:hideMark/>
-          </w:tcPr>
-          <w:p>
-            <w:r>
-              <w:t>Test nicht bestanden.</w:t>
+            <w:pPr>
+              <w:pStyle w:val="berschrift2"/>
+              <w:rPr>
+                <w:color w:val="000000" w:themeColor="text1"/>
+              </w:rPr>
+            </w:pPr>
+            <w:r>
+              <w:rPr>
+                <w:color w:val="000000" w:themeColor="text1"/>
+              </w:rPr>
+              <w:t>Der Test wurde erfolgreich abgeschlossen.</w:t>
             </w:r>
           </w:p>
         </w:tc>
@@ -18793,6 +19847,832 @@
       <w:pPr>
         <w:pStyle w:val="berschrift2"/>
       </w:pPr>
+      <w:r>
+        <w:br w:type="page"/>
+      </w:r>
+    </w:p>
+    <w:tbl>
+      <w:tblPr>
+        <w:tblW w:w="9560" w:type="dxa"/>
+        <w:tblCellMar>
+          <w:left w:w="0" w:type="dxa"/>
+          <w:right w:w="0" w:type="dxa"/>
+        </w:tblCellMar>
+        <w:tblLook w:val="04A0" w:firstRow="1" w:lastRow="0" w:firstColumn="1" w:lastColumn="0" w:noHBand="0" w:noVBand="1"/>
+      </w:tblPr>
+      <w:tblGrid>
+        <w:gridCol w:w="2396"/>
+        <w:gridCol w:w="2392"/>
+        <w:gridCol w:w="2391"/>
+        <w:gridCol w:w="2381"/>
+      </w:tblGrid>
+      <w:tr>
+        <w:trPr>
+          <w:trHeight w:val="234"/>
+        </w:trPr>
+        <w:tc>
+          <w:tcPr>
+            <w:tcW w:w="2400" w:type="dxa"/>
+            <w:tcBorders>
+              <w:top w:val="single" w:sz="8" w:space="0" w:color="FFFFFF"/>
+              <w:left w:val="single" w:sz="8" w:space="0" w:color="FFFFFF"/>
+              <w:bottom w:val="single" w:sz="24" w:space="0" w:color="FFFFFF"/>
+              <w:right w:val="single" w:sz="8" w:space="0" w:color="FFFFFF"/>
+            </w:tcBorders>
+            <w:shd w:val="clear" w:color="auto" w:fill="4F81BD"/>
+            <w:tcMar>
+              <w:top w:w="20" w:type="dxa"/>
+              <w:left w:w="140" w:type="dxa"/>
+              <w:bottom w:w="20" w:type="dxa"/>
+              <w:right w:w="140" w:type="dxa"/>
+            </w:tcMar>
+            <w:hideMark/>
+          </w:tcPr>
+          <w:p>
+            <w:r>
+              <w:rPr>
+                <w:b/>
+                <w:bCs/>
+              </w:rPr>
+              <w:lastRenderedPageBreak/>
+              <w:t>C</w:t>
+            </w:r>
+          </w:p>
+        </w:tc>
+        <w:tc>
+          <w:tcPr>
+            <w:tcW w:w="7180" w:type="dxa"/>
+            <w:gridSpan w:val="3"/>
+            <w:tcBorders>
+              <w:top w:val="single" w:sz="8" w:space="0" w:color="FFFFFF"/>
+              <w:left w:val="single" w:sz="8" w:space="0" w:color="FFFFFF"/>
+              <w:bottom w:val="single" w:sz="24" w:space="0" w:color="FFFFFF"/>
+              <w:right w:val="single" w:sz="8" w:space="0" w:color="FFFFFF"/>
+            </w:tcBorders>
+            <w:shd w:val="clear" w:color="auto" w:fill="4F81BD"/>
+            <w:tcMar>
+              <w:top w:w="20" w:type="dxa"/>
+              <w:left w:w="140" w:type="dxa"/>
+              <w:bottom w:w="20" w:type="dxa"/>
+              <w:right w:w="140" w:type="dxa"/>
+            </w:tcMar>
+            <w:hideMark/>
+          </w:tcPr>
+          <w:p>
+            <w:r>
+              <w:rPr>
+                <w:b/>
+                <w:bCs/>
+              </w:rPr>
+              <w:t>11.06.2018</w:t>
+            </w:r>
+          </w:p>
+        </w:tc>
+      </w:tr>
+      <w:tr>
+        <w:trPr>
+          <w:trHeight w:val="276"/>
+        </w:trPr>
+        <w:tc>
+          <w:tcPr>
+            <w:tcW w:w="2400" w:type="dxa"/>
+            <w:tcBorders>
+              <w:top w:val="single" w:sz="24" w:space="0" w:color="FFFFFF"/>
+              <w:left w:val="single" w:sz="8" w:space="0" w:color="FFFFFF"/>
+              <w:bottom w:val="single" w:sz="8" w:space="0" w:color="FFFFFF"/>
+              <w:right w:val="single" w:sz="8" w:space="0" w:color="FFFFFF"/>
+            </w:tcBorders>
+            <w:shd w:val="clear" w:color="auto" w:fill="4F81BD"/>
+            <w:tcMar>
+              <w:top w:w="20" w:type="dxa"/>
+              <w:left w:w="140" w:type="dxa"/>
+              <w:bottom w:w="20" w:type="dxa"/>
+              <w:right w:w="140" w:type="dxa"/>
+            </w:tcMar>
+            <w:hideMark/>
+          </w:tcPr>
+          <w:p>
+            <w:r>
+              <w:rPr>
+                <w:b/>
+                <w:bCs/>
+              </w:rPr>
+              <w:t>Tester</w:t>
+            </w:r>
+          </w:p>
+        </w:tc>
+        <w:tc>
+          <w:tcPr>
+            <w:tcW w:w="7180" w:type="dxa"/>
+            <w:gridSpan w:val="3"/>
+            <w:tcBorders>
+              <w:top w:val="single" w:sz="24" w:space="0" w:color="FFFFFF"/>
+              <w:left w:val="single" w:sz="8" w:space="0" w:color="FFFFFF"/>
+              <w:bottom w:val="single" w:sz="8" w:space="0" w:color="FFFFFF"/>
+              <w:right w:val="single" w:sz="8" w:space="0" w:color="FFFFFF"/>
+            </w:tcBorders>
+            <w:shd w:val="clear" w:color="auto" w:fill="D0D8E8"/>
+            <w:tcMar>
+              <w:top w:w="20" w:type="dxa"/>
+              <w:left w:w="140" w:type="dxa"/>
+              <w:bottom w:w="20" w:type="dxa"/>
+              <w:right w:w="140" w:type="dxa"/>
+            </w:tcMar>
+            <w:hideMark/>
+          </w:tcPr>
+          <w:p>
+            <w:r>
+              <w:t xml:space="preserve">Yasin </w:t>
+            </w:r>
+            <w:proofErr w:type="spellStart"/>
+            <w:r>
+              <w:t>Kizilhan</w:t>
+            </w:r>
+            <w:proofErr w:type="spellEnd"/>
+          </w:p>
+        </w:tc>
+      </w:tr>
+      <w:tr>
+        <w:trPr>
+          <w:trHeight w:val="276"/>
+        </w:trPr>
+        <w:tc>
+          <w:tcPr>
+            <w:tcW w:w="2400" w:type="dxa"/>
+            <w:tcBorders>
+              <w:top w:val="single" w:sz="8" w:space="0" w:color="FFFFFF"/>
+              <w:left w:val="single" w:sz="8" w:space="0" w:color="FFFFFF"/>
+              <w:bottom w:val="single" w:sz="8" w:space="0" w:color="FFFFFF"/>
+              <w:right w:val="single" w:sz="8" w:space="0" w:color="FFFFFF"/>
+            </w:tcBorders>
+            <w:shd w:val="clear" w:color="auto" w:fill="4F81BD"/>
+            <w:tcMar>
+              <w:top w:w="20" w:type="dxa"/>
+              <w:left w:w="140" w:type="dxa"/>
+              <w:bottom w:w="20" w:type="dxa"/>
+              <w:right w:w="140" w:type="dxa"/>
+            </w:tcMar>
+            <w:hideMark/>
+          </w:tcPr>
+          <w:p>
+            <w:r>
+              <w:rPr>
+                <w:b/>
+                <w:bCs/>
+              </w:rPr>
+              <w:t>SW-Version</w:t>
+            </w:r>
+          </w:p>
+        </w:tc>
+        <w:tc>
+          <w:tcPr>
+            <w:tcW w:w="7180" w:type="dxa"/>
+            <w:gridSpan w:val="3"/>
+            <w:tcBorders>
+              <w:top w:val="single" w:sz="8" w:space="0" w:color="FFFFFF"/>
+              <w:left w:val="single" w:sz="8" w:space="0" w:color="FFFFFF"/>
+              <w:bottom w:val="single" w:sz="8" w:space="0" w:color="FFFFFF"/>
+              <w:right w:val="single" w:sz="8" w:space="0" w:color="FFFFFF"/>
+            </w:tcBorders>
+            <w:shd w:val="clear" w:color="auto" w:fill="E9EDF4"/>
+            <w:tcMar>
+              <w:top w:w="20" w:type="dxa"/>
+              <w:left w:w="140" w:type="dxa"/>
+              <w:bottom w:w="20" w:type="dxa"/>
+              <w:right w:w="140" w:type="dxa"/>
+            </w:tcMar>
+            <w:hideMark/>
+          </w:tcPr>
+          <w:p>
+            <w:r>
+              <w:t>V 1.0</w:t>
+            </w:r>
+          </w:p>
+        </w:tc>
+      </w:tr>
+      <w:tr>
+        <w:trPr>
+          <w:trHeight w:val="294"/>
+        </w:trPr>
+        <w:tc>
+          <w:tcPr>
+            <w:tcW w:w="2400" w:type="dxa"/>
+            <w:tcBorders>
+              <w:top w:val="single" w:sz="8" w:space="0" w:color="FFFFFF"/>
+              <w:left w:val="single" w:sz="8" w:space="0" w:color="FFFFFF"/>
+              <w:bottom w:val="single" w:sz="8" w:space="0" w:color="FFFFFF"/>
+              <w:right w:val="single" w:sz="8" w:space="0" w:color="FFFFFF"/>
+            </w:tcBorders>
+            <w:shd w:val="clear" w:color="auto" w:fill="4F81BD"/>
+            <w:tcMar>
+              <w:top w:w="20" w:type="dxa"/>
+              <w:left w:w="140" w:type="dxa"/>
+              <w:bottom w:w="20" w:type="dxa"/>
+              <w:right w:w="140" w:type="dxa"/>
+            </w:tcMar>
+            <w:hideMark/>
+          </w:tcPr>
+          <w:p>
+            <w:r>
+              <w:rPr>
+                <w:b/>
+                <w:bCs/>
+              </w:rPr>
+              <w:t>Vorbedingung(en)</w:t>
+            </w:r>
+          </w:p>
+        </w:tc>
+        <w:tc>
+          <w:tcPr>
+            <w:tcW w:w="7180" w:type="dxa"/>
+            <w:gridSpan w:val="3"/>
+            <w:tcBorders>
+              <w:top w:val="single" w:sz="8" w:space="0" w:color="FFFFFF"/>
+              <w:left w:val="single" w:sz="8" w:space="0" w:color="FFFFFF"/>
+              <w:bottom w:val="single" w:sz="8" w:space="0" w:color="FFFFFF"/>
+              <w:right w:val="single" w:sz="8" w:space="0" w:color="FFFFFF"/>
+            </w:tcBorders>
+            <w:shd w:val="clear" w:color="auto" w:fill="D0D8E8"/>
+            <w:tcMar>
+              <w:top w:w="20" w:type="dxa"/>
+              <w:left w:w="140" w:type="dxa"/>
+              <w:bottom w:w="20" w:type="dxa"/>
+              <w:right w:w="140" w:type="dxa"/>
+            </w:tcMar>
+            <w:hideMark/>
+          </w:tcPr>
+          <w:p>
+            <w:r>
+              <w:t>Es existieren noch lebende Charaktere. Spieler 1 ist am Zug.</w:t>
+            </w:r>
+          </w:p>
+        </w:tc>
+      </w:tr>
+      <w:tr>
+        <w:trPr>
+          <w:trHeight w:val="524"/>
+        </w:trPr>
+        <w:tc>
+          <w:tcPr>
+            <w:tcW w:w="2400" w:type="dxa"/>
+            <w:tcBorders>
+              <w:top w:val="single" w:sz="8" w:space="0" w:color="FFFFFF"/>
+              <w:left w:val="single" w:sz="8" w:space="0" w:color="FFFFFF"/>
+              <w:bottom w:val="single" w:sz="8" w:space="0" w:color="FFFFFF"/>
+              <w:right w:val="single" w:sz="8" w:space="0" w:color="FFFFFF"/>
+            </w:tcBorders>
+            <w:shd w:val="clear" w:color="auto" w:fill="4F81BD"/>
+            <w:tcMar>
+              <w:top w:w="20" w:type="dxa"/>
+              <w:left w:w="140" w:type="dxa"/>
+              <w:bottom w:w="20" w:type="dxa"/>
+              <w:right w:w="140" w:type="dxa"/>
+            </w:tcMar>
+            <w:hideMark/>
+          </w:tcPr>
+          <w:p>
+            <w:r>
+              <w:rPr>
+                <w:b/>
+                <w:bCs/>
+              </w:rPr>
+              <w:t>Schritt</w:t>
+            </w:r>
+          </w:p>
+        </w:tc>
+        <w:tc>
+          <w:tcPr>
+            <w:tcW w:w="2400" w:type="dxa"/>
+            <w:tcBorders>
+              <w:top w:val="single" w:sz="8" w:space="0" w:color="FFFFFF"/>
+              <w:left w:val="single" w:sz="8" w:space="0" w:color="FFFFFF"/>
+              <w:bottom w:val="single" w:sz="8" w:space="0" w:color="FFFFFF"/>
+              <w:right w:val="single" w:sz="8" w:space="0" w:color="FFFFFF"/>
+            </w:tcBorders>
+            <w:shd w:val="clear" w:color="auto" w:fill="E9EDF4"/>
+            <w:tcMar>
+              <w:top w:w="20" w:type="dxa"/>
+              <w:left w:w="140" w:type="dxa"/>
+              <w:bottom w:w="20" w:type="dxa"/>
+              <w:right w:w="140" w:type="dxa"/>
+            </w:tcMar>
+            <w:hideMark/>
+          </w:tcPr>
+          <w:p>
+            <w:r>
+              <w:t>Aktion (User)</w:t>
+            </w:r>
+          </w:p>
+        </w:tc>
+        <w:tc>
+          <w:tcPr>
+            <w:tcW w:w="2400" w:type="dxa"/>
+            <w:tcBorders>
+              <w:top w:val="single" w:sz="8" w:space="0" w:color="FFFFFF"/>
+              <w:left w:val="single" w:sz="8" w:space="0" w:color="FFFFFF"/>
+              <w:bottom w:val="single" w:sz="8" w:space="0" w:color="FFFFFF"/>
+              <w:right w:val="single" w:sz="8" w:space="0" w:color="FFFFFF"/>
+            </w:tcBorders>
+            <w:shd w:val="clear" w:color="auto" w:fill="E9EDF4"/>
+            <w:tcMar>
+              <w:top w:w="20" w:type="dxa"/>
+              <w:left w:w="140" w:type="dxa"/>
+              <w:bottom w:w="20" w:type="dxa"/>
+              <w:right w:w="140" w:type="dxa"/>
+            </w:tcMar>
+            <w:hideMark/>
+          </w:tcPr>
+          <w:p>
+            <w:r>
+              <w:t>Erwartete Reaktion (System)</w:t>
+            </w:r>
+          </w:p>
+        </w:tc>
+        <w:tc>
+          <w:tcPr>
+            <w:tcW w:w="2400" w:type="dxa"/>
+            <w:tcBorders>
+              <w:top w:val="single" w:sz="8" w:space="0" w:color="FFFFFF"/>
+              <w:left w:val="single" w:sz="8" w:space="0" w:color="FFFFFF"/>
+              <w:bottom w:val="single" w:sz="8" w:space="0" w:color="FFFFFF"/>
+              <w:right w:val="single" w:sz="8" w:space="0" w:color="FFFFFF"/>
+            </w:tcBorders>
+            <w:shd w:val="clear" w:color="auto" w:fill="E9EDF4"/>
+            <w:tcMar>
+              <w:top w:w="20" w:type="dxa"/>
+              <w:left w:w="140" w:type="dxa"/>
+              <w:bottom w:w="20" w:type="dxa"/>
+              <w:right w:w="140" w:type="dxa"/>
+            </w:tcMar>
+            <w:hideMark/>
+          </w:tcPr>
+          <w:p>
+            <w:r>
+              <w:t>√ / X</w:t>
+            </w:r>
+          </w:p>
+        </w:tc>
+      </w:tr>
+      <w:tr>
+        <w:trPr>
+          <w:trHeight w:val="573"/>
+        </w:trPr>
+        <w:tc>
+          <w:tcPr>
+            <w:tcW w:w="2400" w:type="dxa"/>
+            <w:tcBorders>
+              <w:top w:val="single" w:sz="8" w:space="0" w:color="FFFFFF"/>
+              <w:left w:val="single" w:sz="8" w:space="0" w:color="FFFFFF"/>
+              <w:bottom w:val="single" w:sz="8" w:space="0" w:color="FFFFFF"/>
+              <w:right w:val="single" w:sz="8" w:space="0" w:color="FFFFFF"/>
+            </w:tcBorders>
+            <w:shd w:val="clear" w:color="auto" w:fill="4F81BD"/>
+            <w:tcMar>
+              <w:top w:w="20" w:type="dxa"/>
+              <w:left w:w="140" w:type="dxa"/>
+              <w:bottom w:w="20" w:type="dxa"/>
+              <w:right w:w="140" w:type="dxa"/>
+            </w:tcMar>
+            <w:hideMark/>
+          </w:tcPr>
+          <w:p>
+            <w:r>
+              <w:rPr>
+                <w:b/>
+                <w:bCs/>
+              </w:rPr>
+              <w:t>1</w:t>
+            </w:r>
+          </w:p>
+        </w:tc>
+        <w:tc>
+          <w:tcPr>
+            <w:tcW w:w="2400" w:type="dxa"/>
+            <w:tcBorders>
+              <w:top w:val="single" w:sz="8" w:space="0" w:color="FFFFFF"/>
+              <w:left w:val="single" w:sz="8" w:space="0" w:color="FFFFFF"/>
+              <w:bottom w:val="single" w:sz="8" w:space="0" w:color="FFFFFF"/>
+              <w:right w:val="single" w:sz="8" w:space="0" w:color="FFFFFF"/>
+            </w:tcBorders>
+            <w:shd w:val="clear" w:color="auto" w:fill="D0D8E8"/>
+            <w:tcMar>
+              <w:top w:w="20" w:type="dxa"/>
+              <w:left w:w="140" w:type="dxa"/>
+              <w:bottom w:w="20" w:type="dxa"/>
+              <w:right w:w="140" w:type="dxa"/>
+            </w:tcMar>
+            <w:hideMark/>
+          </w:tcPr>
+          <w:p>
+            <w:r>
+              <w:t>Spieler 1 wählt die Spezialwaffe aus.</w:t>
+            </w:r>
+          </w:p>
+        </w:tc>
+        <w:tc>
+          <w:tcPr>
+            <w:tcW w:w="2400" w:type="dxa"/>
+            <w:tcBorders>
+              <w:top w:val="single" w:sz="8" w:space="0" w:color="FFFFFF"/>
+              <w:left w:val="single" w:sz="8" w:space="0" w:color="FFFFFF"/>
+              <w:bottom w:val="single" w:sz="8" w:space="0" w:color="FFFFFF"/>
+              <w:right w:val="single" w:sz="8" w:space="0" w:color="FFFFFF"/>
+            </w:tcBorders>
+            <w:shd w:val="clear" w:color="auto" w:fill="D0D8E8"/>
+            <w:tcMar>
+              <w:top w:w="20" w:type="dxa"/>
+              <w:left w:w="140" w:type="dxa"/>
+              <w:bottom w:w="20" w:type="dxa"/>
+              <w:right w:w="140" w:type="dxa"/>
+            </w:tcMar>
+            <w:hideMark/>
+          </w:tcPr>
+          <w:p>
+            <w:r>
+              <w:t>Spieler 1 sieht visuell die ausgewählte Waffe.</w:t>
+            </w:r>
+          </w:p>
+        </w:tc>
+        <w:tc>
+          <w:tcPr>
+            <w:tcW w:w="2400" w:type="dxa"/>
+            <w:tcBorders>
+              <w:top w:val="single" w:sz="8" w:space="0" w:color="FFFFFF"/>
+              <w:left w:val="single" w:sz="8" w:space="0" w:color="FFFFFF"/>
+              <w:bottom w:val="single" w:sz="8" w:space="0" w:color="FFFFFF"/>
+              <w:right w:val="single" w:sz="8" w:space="0" w:color="FFFFFF"/>
+            </w:tcBorders>
+            <w:shd w:val="clear" w:color="auto" w:fill="D0D8E8"/>
+            <w:tcMar>
+              <w:top w:w="20" w:type="dxa"/>
+              <w:left w:w="140" w:type="dxa"/>
+              <w:bottom w:w="20" w:type="dxa"/>
+              <w:right w:w="140" w:type="dxa"/>
+            </w:tcMar>
+            <w:hideMark/>
+          </w:tcPr>
+          <w:p>
+            <w:r>
+              <w:br/>
+              <w:t>√</w:t>
+            </w:r>
+          </w:p>
+        </w:tc>
+      </w:tr>
+      <w:tr>
+        <w:trPr>
+          <w:trHeight w:val="1021"/>
+        </w:trPr>
+        <w:tc>
+          <w:tcPr>
+            <w:tcW w:w="2400" w:type="dxa"/>
+            <w:tcBorders>
+              <w:top w:val="single" w:sz="8" w:space="0" w:color="FFFFFF"/>
+              <w:left w:val="single" w:sz="8" w:space="0" w:color="FFFFFF"/>
+              <w:bottom w:val="single" w:sz="8" w:space="0" w:color="FFFFFF"/>
+              <w:right w:val="single" w:sz="8" w:space="0" w:color="FFFFFF"/>
+            </w:tcBorders>
+            <w:shd w:val="clear" w:color="auto" w:fill="4F81BD"/>
+            <w:tcMar>
+              <w:top w:w="20" w:type="dxa"/>
+              <w:left w:w="140" w:type="dxa"/>
+              <w:bottom w:w="20" w:type="dxa"/>
+              <w:right w:w="140" w:type="dxa"/>
+            </w:tcMar>
+            <w:hideMark/>
+          </w:tcPr>
+          <w:p>
+            <w:r>
+              <w:rPr>
+                <w:b/>
+                <w:bCs/>
+              </w:rPr>
+              <w:t>2</w:t>
+            </w:r>
+          </w:p>
+        </w:tc>
+        <w:tc>
+          <w:tcPr>
+            <w:tcW w:w="2400" w:type="dxa"/>
+            <w:tcBorders>
+              <w:top w:val="single" w:sz="8" w:space="0" w:color="FFFFFF"/>
+              <w:left w:val="single" w:sz="8" w:space="0" w:color="FFFFFF"/>
+              <w:bottom w:val="single" w:sz="8" w:space="0" w:color="FFFFFF"/>
+              <w:right w:val="single" w:sz="8" w:space="0" w:color="FFFFFF"/>
+            </w:tcBorders>
+            <w:shd w:val="clear" w:color="auto" w:fill="E9EDF4"/>
+            <w:tcMar>
+              <w:top w:w="20" w:type="dxa"/>
+              <w:left w:w="140" w:type="dxa"/>
+              <w:bottom w:w="20" w:type="dxa"/>
+              <w:right w:w="140" w:type="dxa"/>
+            </w:tcMar>
+            <w:hideMark/>
+          </w:tcPr>
+          <w:p>
+            <w:r>
+              <w:t>Spieler 1 zielt und schießt auf den Charakter des Gegenspielers</w:t>
+            </w:r>
+          </w:p>
+        </w:tc>
+        <w:tc>
+          <w:tcPr>
+            <w:tcW w:w="2400" w:type="dxa"/>
+            <w:tcBorders>
+              <w:top w:val="single" w:sz="8" w:space="0" w:color="FFFFFF"/>
+              <w:left w:val="single" w:sz="8" w:space="0" w:color="FFFFFF"/>
+              <w:bottom w:val="single" w:sz="8" w:space="0" w:color="FFFFFF"/>
+              <w:right w:val="single" w:sz="8" w:space="0" w:color="FFFFFF"/>
+            </w:tcBorders>
+            <w:shd w:val="clear" w:color="auto" w:fill="E9EDF4"/>
+            <w:tcMar>
+              <w:top w:w="20" w:type="dxa"/>
+              <w:left w:w="140" w:type="dxa"/>
+              <w:bottom w:w="20" w:type="dxa"/>
+              <w:right w:w="140" w:type="dxa"/>
+            </w:tcMar>
+            <w:hideMark/>
+          </w:tcPr>
+          <w:p>
+            <w:r>
+              <w:t>Der Charakter des Spielers 2 wird getroffen und als markiert angezeigt.</w:t>
+            </w:r>
+          </w:p>
+        </w:tc>
+        <w:tc>
+          <w:tcPr>
+            <w:tcW w:w="2400" w:type="dxa"/>
+            <w:tcBorders>
+              <w:top w:val="single" w:sz="8" w:space="0" w:color="FFFFFF"/>
+              <w:left w:val="single" w:sz="8" w:space="0" w:color="FFFFFF"/>
+              <w:bottom w:val="single" w:sz="8" w:space="0" w:color="FFFFFF"/>
+              <w:right w:val="single" w:sz="8" w:space="0" w:color="FFFFFF"/>
+            </w:tcBorders>
+            <w:shd w:val="clear" w:color="auto" w:fill="E9EDF4"/>
+            <w:tcMar>
+              <w:top w:w="20" w:type="dxa"/>
+              <w:left w:w="140" w:type="dxa"/>
+              <w:bottom w:w="20" w:type="dxa"/>
+              <w:right w:w="140" w:type="dxa"/>
+            </w:tcMar>
+            <w:hideMark/>
+          </w:tcPr>
+          <w:p>
+            <w:r>
+              <w:br/>
+              <w:t>√</w:t>
+            </w:r>
+          </w:p>
+        </w:tc>
+      </w:tr>
+      <w:tr>
+        <w:trPr>
+          <w:trHeight w:val="1021"/>
+        </w:trPr>
+        <w:tc>
+          <w:tcPr>
+            <w:tcW w:w="2400" w:type="dxa"/>
+            <w:tcBorders>
+              <w:top w:val="single" w:sz="8" w:space="0" w:color="FFFFFF"/>
+              <w:left w:val="single" w:sz="8" w:space="0" w:color="FFFFFF"/>
+              <w:bottom w:val="single" w:sz="8" w:space="0" w:color="FFFFFF"/>
+              <w:right w:val="single" w:sz="8" w:space="0" w:color="FFFFFF"/>
+            </w:tcBorders>
+            <w:shd w:val="clear" w:color="auto" w:fill="4F81BD"/>
+            <w:tcMar>
+              <w:top w:w="20" w:type="dxa"/>
+              <w:left w:w="140" w:type="dxa"/>
+              <w:bottom w:w="20" w:type="dxa"/>
+              <w:right w:w="140" w:type="dxa"/>
+            </w:tcMar>
+            <w:hideMark/>
+          </w:tcPr>
+          <w:p>
+            <w:r>
+              <w:rPr>
+                <w:b/>
+                <w:bCs/>
+              </w:rPr>
+              <w:t>3</w:t>
+            </w:r>
+          </w:p>
+        </w:tc>
+        <w:tc>
+          <w:tcPr>
+            <w:tcW w:w="2400" w:type="dxa"/>
+            <w:tcBorders>
+              <w:top w:val="single" w:sz="8" w:space="0" w:color="FFFFFF"/>
+              <w:left w:val="single" w:sz="8" w:space="0" w:color="FFFFFF"/>
+              <w:bottom w:val="single" w:sz="8" w:space="0" w:color="FFFFFF"/>
+              <w:right w:val="single" w:sz="8" w:space="0" w:color="FFFFFF"/>
+            </w:tcBorders>
+            <w:shd w:val="clear" w:color="auto" w:fill="D0D8E8"/>
+            <w:tcMar>
+              <w:top w:w="20" w:type="dxa"/>
+              <w:left w:w="140" w:type="dxa"/>
+              <w:bottom w:w="20" w:type="dxa"/>
+              <w:right w:w="140" w:type="dxa"/>
+            </w:tcMar>
+            <w:hideMark/>
+          </w:tcPr>
+          <w:p>
+            <w:r>
+              <w:t>Spieler 1 beendet seine Runde</w:t>
+            </w:r>
+          </w:p>
+        </w:tc>
+        <w:tc>
+          <w:tcPr>
+            <w:tcW w:w="2400" w:type="dxa"/>
+            <w:tcBorders>
+              <w:top w:val="single" w:sz="8" w:space="0" w:color="FFFFFF"/>
+              <w:left w:val="single" w:sz="8" w:space="0" w:color="FFFFFF"/>
+              <w:bottom w:val="single" w:sz="8" w:space="0" w:color="FFFFFF"/>
+              <w:right w:val="single" w:sz="8" w:space="0" w:color="FFFFFF"/>
+            </w:tcBorders>
+            <w:shd w:val="clear" w:color="auto" w:fill="D0D8E8"/>
+            <w:tcMar>
+              <w:top w:w="20" w:type="dxa"/>
+              <w:left w:w="140" w:type="dxa"/>
+              <w:bottom w:w="20" w:type="dxa"/>
+              <w:right w:w="140" w:type="dxa"/>
+            </w:tcMar>
+            <w:hideMark/>
+          </w:tcPr>
+          <w:p>
+            <w:r>
+              <w:t>Der markierte Charakter des Spielers 2 erleidet Schaden zu Beginn seiner Runde.</w:t>
+            </w:r>
+          </w:p>
+        </w:tc>
+        <w:tc>
+          <w:tcPr>
+            <w:tcW w:w="2400" w:type="dxa"/>
+            <w:tcBorders>
+              <w:top w:val="single" w:sz="8" w:space="0" w:color="FFFFFF"/>
+              <w:left w:val="single" w:sz="8" w:space="0" w:color="FFFFFF"/>
+              <w:bottom w:val="single" w:sz="8" w:space="0" w:color="FFFFFF"/>
+              <w:right w:val="single" w:sz="8" w:space="0" w:color="FFFFFF"/>
+            </w:tcBorders>
+            <w:shd w:val="clear" w:color="auto" w:fill="D0D8E8"/>
+            <w:tcMar>
+              <w:top w:w="20" w:type="dxa"/>
+              <w:left w:w="140" w:type="dxa"/>
+              <w:bottom w:w="20" w:type="dxa"/>
+              <w:right w:w="140" w:type="dxa"/>
+            </w:tcMar>
+            <w:hideMark/>
+          </w:tcPr>
+          <w:p>
+            <w:r>
+              <w:br/>
+              <w:t>√</w:t>
+            </w:r>
+          </w:p>
+        </w:tc>
+      </w:tr>
+      <w:tr>
+        <w:trPr>
+          <w:trHeight w:val="524"/>
+        </w:trPr>
+        <w:tc>
+          <w:tcPr>
+            <w:tcW w:w="2400" w:type="dxa"/>
+            <w:tcBorders>
+              <w:top w:val="single" w:sz="8" w:space="0" w:color="FFFFFF"/>
+              <w:left w:val="single" w:sz="8" w:space="0" w:color="FFFFFF"/>
+              <w:bottom w:val="single" w:sz="8" w:space="0" w:color="FFFFFF"/>
+              <w:right w:val="single" w:sz="8" w:space="0" w:color="FFFFFF"/>
+            </w:tcBorders>
+            <w:shd w:val="clear" w:color="auto" w:fill="4F81BD"/>
+            <w:tcMar>
+              <w:top w:w="20" w:type="dxa"/>
+              <w:left w:w="140" w:type="dxa"/>
+              <w:bottom w:w="20" w:type="dxa"/>
+              <w:right w:w="140" w:type="dxa"/>
+            </w:tcMar>
+            <w:hideMark/>
+          </w:tcPr>
+          <w:p>
+            <w:r>
+              <w:rPr>
+                <w:b/>
+                <w:bCs/>
+              </w:rPr>
+              <w:t>Nachbedingung(en)</w:t>
+            </w:r>
+          </w:p>
+        </w:tc>
+        <w:tc>
+          <w:tcPr>
+            <w:tcW w:w="4780" w:type="dxa"/>
+            <w:gridSpan w:val="2"/>
+            <w:tcBorders>
+              <w:top w:val="single" w:sz="8" w:space="0" w:color="FFFFFF"/>
+              <w:left w:val="single" w:sz="8" w:space="0" w:color="FFFFFF"/>
+              <w:bottom w:val="single" w:sz="8" w:space="0" w:color="FFFFFF"/>
+              <w:right w:val="single" w:sz="8" w:space="0" w:color="FFFFFF"/>
+            </w:tcBorders>
+            <w:shd w:val="clear" w:color="auto" w:fill="E9EDF4"/>
+            <w:tcMar>
+              <w:top w:w="20" w:type="dxa"/>
+              <w:left w:w="140" w:type="dxa"/>
+              <w:bottom w:w="20" w:type="dxa"/>
+              <w:right w:w="140" w:type="dxa"/>
+            </w:tcMar>
+            <w:hideMark/>
+          </w:tcPr>
+          <w:p>
+            <w:r>
+              <w:t>Charaktere in der Nähe des Markierten werden ebenfalls markiert.</w:t>
+            </w:r>
+          </w:p>
+        </w:tc>
+        <w:tc>
+          <w:tcPr>
+            <w:tcW w:w="2400" w:type="dxa"/>
+            <w:tcBorders>
+              <w:top w:val="single" w:sz="8" w:space="0" w:color="FFFFFF"/>
+              <w:left w:val="single" w:sz="8" w:space="0" w:color="FFFFFF"/>
+              <w:bottom w:val="single" w:sz="8" w:space="0" w:color="FFFFFF"/>
+              <w:right w:val="single" w:sz="8" w:space="0" w:color="FFFFFF"/>
+            </w:tcBorders>
+            <w:shd w:val="clear" w:color="auto" w:fill="E9EDF4"/>
+            <w:tcMar>
+              <w:top w:w="20" w:type="dxa"/>
+              <w:left w:w="140" w:type="dxa"/>
+              <w:bottom w:w="20" w:type="dxa"/>
+              <w:right w:w="140" w:type="dxa"/>
+            </w:tcMar>
+            <w:hideMark/>
+          </w:tcPr>
+          <w:p>
+            <w:r>
+              <w:t>√</w:t>
+            </w:r>
+          </w:p>
+        </w:tc>
+      </w:tr>
+      <w:tr>
+        <w:trPr>
+          <w:trHeight w:val="322"/>
+        </w:trPr>
+        <w:tc>
+          <w:tcPr>
+            <w:tcW w:w="2400" w:type="dxa"/>
+            <w:tcBorders>
+              <w:top w:val="single" w:sz="8" w:space="0" w:color="FFFFFF"/>
+              <w:left w:val="single" w:sz="8" w:space="0" w:color="FFFFFF"/>
+              <w:bottom w:val="single" w:sz="8" w:space="0" w:color="FFFFFF"/>
+              <w:right w:val="single" w:sz="8" w:space="0" w:color="FFFFFF"/>
+            </w:tcBorders>
+            <w:shd w:val="clear" w:color="auto" w:fill="4F81BD"/>
+            <w:tcMar>
+              <w:top w:w="20" w:type="dxa"/>
+              <w:left w:w="140" w:type="dxa"/>
+              <w:bottom w:w="20" w:type="dxa"/>
+              <w:right w:w="140" w:type="dxa"/>
+            </w:tcMar>
+            <w:hideMark/>
+          </w:tcPr>
+          <w:p>
+            <w:r>
+              <w:rPr>
+                <w:b/>
+                <w:bCs/>
+              </w:rPr>
+              <w:t>Testurteil</w:t>
+            </w:r>
+          </w:p>
+        </w:tc>
+        <w:tc>
+          <w:tcPr>
+            <w:tcW w:w="7180" w:type="dxa"/>
+            <w:gridSpan w:val="3"/>
+            <w:tcBorders>
+              <w:top w:val="single" w:sz="8" w:space="0" w:color="FFFFFF"/>
+              <w:left w:val="single" w:sz="8" w:space="0" w:color="FFFFFF"/>
+              <w:bottom w:val="single" w:sz="8" w:space="0" w:color="FFFFFF"/>
+              <w:right w:val="single" w:sz="8" w:space="0" w:color="FFFFFF"/>
+            </w:tcBorders>
+            <w:shd w:val="clear" w:color="auto" w:fill="D0D8E8"/>
+            <w:tcMar>
+              <w:top w:w="20" w:type="dxa"/>
+              <w:left w:w="140" w:type="dxa"/>
+              <w:bottom w:w="20" w:type="dxa"/>
+              <w:right w:w="140" w:type="dxa"/>
+            </w:tcMar>
+            <w:hideMark/>
+          </w:tcPr>
+          <w:p>
+            <w:r>
+              <w:t>Der Test wurde erfolgreich abgeschlossen.</w:t>
+            </w:r>
+          </w:p>
+        </w:tc>
+      </w:tr>
+    </w:tbl>
+    <w:p>
       <w:r>
         <w:br w:type="page"/>
       </w:r>
@@ -19722,9 +21602,7 @@
       </w:tblPr>
       <w:tblGrid>
         <w:gridCol w:w="1689"/>
-        <w:gridCol w:w="2647"/>
-        <w:gridCol w:w="4906"/>
-        <w:gridCol w:w="853"/>
+        <w:gridCol w:w="8406"/>
       </w:tblGrid>
       <w:tr>
         <w:trPr>
@@ -19762,7 +21640,6 @@
         <w:tc>
           <w:tcPr>
             <w:tcW w:w="8406" w:type="dxa"/>
-            <w:gridSpan w:val="3"/>
             <w:tcBorders>
               <w:top w:val="single" w:sz="18" w:space="0" w:color="000000"/>
               <w:left w:val="single" w:sz="8" w:space="0" w:color="000000"/>
@@ -19822,7 +21699,6 @@
         <w:tc>
           <w:tcPr>
             <w:tcW w:w="8406" w:type="dxa"/>
-            <w:gridSpan w:val="3"/>
             <w:tcBorders>
               <w:top w:val="single" w:sz="8" w:space="0" w:color="000000"/>
               <w:left w:val="single" w:sz="8" w:space="0" w:color="000000"/>
@@ -19882,7 +21758,6 @@
         <w:tc>
           <w:tcPr>
             <w:tcW w:w="8406" w:type="dxa"/>
-            <w:gridSpan w:val="3"/>
             <w:tcBorders>
               <w:top w:val="single" w:sz="8" w:space="0" w:color="000000"/>
               <w:left w:val="single" w:sz="8" w:space="0" w:color="000000"/>
@@ -19906,700 +21781,8 @@
           </w:p>
         </w:tc>
       </w:tr>
-      <w:tr>
-        <w:trPr>
-          <w:trHeight w:val="367"/>
-        </w:trPr>
-        <w:tc>
-          <w:tcPr>
-            <w:tcW w:w="1689" w:type="dxa"/>
-            <w:tcBorders>
-              <w:top w:val="single" w:sz="8" w:space="0" w:color="000000"/>
-              <w:left w:val="single" w:sz="18" w:space="0" w:color="000000"/>
-              <w:bottom w:val="single" w:sz="8" w:space="0" w:color="000000"/>
-              <w:right w:val="single" w:sz="8" w:space="0" w:color="000000"/>
-            </w:tcBorders>
-            <w:shd w:val="clear" w:color="auto" w:fill="CCCCCC"/>
-            <w:tcMar>
-              <w:top w:w="28" w:type="dxa"/>
-              <w:left w:w="142" w:type="dxa"/>
-              <w:bottom w:w="28" w:type="dxa"/>
-              <w:right w:w="142" w:type="dxa"/>
-            </w:tcMar>
-            <w:vAlign w:val="center"/>
-            <w:hideMark/>
-          </w:tcPr>
-          <w:p>
-            <w:proofErr w:type="spellStart"/>
-            <w:r>
-              <w:rPr>
-                <w:b/>
-                <w:bCs/>
-              </w:rPr>
-              <w:lastRenderedPageBreak/>
-              <w:t>Vorbedin-gung</w:t>
-            </w:r>
-            <w:proofErr w:type="spellEnd"/>
-            <w:r>
-              <w:rPr>
-                <w:b/>
-                <w:bCs/>
-              </w:rPr>
-              <w:t>(en)</w:t>
-            </w:r>
-          </w:p>
-        </w:tc>
-        <w:tc>
-          <w:tcPr>
-            <w:tcW w:w="8406" w:type="dxa"/>
-            <w:gridSpan w:val="3"/>
-            <w:tcBorders>
-              <w:top w:val="single" w:sz="8" w:space="0" w:color="000000"/>
-              <w:left w:val="single" w:sz="8" w:space="0" w:color="000000"/>
-              <w:bottom w:val="single" w:sz="8" w:space="0" w:color="000000"/>
-              <w:right w:val="single" w:sz="18" w:space="0" w:color="000000"/>
-            </w:tcBorders>
-            <w:shd w:val="clear" w:color="auto" w:fill="CCCCCC"/>
-            <w:tcMar>
-              <w:top w:w="28" w:type="dxa"/>
-              <w:left w:w="142" w:type="dxa"/>
-              <w:bottom w:w="28" w:type="dxa"/>
-              <w:right w:w="142" w:type="dxa"/>
-            </w:tcMar>
-            <w:vAlign w:val="center"/>
-            <w:hideMark/>
-          </w:tcPr>
-          <w:p>
-            <w:r>
-              <w:t>Nutzer „Max Mustermann“ ist am System mit Passwort „geheim“ registriert</w:t>
-            </w:r>
-          </w:p>
-        </w:tc>
-      </w:tr>
-      <w:tr>
-        <w:trPr>
-          <w:trHeight w:val="246"/>
-        </w:trPr>
-        <w:tc>
-          <w:tcPr>
-            <w:tcW w:w="1689" w:type="dxa"/>
-            <w:tcBorders>
-              <w:top w:val="single" w:sz="8" w:space="0" w:color="000000"/>
-              <w:left w:val="single" w:sz="18" w:space="0" w:color="000000"/>
-              <w:bottom w:val="single" w:sz="8" w:space="0" w:color="000000"/>
-              <w:right w:val="single" w:sz="8" w:space="0" w:color="000000"/>
-            </w:tcBorders>
-            <w:shd w:val="clear" w:color="auto" w:fill="CCCCCC"/>
-            <w:tcMar>
-              <w:top w:w="28" w:type="dxa"/>
-              <w:left w:w="142" w:type="dxa"/>
-              <w:bottom w:w="28" w:type="dxa"/>
-              <w:right w:w="142" w:type="dxa"/>
-            </w:tcMar>
-            <w:vAlign w:val="center"/>
-            <w:hideMark/>
-          </w:tcPr>
-          <w:p>
-            <w:r>
-              <w:rPr>
-                <w:b/>
-                <w:bCs/>
-              </w:rPr>
-              <w:t>Schritt</w:t>
-            </w:r>
-          </w:p>
-        </w:tc>
-        <w:tc>
-          <w:tcPr>
-            <w:tcW w:w="2647" w:type="dxa"/>
-            <w:tcBorders>
-              <w:top w:val="single" w:sz="8" w:space="0" w:color="000000"/>
-              <w:left w:val="single" w:sz="8" w:space="0" w:color="000000"/>
-              <w:bottom w:val="single" w:sz="8" w:space="0" w:color="000000"/>
-              <w:right w:val="single" w:sz="8" w:space="0" w:color="000000"/>
-            </w:tcBorders>
-            <w:shd w:val="clear" w:color="auto" w:fill="CCCCCC"/>
-            <w:tcMar>
-              <w:top w:w="28" w:type="dxa"/>
-              <w:left w:w="142" w:type="dxa"/>
-              <w:bottom w:w="28" w:type="dxa"/>
-              <w:right w:w="142" w:type="dxa"/>
-            </w:tcMar>
-            <w:vAlign w:val="center"/>
-            <w:hideMark/>
-          </w:tcPr>
-          <w:p>
-            <w:r>
-              <w:rPr>
-                <w:b/>
-                <w:bCs/>
-              </w:rPr>
-              <w:t>Aktion (User)</w:t>
-            </w:r>
-          </w:p>
-        </w:tc>
-        <w:tc>
-          <w:tcPr>
-            <w:tcW w:w="4905" w:type="dxa"/>
-            <w:tcBorders>
-              <w:top w:val="single" w:sz="8" w:space="0" w:color="000000"/>
-              <w:left w:val="single" w:sz="8" w:space="0" w:color="000000"/>
-              <w:bottom w:val="single" w:sz="8" w:space="0" w:color="000000"/>
-              <w:right w:val="single" w:sz="8" w:space="0" w:color="000000"/>
-            </w:tcBorders>
-            <w:shd w:val="clear" w:color="auto" w:fill="CCCCCC"/>
-            <w:tcMar>
-              <w:top w:w="28" w:type="dxa"/>
-              <w:left w:w="142" w:type="dxa"/>
-              <w:bottom w:w="28" w:type="dxa"/>
-              <w:right w:w="142" w:type="dxa"/>
-            </w:tcMar>
-            <w:vAlign w:val="center"/>
-            <w:hideMark/>
-          </w:tcPr>
-          <w:p>
-            <w:r>
-              <w:rPr>
-                <w:b/>
-                <w:bCs/>
-              </w:rPr>
-              <w:t>Erwartete Reaktion (System)</w:t>
-            </w:r>
-          </w:p>
-        </w:tc>
-        <w:tc>
-          <w:tcPr>
-            <w:tcW w:w="852" w:type="dxa"/>
-            <w:tcBorders>
-              <w:top w:val="single" w:sz="8" w:space="0" w:color="000000"/>
-              <w:left w:val="single" w:sz="8" w:space="0" w:color="000000"/>
-              <w:bottom w:val="single" w:sz="8" w:space="0" w:color="000000"/>
-              <w:right w:val="single" w:sz="18" w:space="0" w:color="000000"/>
-            </w:tcBorders>
-            <w:shd w:val="clear" w:color="auto" w:fill="CCCCCC"/>
-            <w:tcMar>
-              <w:top w:w="28" w:type="dxa"/>
-              <w:left w:w="142" w:type="dxa"/>
-              <w:bottom w:w="28" w:type="dxa"/>
-              <w:right w:w="142" w:type="dxa"/>
-            </w:tcMar>
-            <w:vAlign w:val="center"/>
-            <w:hideMark/>
-          </w:tcPr>
-          <w:p>
-            <w:r>
-              <w:rPr>
-                <w:b/>
-                <w:bCs/>
-              </w:rPr>
-              <w:t>√ / X</w:t>
-            </w:r>
-          </w:p>
-        </w:tc>
-      </w:tr>
-      <w:tr>
-        <w:trPr>
-          <w:trHeight w:val="1077"/>
-        </w:trPr>
-        <w:tc>
-          <w:tcPr>
-            <w:tcW w:w="1689" w:type="dxa"/>
-            <w:tcBorders>
-              <w:top w:val="single" w:sz="8" w:space="0" w:color="000000"/>
-              <w:left w:val="single" w:sz="18" w:space="0" w:color="000000"/>
-              <w:bottom w:val="single" w:sz="8" w:space="0" w:color="000000"/>
-              <w:right w:val="single" w:sz="8" w:space="0" w:color="000000"/>
-            </w:tcBorders>
-            <w:shd w:val="clear" w:color="auto" w:fill="CCCCCC"/>
-            <w:tcMar>
-              <w:top w:w="28" w:type="dxa"/>
-              <w:left w:w="142" w:type="dxa"/>
-              <w:bottom w:w="28" w:type="dxa"/>
-              <w:right w:w="142" w:type="dxa"/>
-            </w:tcMar>
-            <w:vAlign w:val="center"/>
-            <w:hideMark/>
-          </w:tcPr>
-          <w:p>
-            <w:r>
-              <w:t>1</w:t>
-            </w:r>
-          </w:p>
-        </w:tc>
-        <w:tc>
-          <w:tcPr>
-            <w:tcW w:w="2647" w:type="dxa"/>
-            <w:tcBorders>
-              <w:top w:val="single" w:sz="8" w:space="0" w:color="000000"/>
-              <w:left w:val="single" w:sz="8" w:space="0" w:color="000000"/>
-              <w:bottom w:val="single" w:sz="8" w:space="0" w:color="000000"/>
-              <w:right w:val="single" w:sz="8" w:space="0" w:color="000000"/>
-            </w:tcBorders>
-            <w:shd w:val="clear" w:color="auto" w:fill="CCCCCC"/>
-            <w:tcMar>
-              <w:top w:w="28" w:type="dxa"/>
-              <w:left w:w="142" w:type="dxa"/>
-              <w:bottom w:w="28" w:type="dxa"/>
-              <w:right w:w="142" w:type="dxa"/>
-            </w:tcMar>
-            <w:vAlign w:val="center"/>
-            <w:hideMark/>
-          </w:tcPr>
-          <w:p>
-            <w:r>
-              <w:t xml:space="preserve">Der Benutzer gibt den </w:t>
-            </w:r>
-            <w:proofErr w:type="gramStart"/>
-            <w:r>
-              <w:t>Benutzername  „</w:t>
-            </w:r>
-            <w:proofErr w:type="gramEnd"/>
-            <w:r>
-              <w:t>Max Mustermann“ auf der Tastatur ein.</w:t>
-            </w:r>
-          </w:p>
-        </w:tc>
-        <w:tc>
-          <w:tcPr>
-            <w:tcW w:w="4905" w:type="dxa"/>
-            <w:tcBorders>
-              <w:top w:val="single" w:sz="8" w:space="0" w:color="000000"/>
-              <w:left w:val="single" w:sz="8" w:space="0" w:color="000000"/>
-              <w:bottom w:val="single" w:sz="8" w:space="0" w:color="000000"/>
-              <w:right w:val="single" w:sz="8" w:space="0" w:color="000000"/>
-            </w:tcBorders>
-            <w:shd w:val="clear" w:color="auto" w:fill="CCCCCC"/>
-            <w:tcMar>
-              <w:top w:w="28" w:type="dxa"/>
-              <w:left w:w="142" w:type="dxa"/>
-              <w:bottom w:w="28" w:type="dxa"/>
-              <w:right w:w="142" w:type="dxa"/>
-            </w:tcMar>
-            <w:vAlign w:val="center"/>
-            <w:hideMark/>
-          </w:tcPr>
-          <w:p>
-            <w:r>
-              <w:t>Das System zeigt „Max Mustermann“ auf dem Display an.</w:t>
-            </w:r>
-          </w:p>
-        </w:tc>
-        <w:tc>
-          <w:tcPr>
-            <w:tcW w:w="852" w:type="dxa"/>
-            <w:tcBorders>
-              <w:top w:val="single" w:sz="8" w:space="0" w:color="000000"/>
-              <w:left w:val="single" w:sz="8" w:space="0" w:color="000000"/>
-              <w:bottom w:val="single" w:sz="8" w:space="0" w:color="000000"/>
-              <w:right w:val="single" w:sz="18" w:space="0" w:color="000000"/>
-            </w:tcBorders>
-            <w:shd w:val="clear" w:color="auto" w:fill="CCCCCC"/>
-            <w:tcMar>
-              <w:top w:w="28" w:type="dxa"/>
-              <w:left w:w="142" w:type="dxa"/>
-              <w:bottom w:w="28" w:type="dxa"/>
-              <w:right w:w="142" w:type="dxa"/>
-            </w:tcMar>
-            <w:vAlign w:val="center"/>
-            <w:hideMark/>
-          </w:tcPr>
-          <w:p>
-            <w:r>
-              <w:rPr>
-                <w:b/>
-                <w:bCs/>
-              </w:rPr>
-              <w:t>√</w:t>
-            </w:r>
-          </w:p>
-        </w:tc>
-      </w:tr>
-      <w:tr>
-        <w:trPr>
-          <w:trHeight w:val="1041"/>
-        </w:trPr>
-        <w:tc>
-          <w:tcPr>
-            <w:tcW w:w="1689" w:type="dxa"/>
-            <w:tcBorders>
-              <w:top w:val="single" w:sz="8" w:space="0" w:color="000000"/>
-              <w:left w:val="single" w:sz="18" w:space="0" w:color="000000"/>
-              <w:bottom w:val="single" w:sz="8" w:space="0" w:color="000000"/>
-              <w:right w:val="single" w:sz="8" w:space="0" w:color="000000"/>
-            </w:tcBorders>
-            <w:shd w:val="clear" w:color="auto" w:fill="CCCCCC"/>
-            <w:tcMar>
-              <w:top w:w="28" w:type="dxa"/>
-              <w:left w:w="142" w:type="dxa"/>
-              <w:bottom w:w="28" w:type="dxa"/>
-              <w:right w:w="142" w:type="dxa"/>
-            </w:tcMar>
-            <w:vAlign w:val="center"/>
-            <w:hideMark/>
-          </w:tcPr>
-          <w:p>
-            <w:r>
-              <w:rPr>
-                <w:lang w:val="en-GB"/>
-              </w:rPr>
-              <w:t>2</w:t>
-            </w:r>
-          </w:p>
-        </w:tc>
-        <w:tc>
-          <w:tcPr>
-            <w:tcW w:w="2647" w:type="dxa"/>
-            <w:tcBorders>
-              <w:top w:val="single" w:sz="8" w:space="0" w:color="000000"/>
-              <w:left w:val="single" w:sz="8" w:space="0" w:color="000000"/>
-              <w:bottom w:val="single" w:sz="8" w:space="0" w:color="000000"/>
-              <w:right w:val="single" w:sz="8" w:space="0" w:color="000000"/>
-            </w:tcBorders>
-            <w:shd w:val="clear" w:color="auto" w:fill="CCCCCC"/>
-            <w:tcMar>
-              <w:top w:w="28" w:type="dxa"/>
-              <w:left w:w="142" w:type="dxa"/>
-              <w:bottom w:w="28" w:type="dxa"/>
-              <w:right w:w="142" w:type="dxa"/>
-            </w:tcMar>
-            <w:vAlign w:val="center"/>
-            <w:hideMark/>
-          </w:tcPr>
-          <w:p>
-            <w:r>
-              <w:t>Der Benutzer gibt das Passwort „geheim“ auf der Tastatur ein.</w:t>
-            </w:r>
-          </w:p>
-        </w:tc>
-        <w:tc>
-          <w:tcPr>
-            <w:tcW w:w="4905" w:type="dxa"/>
-            <w:tcBorders>
-              <w:top w:val="single" w:sz="8" w:space="0" w:color="000000"/>
-              <w:left w:val="single" w:sz="8" w:space="0" w:color="000000"/>
-              <w:bottom w:val="single" w:sz="8" w:space="0" w:color="000000"/>
-              <w:right w:val="single" w:sz="8" w:space="0" w:color="000000"/>
-            </w:tcBorders>
-            <w:shd w:val="clear" w:color="auto" w:fill="CCCCCC"/>
-            <w:tcMar>
-              <w:top w:w="28" w:type="dxa"/>
-              <w:left w:w="142" w:type="dxa"/>
-              <w:bottom w:w="28" w:type="dxa"/>
-              <w:right w:w="142" w:type="dxa"/>
-            </w:tcMar>
-            <w:vAlign w:val="center"/>
-            <w:hideMark/>
-          </w:tcPr>
-          <w:p>
-            <w:r>
-              <w:t>Das System zeigt das Passwort durch „*“-Symbole zensiert an.</w:t>
-            </w:r>
-          </w:p>
-        </w:tc>
-        <w:tc>
-          <w:tcPr>
-            <w:tcW w:w="852" w:type="dxa"/>
-            <w:tcBorders>
-              <w:top w:val="single" w:sz="8" w:space="0" w:color="000000"/>
-              <w:left w:val="single" w:sz="8" w:space="0" w:color="000000"/>
-              <w:bottom w:val="single" w:sz="8" w:space="0" w:color="000000"/>
-              <w:right w:val="single" w:sz="18" w:space="0" w:color="000000"/>
-            </w:tcBorders>
-            <w:shd w:val="clear" w:color="auto" w:fill="CCCCCC"/>
-            <w:tcMar>
-              <w:top w:w="28" w:type="dxa"/>
-              <w:left w:w="142" w:type="dxa"/>
-              <w:bottom w:w="28" w:type="dxa"/>
-              <w:right w:w="142" w:type="dxa"/>
-            </w:tcMar>
-            <w:vAlign w:val="center"/>
-            <w:hideMark/>
-          </w:tcPr>
-          <w:p>
-            <w:r>
-              <w:rPr>
-                <w:b/>
-                <w:bCs/>
-              </w:rPr>
-              <w:t>√</w:t>
-            </w:r>
-          </w:p>
-        </w:tc>
-      </w:tr>
-      <w:tr>
-        <w:trPr>
-          <w:trHeight w:val="554"/>
-        </w:trPr>
-        <w:tc>
-          <w:tcPr>
-            <w:tcW w:w="1689" w:type="dxa"/>
-            <w:tcBorders>
-              <w:top w:val="single" w:sz="8" w:space="0" w:color="000000"/>
-              <w:left w:val="single" w:sz="18" w:space="0" w:color="000000"/>
-              <w:bottom w:val="single" w:sz="8" w:space="0" w:color="000000"/>
-              <w:right w:val="single" w:sz="8" w:space="0" w:color="000000"/>
-            </w:tcBorders>
-            <w:shd w:val="clear" w:color="auto" w:fill="CCCCCC"/>
-            <w:tcMar>
-              <w:top w:w="28" w:type="dxa"/>
-              <w:left w:w="142" w:type="dxa"/>
-              <w:bottom w:w="28" w:type="dxa"/>
-              <w:right w:w="142" w:type="dxa"/>
-            </w:tcMar>
-            <w:vAlign w:val="center"/>
-            <w:hideMark/>
-          </w:tcPr>
-          <w:p>
-            <w:r>
-              <w:t>3</w:t>
-            </w:r>
-          </w:p>
-        </w:tc>
-        <w:tc>
-          <w:tcPr>
-            <w:tcW w:w="2647" w:type="dxa"/>
-            <w:tcBorders>
-              <w:top w:val="single" w:sz="8" w:space="0" w:color="000000"/>
-              <w:left w:val="single" w:sz="8" w:space="0" w:color="000000"/>
-              <w:bottom w:val="single" w:sz="8" w:space="0" w:color="000000"/>
-              <w:right w:val="single" w:sz="8" w:space="0" w:color="000000"/>
-            </w:tcBorders>
-            <w:shd w:val="clear" w:color="auto" w:fill="CCCCCC"/>
-            <w:tcMar>
-              <w:top w:w="28" w:type="dxa"/>
-              <w:left w:w="142" w:type="dxa"/>
-              <w:bottom w:w="28" w:type="dxa"/>
-              <w:right w:w="142" w:type="dxa"/>
-            </w:tcMar>
-            <w:vAlign w:val="center"/>
-            <w:hideMark/>
-          </w:tcPr>
-          <w:p>
-            <w:r>
-              <w:t>Der Benutzer klickt auf „Anmelden“.</w:t>
-            </w:r>
-          </w:p>
-        </w:tc>
-        <w:tc>
-          <w:tcPr>
-            <w:tcW w:w="4905" w:type="dxa"/>
-            <w:tcBorders>
-              <w:top w:val="single" w:sz="8" w:space="0" w:color="000000"/>
-              <w:left w:val="single" w:sz="8" w:space="0" w:color="000000"/>
-              <w:bottom w:val="single" w:sz="8" w:space="0" w:color="000000"/>
-              <w:right w:val="single" w:sz="8" w:space="0" w:color="000000"/>
-            </w:tcBorders>
-            <w:shd w:val="clear" w:color="auto" w:fill="CCCCCC"/>
-            <w:tcMar>
-              <w:top w:w="28" w:type="dxa"/>
-              <w:left w:w="142" w:type="dxa"/>
-              <w:bottom w:w="28" w:type="dxa"/>
-              <w:right w:w="142" w:type="dxa"/>
-            </w:tcMar>
-            <w:vAlign w:val="center"/>
-            <w:hideMark/>
-          </w:tcPr>
-          <w:p>
-            <w:r>
-              <w:t>Das System zeigt die Meldung „Anmeldung erfolgreich“ auf dem Display an.</w:t>
-            </w:r>
-          </w:p>
-        </w:tc>
-        <w:tc>
-          <w:tcPr>
-            <w:tcW w:w="852" w:type="dxa"/>
-            <w:tcBorders>
-              <w:top w:val="single" w:sz="8" w:space="0" w:color="000000"/>
-              <w:left w:val="single" w:sz="8" w:space="0" w:color="000000"/>
-              <w:bottom w:val="single" w:sz="8" w:space="0" w:color="000000"/>
-              <w:right w:val="single" w:sz="18" w:space="0" w:color="000000"/>
-            </w:tcBorders>
-            <w:shd w:val="clear" w:color="auto" w:fill="CCCCCC"/>
-            <w:tcMar>
-              <w:top w:w="28" w:type="dxa"/>
-              <w:left w:w="142" w:type="dxa"/>
-              <w:bottom w:w="28" w:type="dxa"/>
-              <w:right w:w="142" w:type="dxa"/>
-            </w:tcMar>
-            <w:vAlign w:val="center"/>
-            <w:hideMark/>
-          </w:tcPr>
-          <w:p>
-            <w:r>
-              <w:rPr>
-                <w:b/>
-                <w:bCs/>
-              </w:rPr>
-              <w:t>X</w:t>
-            </w:r>
-          </w:p>
-        </w:tc>
-      </w:tr>
-      <w:tr>
-        <w:trPr>
-          <w:trHeight w:val="414"/>
-        </w:trPr>
-        <w:tc>
-          <w:tcPr>
-            <w:tcW w:w="1689" w:type="dxa"/>
-            <w:tcBorders>
-              <w:top w:val="single" w:sz="8" w:space="0" w:color="000000"/>
-              <w:left w:val="single" w:sz="18" w:space="0" w:color="000000"/>
-              <w:bottom w:val="single" w:sz="8" w:space="0" w:color="000000"/>
-              <w:right w:val="single" w:sz="8" w:space="0" w:color="000000"/>
-            </w:tcBorders>
-            <w:shd w:val="clear" w:color="auto" w:fill="CCCCCC"/>
-            <w:tcMar>
-              <w:top w:w="28" w:type="dxa"/>
-              <w:left w:w="142" w:type="dxa"/>
-              <w:bottom w:w="28" w:type="dxa"/>
-              <w:right w:w="142" w:type="dxa"/>
-            </w:tcMar>
-            <w:vAlign w:val="center"/>
-            <w:hideMark/>
-          </w:tcPr>
-          <w:p>
-            <w:proofErr w:type="spellStart"/>
-            <w:r>
-              <w:rPr>
-                <w:b/>
-                <w:bCs/>
-              </w:rPr>
-              <w:t>Nachbe</w:t>
-            </w:r>
-            <w:proofErr w:type="spellEnd"/>
-            <w:r>
-              <w:rPr>
-                <w:b/>
-                <w:bCs/>
-              </w:rPr>
-              <w:t>-dingung(en)</w:t>
-            </w:r>
-          </w:p>
-        </w:tc>
-        <w:tc>
-          <w:tcPr>
-            <w:tcW w:w="7553" w:type="dxa"/>
-            <w:gridSpan w:val="2"/>
-            <w:tcBorders>
-              <w:top w:val="single" w:sz="8" w:space="0" w:color="000000"/>
-              <w:left w:val="single" w:sz="8" w:space="0" w:color="000000"/>
-              <w:bottom w:val="single" w:sz="8" w:space="0" w:color="000000"/>
-              <w:right w:val="single" w:sz="8" w:space="0" w:color="000000"/>
-            </w:tcBorders>
-            <w:shd w:val="clear" w:color="auto" w:fill="CCCCCC"/>
-            <w:tcMar>
-              <w:top w:w="28" w:type="dxa"/>
-              <w:left w:w="142" w:type="dxa"/>
-              <w:bottom w:w="28" w:type="dxa"/>
-              <w:right w:w="142" w:type="dxa"/>
-            </w:tcMar>
-            <w:vAlign w:val="center"/>
-            <w:hideMark/>
-          </w:tcPr>
-          <w:p>
-            <w:r>
-              <w:t>Nutzer ist am System angemeldet, Anmeldezeitpunkt ist im System gespeichert.</w:t>
-            </w:r>
-          </w:p>
-        </w:tc>
-        <w:tc>
-          <w:tcPr>
-            <w:tcW w:w="852" w:type="dxa"/>
-            <w:tcBorders>
-              <w:top w:val="single" w:sz="8" w:space="0" w:color="000000"/>
-              <w:left w:val="single" w:sz="8" w:space="0" w:color="000000"/>
-              <w:bottom w:val="single" w:sz="8" w:space="0" w:color="000000"/>
-              <w:right w:val="single" w:sz="18" w:space="0" w:color="000000"/>
-            </w:tcBorders>
-            <w:shd w:val="clear" w:color="auto" w:fill="CCCCCC"/>
-            <w:tcMar>
-              <w:top w:w="28" w:type="dxa"/>
-              <w:left w:w="142" w:type="dxa"/>
-              <w:bottom w:w="28" w:type="dxa"/>
-              <w:right w:w="142" w:type="dxa"/>
-            </w:tcMar>
-            <w:vAlign w:val="center"/>
-            <w:hideMark/>
-          </w:tcPr>
-          <w:p>
-            <w:r>
-              <w:rPr>
-                <w:b/>
-                <w:bCs/>
-              </w:rPr>
-              <w:t>X</w:t>
-            </w:r>
-          </w:p>
-        </w:tc>
-      </w:tr>
-      <w:tr>
-        <w:trPr>
-          <w:trHeight w:val="315"/>
-        </w:trPr>
-        <w:tc>
-          <w:tcPr>
-            <w:tcW w:w="1689" w:type="dxa"/>
-            <w:tcBorders>
-              <w:top w:val="single" w:sz="8" w:space="0" w:color="000000"/>
-              <w:left w:val="single" w:sz="18" w:space="0" w:color="000000"/>
-              <w:bottom w:val="single" w:sz="18" w:space="0" w:color="000000"/>
-              <w:right w:val="single" w:sz="8" w:space="0" w:color="000000"/>
-            </w:tcBorders>
-            <w:shd w:val="clear" w:color="auto" w:fill="FF8585"/>
-            <w:tcMar>
-              <w:top w:w="28" w:type="dxa"/>
-              <w:left w:w="142" w:type="dxa"/>
-              <w:bottom w:w="28" w:type="dxa"/>
-              <w:right w:w="142" w:type="dxa"/>
-            </w:tcMar>
-            <w:vAlign w:val="center"/>
-            <w:hideMark/>
-          </w:tcPr>
-          <w:p>
-            <w:r>
-              <w:rPr>
-                <w:b/>
-                <w:bCs/>
-              </w:rPr>
-              <w:t>Testurteil</w:t>
-            </w:r>
-          </w:p>
-        </w:tc>
-        <w:tc>
-          <w:tcPr>
-            <w:tcW w:w="8406" w:type="dxa"/>
-            <w:gridSpan w:val="3"/>
-            <w:tcBorders>
-              <w:top w:val="single" w:sz="8" w:space="0" w:color="000000"/>
-              <w:left w:val="single" w:sz="8" w:space="0" w:color="000000"/>
-              <w:bottom w:val="single" w:sz="18" w:space="0" w:color="000000"/>
-              <w:right w:val="single" w:sz="18" w:space="0" w:color="000000"/>
-            </w:tcBorders>
-            <w:shd w:val="clear" w:color="auto" w:fill="FF8585"/>
-            <w:tcMar>
-              <w:top w:w="28" w:type="dxa"/>
-              <w:left w:w="142" w:type="dxa"/>
-              <w:bottom w:w="28" w:type="dxa"/>
-              <w:right w:w="142" w:type="dxa"/>
-            </w:tcMar>
-            <w:vAlign w:val="center"/>
-            <w:hideMark/>
-          </w:tcPr>
-          <w:p>
-            <w:r>
-              <w:t>Test nicht bestanden.</w:t>
-            </w:r>
-          </w:p>
-        </w:tc>
-      </w:tr>
     </w:tbl>
     <w:p/>
-    <w:p>
-      <w:r>
-        <w:br w:type="page"/>
-      </w:r>
-    </w:p>
     <w:p>
       <w:pPr>
         <w:pStyle w:val="berschrift1"/>
@@ -20721,7 +21904,7 @@
     </w:p>
     <w:p/>
     <w:sectPr>
-      <w:footerReference w:type="default" r:id="rId24"/>
+      <w:footerReference w:type="default" r:id="rId25"/>
       <w:pgSz w:w="11906" w:h="16838"/>
       <w:pgMar w:top="1417" w:right="1417" w:bottom="1134" w:left="1417" w:header="708" w:footer="708" w:gutter="0"/>
       <w:cols w:space="708"/>
@@ -20766,6 +21949,7 @@
         <w:docPartUnique/>
       </w:docPartObj>
     </w:sdtPr>
+    <w:sdtEndPr/>
     <w:sdtContent>
       <w:p>
         <w:pPr>
@@ -23020,7 +24204,7 @@
 </file>
 
 <file path=customXml/itemProps1.xml><?xml version="1.0" encoding="utf-8"?>
-<ds:datastoreItem xmlns:ds="http://schemas.openxmlformats.org/officeDocument/2006/customXml" ds:itemID="{702B11BC-B175-4E70-A53A-CFF5A08CE987}">
+<ds:datastoreItem xmlns:ds="http://schemas.openxmlformats.org/officeDocument/2006/customXml" ds:itemID="{CF25A43D-5222-425D-B0F0-01E4A3226304}">
   <ds:schemaRefs>
     <ds:schemaRef ds:uri="http://schemas.openxmlformats.org/officeDocument/2006/bibliography"/>
   </ds:schemaRefs>

</xml_diff>